<commit_message>
Word tables other more
</commit_message>
<xml_diff>
--- a/Docs/Tables.docx
+++ b/Docs/Tables.docx
@@ -75,10 +75,7 @@
           </w:tcPr>
           <w:p>
             <w:r>
-              <w:t xml:space="preserve">Generic user that has access to </w:t>
-            </w:r>
-            <w:r>
-              <w:t>public information</w:t>
+              <w:t>Generic user that has access to public information</w:t>
             </w:r>
           </w:p>
         </w:tc>
@@ -126,9 +123,11 @@
             </w:tcBorders>
           </w:tcPr>
           <w:p>
+            <w:proofErr w:type="spellStart"/>
             <w:r>
               <w:t>AuthUser</w:t>
             </w:r>
+            <w:proofErr w:type="spellEnd"/>
           </w:p>
         </w:tc>
         <w:tc>
@@ -222,9 +221,11 @@
             </w:tcBorders>
           </w:tcPr>
           <w:p>
+            <w:proofErr w:type="spellStart"/>
             <w:r>
               <w:t>PostAuthor</w:t>
             </w:r>
+            <w:proofErr w:type="spellEnd"/>
           </w:p>
         </w:tc>
         <w:tc>
@@ -268,6 +269,37 @@
           <w:p>
             <w:r>
               <w:t>Authenticated user that is responsible for the management of the platform being able to browse projects and see their information</w:t>
+            </w:r>
+          </w:p>
+        </w:tc>
+      </w:tr>
+      <w:tr>
+        <w:trPr>
+          <w:trHeight w:val="360"/>
+        </w:trPr>
+        <w:tc>
+          <w:tcPr>
+            <w:tcW w:w="1296" w:type="dxa"/>
+            <w:tcBorders>
+              <w:right w:val="single" w:sz="12" w:space="0" w:color="auto"/>
+            </w:tcBorders>
+          </w:tcPr>
+          <w:p>
+            <w:r>
+              <w:t>OAuth API</w:t>
+            </w:r>
+          </w:p>
+        </w:tc>
+        <w:tc>
+          <w:tcPr>
+            <w:tcW w:w="6044" w:type="dxa"/>
+            <w:tcBorders>
+              <w:left w:val="single" w:sz="12" w:space="0" w:color="auto"/>
+            </w:tcBorders>
+          </w:tcPr>
+          <w:p>
+            <w:r>
+              <w:t>External OAuth API that can be used to register or authenticate into the system</w:t>
             </w:r>
           </w:p>
         </w:tc>
@@ -572,6 +604,2441 @@
             <w:r>
               <w:t>, I want to access the services information, so that I can see the website’s services</w:t>
             </w:r>
+          </w:p>
+        </w:tc>
+      </w:tr>
+    </w:tbl>
+    <w:p/>
+    <w:p>
+      <w:r>
+        <w:br w:type="page"/>
+      </w:r>
+    </w:p>
+    <w:tbl>
+      <w:tblPr>
+        <w:tblW w:w="0" w:type="auto"/>
+        <w:tblInd w:w="-28" w:type="dxa"/>
+        <w:tblCellMar>
+          <w:top w:w="15" w:type="dxa"/>
+          <w:left w:w="15" w:type="dxa"/>
+          <w:bottom w:w="15" w:type="dxa"/>
+          <w:right w:w="15" w:type="dxa"/>
+        </w:tblCellMar>
+        <w:tblLook w:val="04A0" w:firstRow="1" w:lastRow="0" w:firstColumn="1" w:lastColumn="0" w:noHBand="0" w:noVBand="1"/>
+      </w:tblPr>
+      <w:tblGrid>
+        <w:gridCol w:w="1208"/>
+        <w:gridCol w:w="2828"/>
+        <w:gridCol w:w="1485"/>
+        <w:gridCol w:w="3325"/>
+      </w:tblGrid>
+      <w:tr>
+        <w:tc>
+          <w:tcPr>
+            <w:tcW w:w="1216" w:type="dxa"/>
+            <w:tcBorders>
+              <w:top w:val="single" w:sz="8" w:space="0" w:color="000000"/>
+              <w:left w:val="single" w:sz="8" w:space="0" w:color="000000"/>
+              <w:bottom w:val="single" w:sz="8" w:space="0" w:color="000000"/>
+              <w:right w:val="single" w:sz="8" w:space="0" w:color="000000"/>
+            </w:tcBorders>
+            <w:tcMar>
+              <w:top w:w="28" w:type="dxa"/>
+              <w:left w:w="28" w:type="dxa"/>
+              <w:bottom w:w="28" w:type="dxa"/>
+              <w:right w:w="28" w:type="dxa"/>
+            </w:tcMar>
+            <w:hideMark/>
+          </w:tcPr>
+          <w:p>
+            <w:pPr>
+              <w:spacing w:after="0" w:line="240" w:lineRule="auto"/>
+              <w:jc w:val="center"/>
+              <w:rPr>
+                <w:rFonts w:ascii="Roboto" w:eastAsia="Times New Roman" w:hAnsi="Roboto" w:cs="Arial"/>
+                <w:color w:val="000000"/>
+                <w:sz w:val="24"/>
+                <w:szCs w:val="24"/>
+              </w:rPr>
+            </w:pPr>
+            <w:r>
+              <w:rPr>
+                <w:rFonts w:ascii="Roboto" w:eastAsia="Times New Roman" w:hAnsi="Roboto" w:cs="Arial"/>
+                <w:b/>
+                <w:bCs/>
+                <w:color w:val="000000"/>
+                <w:sz w:val="24"/>
+                <w:szCs w:val="24"/>
+              </w:rPr>
+              <w:lastRenderedPageBreak/>
+              <w:t>Identifier</w:t>
+            </w:r>
+          </w:p>
+        </w:tc>
+        <w:tc>
+          <w:tcPr>
+            <w:tcW w:w="2910" w:type="dxa"/>
+            <w:tcBorders>
+              <w:top w:val="single" w:sz="8" w:space="0" w:color="000000"/>
+              <w:left w:val="single" w:sz="8" w:space="0" w:color="000000"/>
+              <w:bottom w:val="single" w:sz="8" w:space="0" w:color="000000"/>
+              <w:right w:val="single" w:sz="8" w:space="0" w:color="000000"/>
+            </w:tcBorders>
+            <w:tcMar>
+              <w:top w:w="28" w:type="dxa"/>
+              <w:left w:w="28" w:type="dxa"/>
+              <w:bottom w:w="28" w:type="dxa"/>
+              <w:right w:w="28" w:type="dxa"/>
+            </w:tcMar>
+            <w:hideMark/>
+          </w:tcPr>
+          <w:p>
+            <w:pPr>
+              <w:spacing w:after="0" w:line="240" w:lineRule="auto"/>
+              <w:jc w:val="center"/>
+              <w:rPr>
+                <w:rFonts w:ascii="Roboto" w:eastAsia="Times New Roman" w:hAnsi="Roboto" w:cs="Arial"/>
+                <w:color w:val="000000"/>
+                <w:sz w:val="24"/>
+                <w:szCs w:val="24"/>
+              </w:rPr>
+            </w:pPr>
+            <w:r>
+              <w:rPr>
+                <w:rFonts w:ascii="Roboto" w:eastAsia="Times New Roman" w:hAnsi="Roboto" w:cs="Arial"/>
+                <w:b/>
+                <w:bCs/>
+                <w:color w:val="000000"/>
+                <w:sz w:val="24"/>
+                <w:szCs w:val="24"/>
+              </w:rPr>
+              <w:t>Name</w:t>
+            </w:r>
+          </w:p>
+        </w:tc>
+        <w:tc>
+          <w:tcPr>
+            <w:tcW w:w="1516" w:type="dxa"/>
+            <w:tcBorders>
+              <w:top w:val="single" w:sz="8" w:space="0" w:color="000000"/>
+              <w:left w:val="single" w:sz="8" w:space="0" w:color="000000"/>
+              <w:bottom w:val="single" w:sz="8" w:space="0" w:color="000000"/>
+              <w:right w:val="single" w:sz="8" w:space="0" w:color="000000"/>
+            </w:tcBorders>
+            <w:tcMar>
+              <w:top w:w="28" w:type="dxa"/>
+              <w:left w:w="28" w:type="dxa"/>
+              <w:bottom w:w="28" w:type="dxa"/>
+              <w:right w:w="28" w:type="dxa"/>
+            </w:tcMar>
+            <w:hideMark/>
+          </w:tcPr>
+          <w:p>
+            <w:pPr>
+              <w:spacing w:after="0" w:line="240" w:lineRule="auto"/>
+              <w:jc w:val="center"/>
+              <w:rPr>
+                <w:rFonts w:ascii="Roboto" w:eastAsia="Times New Roman" w:hAnsi="Roboto" w:cs="Arial"/>
+                <w:color w:val="000000"/>
+                <w:sz w:val="24"/>
+                <w:szCs w:val="24"/>
+              </w:rPr>
+            </w:pPr>
+            <w:r>
+              <w:rPr>
+                <w:rFonts w:ascii="Roboto" w:eastAsia="Times New Roman" w:hAnsi="Roboto" w:cs="Arial"/>
+                <w:b/>
+                <w:bCs/>
+                <w:color w:val="000000"/>
+                <w:sz w:val="24"/>
+                <w:szCs w:val="24"/>
+              </w:rPr>
+              <w:t>Priority</w:t>
+            </w:r>
+          </w:p>
+        </w:tc>
+        <w:tc>
+          <w:tcPr>
+            <w:tcW w:w="3420" w:type="dxa"/>
+            <w:tcBorders>
+              <w:top w:val="single" w:sz="8" w:space="0" w:color="000000"/>
+              <w:left w:val="single" w:sz="8" w:space="0" w:color="000000"/>
+              <w:bottom w:val="single" w:sz="8" w:space="0" w:color="000000"/>
+              <w:right w:val="single" w:sz="8" w:space="0" w:color="000000"/>
+            </w:tcBorders>
+            <w:tcMar>
+              <w:top w:w="28" w:type="dxa"/>
+              <w:left w:w="28" w:type="dxa"/>
+              <w:bottom w:w="28" w:type="dxa"/>
+              <w:right w:w="28" w:type="dxa"/>
+            </w:tcMar>
+            <w:hideMark/>
+          </w:tcPr>
+          <w:p>
+            <w:pPr>
+              <w:spacing w:after="0" w:line="240" w:lineRule="auto"/>
+              <w:jc w:val="center"/>
+              <w:rPr>
+                <w:rFonts w:ascii="Roboto" w:eastAsia="Times New Roman" w:hAnsi="Roboto" w:cs="Arial"/>
+                <w:color w:val="000000"/>
+                <w:sz w:val="24"/>
+                <w:szCs w:val="24"/>
+              </w:rPr>
+            </w:pPr>
+            <w:r>
+              <w:rPr>
+                <w:rFonts w:ascii="Roboto" w:eastAsia="Times New Roman" w:hAnsi="Roboto" w:cs="Arial"/>
+                <w:b/>
+                <w:bCs/>
+                <w:color w:val="000000"/>
+                <w:sz w:val="24"/>
+                <w:szCs w:val="24"/>
+              </w:rPr>
+              <w:t>Description</w:t>
+            </w:r>
+          </w:p>
+        </w:tc>
+      </w:tr>
+      <w:tr>
+        <w:tc>
+          <w:tcPr>
+            <w:tcW w:w="1216" w:type="dxa"/>
+            <w:tcBorders>
+              <w:top w:val="single" w:sz="8" w:space="0" w:color="000000"/>
+              <w:left w:val="single" w:sz="8" w:space="0" w:color="000000"/>
+              <w:bottom w:val="single" w:sz="8" w:space="0" w:color="000000"/>
+              <w:right w:val="single" w:sz="8" w:space="0" w:color="000000"/>
+            </w:tcBorders>
+            <w:tcMar>
+              <w:top w:w="28" w:type="dxa"/>
+              <w:left w:w="28" w:type="dxa"/>
+              <w:bottom w:w="28" w:type="dxa"/>
+              <w:right w:w="28" w:type="dxa"/>
+            </w:tcMar>
+            <w:hideMark/>
+          </w:tcPr>
+          <w:p>
+            <w:pPr>
+              <w:spacing w:after="0" w:line="240" w:lineRule="auto"/>
+              <w:rPr>
+                <w:rFonts w:ascii="Roboto" w:eastAsia="Times New Roman" w:hAnsi="Roboto" w:cs="Arial"/>
+                <w:color w:val="000000"/>
+                <w:sz w:val="24"/>
+                <w:szCs w:val="24"/>
+              </w:rPr>
+            </w:pPr>
+            <w:r>
+              <w:rPr>
+                <w:rFonts w:ascii="Roboto" w:eastAsia="Times New Roman" w:hAnsi="Roboto" w:cs="Arial"/>
+                <w:color w:val="000000"/>
+                <w:sz w:val="24"/>
+                <w:szCs w:val="24"/>
+              </w:rPr>
+              <w:t>US</w:t>
+            </w:r>
+            <w:r>
+              <w:rPr>
+                <w:rFonts w:ascii="Roboto" w:eastAsia="Times New Roman" w:hAnsi="Roboto" w:cs="Arial"/>
+                <w:color w:val="000000"/>
+                <w:sz w:val="24"/>
+                <w:szCs w:val="24"/>
+              </w:rPr>
+              <w:t>1</w:t>
+            </w:r>
+            <w:r>
+              <w:rPr>
+                <w:rFonts w:ascii="Roboto" w:eastAsia="Times New Roman" w:hAnsi="Roboto" w:cs="Arial"/>
+                <w:color w:val="000000"/>
+                <w:sz w:val="24"/>
+                <w:szCs w:val="24"/>
+              </w:rPr>
+              <w:t>1</w:t>
+            </w:r>
+          </w:p>
+        </w:tc>
+        <w:tc>
+          <w:tcPr>
+            <w:tcW w:w="2910" w:type="dxa"/>
+            <w:tcBorders>
+              <w:top w:val="single" w:sz="8" w:space="0" w:color="000000"/>
+              <w:left w:val="single" w:sz="8" w:space="0" w:color="000000"/>
+              <w:bottom w:val="single" w:sz="8" w:space="0" w:color="000000"/>
+              <w:right w:val="single" w:sz="8" w:space="0" w:color="000000"/>
+            </w:tcBorders>
+            <w:tcMar>
+              <w:top w:w="28" w:type="dxa"/>
+              <w:left w:w="28" w:type="dxa"/>
+              <w:bottom w:w="28" w:type="dxa"/>
+              <w:right w:w="28" w:type="dxa"/>
+            </w:tcMar>
+            <w:hideMark/>
+          </w:tcPr>
+          <w:p>
+            <w:pPr>
+              <w:spacing w:after="0" w:line="240" w:lineRule="auto"/>
+              <w:rPr>
+                <w:rFonts w:ascii="Roboto" w:eastAsia="Times New Roman" w:hAnsi="Roboto" w:cs="Arial"/>
+                <w:color w:val="000000"/>
+                <w:sz w:val="24"/>
+                <w:szCs w:val="24"/>
+              </w:rPr>
+            </w:pPr>
+            <w:r>
+              <w:rPr>
+                <w:rFonts w:ascii="Roboto" w:eastAsia="Times New Roman" w:hAnsi="Roboto" w:cs="Arial"/>
+                <w:color w:val="000000"/>
+                <w:sz w:val="24"/>
+                <w:szCs w:val="24"/>
+              </w:rPr>
+              <w:t>Sign-in</w:t>
+            </w:r>
+          </w:p>
+        </w:tc>
+        <w:tc>
+          <w:tcPr>
+            <w:tcW w:w="1516" w:type="dxa"/>
+            <w:tcBorders>
+              <w:top w:val="single" w:sz="8" w:space="0" w:color="000000"/>
+              <w:left w:val="single" w:sz="8" w:space="0" w:color="000000"/>
+              <w:bottom w:val="single" w:sz="8" w:space="0" w:color="000000"/>
+              <w:right w:val="single" w:sz="8" w:space="0" w:color="000000"/>
+            </w:tcBorders>
+            <w:tcMar>
+              <w:top w:w="28" w:type="dxa"/>
+              <w:left w:w="28" w:type="dxa"/>
+              <w:bottom w:w="28" w:type="dxa"/>
+              <w:right w:w="28" w:type="dxa"/>
+            </w:tcMar>
+            <w:hideMark/>
+          </w:tcPr>
+          <w:p>
+            <w:pPr>
+              <w:spacing w:after="0" w:line="240" w:lineRule="auto"/>
+              <w:rPr>
+                <w:rFonts w:ascii="Roboto" w:eastAsia="Times New Roman" w:hAnsi="Roboto" w:cs="Arial"/>
+                <w:color w:val="000000"/>
+                <w:sz w:val="24"/>
+                <w:szCs w:val="24"/>
+              </w:rPr>
+            </w:pPr>
+            <w:r>
+              <w:rPr>
+                <w:rFonts w:ascii="Roboto" w:eastAsia="Times New Roman" w:hAnsi="Roboto" w:cs="Arial"/>
+                <w:color w:val="000000"/>
+                <w:sz w:val="24"/>
+                <w:szCs w:val="24"/>
+              </w:rPr>
+              <w:t>high</w:t>
+            </w:r>
+          </w:p>
+        </w:tc>
+        <w:tc>
+          <w:tcPr>
+            <w:tcW w:w="3420" w:type="dxa"/>
+            <w:tcBorders>
+              <w:top w:val="single" w:sz="8" w:space="0" w:color="000000"/>
+              <w:left w:val="single" w:sz="8" w:space="0" w:color="000000"/>
+              <w:bottom w:val="single" w:sz="8" w:space="0" w:color="000000"/>
+              <w:right w:val="single" w:sz="8" w:space="0" w:color="000000"/>
+            </w:tcBorders>
+            <w:tcMar>
+              <w:top w:w="28" w:type="dxa"/>
+              <w:left w:w="28" w:type="dxa"/>
+              <w:bottom w:w="28" w:type="dxa"/>
+              <w:right w:w="28" w:type="dxa"/>
+            </w:tcMar>
+            <w:hideMark/>
+          </w:tcPr>
+          <w:p>
+            <w:pPr>
+              <w:spacing w:after="0" w:line="240" w:lineRule="auto"/>
+              <w:rPr>
+                <w:rFonts w:ascii="Roboto" w:eastAsia="Times New Roman" w:hAnsi="Roboto" w:cs="Arial"/>
+                <w:color w:val="000000"/>
+                <w:sz w:val="24"/>
+                <w:szCs w:val="24"/>
+              </w:rPr>
+            </w:pPr>
+            <w:r>
+              <w:rPr>
+                <w:rFonts w:ascii="Roboto" w:eastAsia="Times New Roman" w:hAnsi="Roboto" w:cs="Arial"/>
+                <w:color w:val="000000"/>
+                <w:sz w:val="24"/>
+                <w:szCs w:val="24"/>
+              </w:rPr>
+              <w:t>As a </w:t>
+            </w:r>
+            <w:r>
+              <w:rPr>
+                <w:rFonts w:ascii="Roboto" w:eastAsia="Times New Roman" w:hAnsi="Roboto" w:cs="Arial"/>
+                <w:i/>
+                <w:iCs/>
+                <w:color w:val="000000"/>
+                <w:sz w:val="24"/>
+                <w:szCs w:val="24"/>
+              </w:rPr>
+              <w:t>Visitor</w:t>
+            </w:r>
+            <w:r>
+              <w:rPr>
+                <w:rFonts w:ascii="Roboto" w:eastAsia="Times New Roman" w:hAnsi="Roboto" w:cs="Arial"/>
+                <w:color w:val="000000"/>
+                <w:sz w:val="24"/>
+                <w:szCs w:val="24"/>
+              </w:rPr>
+              <w:t>, I want to authenticate into the system, so that I can access privileged information</w:t>
+            </w:r>
+          </w:p>
+        </w:tc>
+      </w:tr>
+      <w:tr>
+        <w:tc>
+          <w:tcPr>
+            <w:tcW w:w="1216" w:type="dxa"/>
+            <w:tcBorders>
+              <w:top w:val="single" w:sz="8" w:space="0" w:color="000000"/>
+              <w:left w:val="single" w:sz="8" w:space="0" w:color="000000"/>
+              <w:bottom w:val="single" w:sz="8" w:space="0" w:color="000000"/>
+              <w:right w:val="single" w:sz="8" w:space="0" w:color="000000"/>
+            </w:tcBorders>
+            <w:tcMar>
+              <w:top w:w="28" w:type="dxa"/>
+              <w:left w:w="28" w:type="dxa"/>
+              <w:bottom w:w="28" w:type="dxa"/>
+              <w:right w:w="28" w:type="dxa"/>
+            </w:tcMar>
+            <w:hideMark/>
+          </w:tcPr>
+          <w:p>
+            <w:pPr>
+              <w:spacing w:after="0" w:line="240" w:lineRule="auto"/>
+              <w:rPr>
+                <w:rFonts w:ascii="Roboto" w:eastAsia="Times New Roman" w:hAnsi="Roboto" w:cs="Arial"/>
+                <w:color w:val="000000"/>
+                <w:sz w:val="24"/>
+                <w:szCs w:val="24"/>
+              </w:rPr>
+            </w:pPr>
+            <w:r>
+              <w:rPr>
+                <w:rFonts w:ascii="Roboto" w:eastAsia="Times New Roman" w:hAnsi="Roboto" w:cs="Arial"/>
+                <w:color w:val="000000"/>
+                <w:sz w:val="24"/>
+                <w:szCs w:val="24"/>
+              </w:rPr>
+              <w:t>US</w:t>
+            </w:r>
+            <w:r>
+              <w:rPr>
+                <w:rFonts w:ascii="Roboto" w:eastAsia="Times New Roman" w:hAnsi="Roboto" w:cs="Arial"/>
+                <w:color w:val="000000"/>
+                <w:sz w:val="24"/>
+                <w:szCs w:val="24"/>
+              </w:rPr>
+              <w:t>1</w:t>
+            </w:r>
+            <w:r>
+              <w:rPr>
+                <w:rFonts w:ascii="Roboto" w:eastAsia="Times New Roman" w:hAnsi="Roboto" w:cs="Arial"/>
+                <w:color w:val="000000"/>
+                <w:sz w:val="24"/>
+                <w:szCs w:val="24"/>
+              </w:rPr>
+              <w:t>2</w:t>
+            </w:r>
+          </w:p>
+        </w:tc>
+        <w:tc>
+          <w:tcPr>
+            <w:tcW w:w="2910" w:type="dxa"/>
+            <w:tcBorders>
+              <w:top w:val="single" w:sz="8" w:space="0" w:color="000000"/>
+              <w:left w:val="single" w:sz="8" w:space="0" w:color="000000"/>
+              <w:bottom w:val="single" w:sz="8" w:space="0" w:color="000000"/>
+              <w:right w:val="single" w:sz="8" w:space="0" w:color="000000"/>
+            </w:tcBorders>
+            <w:tcMar>
+              <w:top w:w="28" w:type="dxa"/>
+              <w:left w:w="28" w:type="dxa"/>
+              <w:bottom w:w="28" w:type="dxa"/>
+              <w:right w:w="28" w:type="dxa"/>
+            </w:tcMar>
+            <w:hideMark/>
+          </w:tcPr>
+          <w:p>
+            <w:pPr>
+              <w:spacing w:after="0" w:line="240" w:lineRule="auto"/>
+              <w:rPr>
+                <w:rFonts w:ascii="Roboto" w:eastAsia="Times New Roman" w:hAnsi="Roboto" w:cs="Arial"/>
+                <w:color w:val="000000"/>
+                <w:sz w:val="24"/>
+                <w:szCs w:val="24"/>
+              </w:rPr>
+            </w:pPr>
+            <w:r>
+              <w:rPr>
+                <w:rFonts w:ascii="Roboto" w:eastAsia="Times New Roman" w:hAnsi="Roboto" w:cs="Arial"/>
+                <w:color w:val="000000"/>
+                <w:sz w:val="24"/>
+                <w:szCs w:val="24"/>
+              </w:rPr>
+              <w:t>Sign-up</w:t>
+            </w:r>
+          </w:p>
+        </w:tc>
+        <w:tc>
+          <w:tcPr>
+            <w:tcW w:w="1516" w:type="dxa"/>
+            <w:tcBorders>
+              <w:top w:val="single" w:sz="8" w:space="0" w:color="000000"/>
+              <w:left w:val="single" w:sz="8" w:space="0" w:color="000000"/>
+              <w:bottom w:val="single" w:sz="8" w:space="0" w:color="000000"/>
+              <w:right w:val="single" w:sz="8" w:space="0" w:color="000000"/>
+            </w:tcBorders>
+            <w:tcMar>
+              <w:top w:w="28" w:type="dxa"/>
+              <w:left w:w="28" w:type="dxa"/>
+              <w:bottom w:w="28" w:type="dxa"/>
+              <w:right w:w="28" w:type="dxa"/>
+            </w:tcMar>
+            <w:hideMark/>
+          </w:tcPr>
+          <w:p>
+            <w:pPr>
+              <w:spacing w:after="0" w:line="240" w:lineRule="auto"/>
+              <w:rPr>
+                <w:rFonts w:ascii="Roboto" w:eastAsia="Times New Roman" w:hAnsi="Roboto" w:cs="Arial"/>
+                <w:color w:val="000000"/>
+                <w:sz w:val="24"/>
+                <w:szCs w:val="24"/>
+              </w:rPr>
+            </w:pPr>
+            <w:r>
+              <w:rPr>
+                <w:rFonts w:ascii="Roboto" w:eastAsia="Times New Roman" w:hAnsi="Roboto" w:cs="Arial"/>
+                <w:color w:val="000000"/>
+                <w:sz w:val="24"/>
+                <w:szCs w:val="24"/>
+              </w:rPr>
+              <w:t>high</w:t>
+            </w:r>
+          </w:p>
+        </w:tc>
+        <w:tc>
+          <w:tcPr>
+            <w:tcW w:w="3420" w:type="dxa"/>
+            <w:tcBorders>
+              <w:top w:val="single" w:sz="8" w:space="0" w:color="000000"/>
+              <w:left w:val="single" w:sz="8" w:space="0" w:color="000000"/>
+              <w:bottom w:val="single" w:sz="8" w:space="0" w:color="000000"/>
+              <w:right w:val="single" w:sz="8" w:space="0" w:color="000000"/>
+            </w:tcBorders>
+            <w:tcMar>
+              <w:top w:w="28" w:type="dxa"/>
+              <w:left w:w="28" w:type="dxa"/>
+              <w:bottom w:w="28" w:type="dxa"/>
+              <w:right w:w="28" w:type="dxa"/>
+            </w:tcMar>
+            <w:hideMark/>
+          </w:tcPr>
+          <w:p>
+            <w:pPr>
+              <w:spacing w:after="0" w:line="240" w:lineRule="auto"/>
+              <w:rPr>
+                <w:rFonts w:ascii="Roboto" w:eastAsia="Times New Roman" w:hAnsi="Roboto" w:cs="Arial"/>
+                <w:color w:val="000000"/>
+                <w:sz w:val="24"/>
+                <w:szCs w:val="24"/>
+              </w:rPr>
+            </w:pPr>
+            <w:r>
+              <w:rPr>
+                <w:rFonts w:ascii="Roboto" w:eastAsia="Times New Roman" w:hAnsi="Roboto" w:cs="Arial"/>
+                <w:color w:val="000000"/>
+                <w:sz w:val="24"/>
+                <w:szCs w:val="24"/>
+              </w:rPr>
+              <w:t>As a </w:t>
+            </w:r>
+            <w:r>
+              <w:rPr>
+                <w:rFonts w:ascii="Roboto" w:eastAsia="Times New Roman" w:hAnsi="Roboto" w:cs="Arial"/>
+                <w:i/>
+                <w:iCs/>
+                <w:color w:val="000000"/>
+                <w:sz w:val="24"/>
+                <w:szCs w:val="24"/>
+              </w:rPr>
+              <w:t>Visitor</w:t>
+            </w:r>
+            <w:r>
+              <w:rPr>
+                <w:rFonts w:ascii="Roboto" w:eastAsia="Times New Roman" w:hAnsi="Roboto" w:cs="Arial"/>
+                <w:color w:val="000000"/>
+                <w:sz w:val="24"/>
+                <w:szCs w:val="24"/>
+              </w:rPr>
+              <w:t>, I want to register myself into the system, so that I can authenticate myself into the system</w:t>
+            </w:r>
+          </w:p>
+        </w:tc>
+      </w:tr>
+      <w:tr>
+        <w:tc>
+          <w:tcPr>
+            <w:tcW w:w="1216" w:type="dxa"/>
+            <w:tcBorders>
+              <w:top w:val="single" w:sz="8" w:space="0" w:color="000000"/>
+              <w:left w:val="single" w:sz="8" w:space="0" w:color="000000"/>
+              <w:bottom w:val="single" w:sz="8" w:space="0" w:color="000000"/>
+              <w:right w:val="single" w:sz="8" w:space="0" w:color="000000"/>
+            </w:tcBorders>
+            <w:tcMar>
+              <w:top w:w="28" w:type="dxa"/>
+              <w:left w:w="28" w:type="dxa"/>
+              <w:bottom w:w="28" w:type="dxa"/>
+              <w:right w:w="28" w:type="dxa"/>
+            </w:tcMar>
+            <w:hideMark/>
+          </w:tcPr>
+          <w:p>
+            <w:pPr>
+              <w:spacing w:after="0" w:line="240" w:lineRule="auto"/>
+              <w:rPr>
+                <w:rFonts w:ascii="Roboto" w:eastAsia="Times New Roman" w:hAnsi="Roboto" w:cs="Arial"/>
+                <w:color w:val="000000"/>
+                <w:sz w:val="24"/>
+                <w:szCs w:val="24"/>
+              </w:rPr>
+            </w:pPr>
+            <w:r>
+              <w:rPr>
+                <w:rFonts w:ascii="Roboto" w:eastAsia="Times New Roman" w:hAnsi="Roboto" w:cs="Arial"/>
+                <w:color w:val="000000"/>
+                <w:sz w:val="24"/>
+                <w:szCs w:val="24"/>
+              </w:rPr>
+              <w:t>US</w:t>
+            </w:r>
+            <w:r>
+              <w:rPr>
+                <w:rFonts w:ascii="Roboto" w:eastAsia="Times New Roman" w:hAnsi="Roboto" w:cs="Arial"/>
+                <w:color w:val="000000"/>
+                <w:sz w:val="24"/>
+                <w:szCs w:val="24"/>
+              </w:rPr>
+              <w:t>1</w:t>
+            </w:r>
+            <w:r>
+              <w:rPr>
+                <w:rFonts w:ascii="Roboto" w:eastAsia="Times New Roman" w:hAnsi="Roboto" w:cs="Arial"/>
+                <w:color w:val="000000"/>
+                <w:sz w:val="24"/>
+                <w:szCs w:val="24"/>
+              </w:rPr>
+              <w:t>3</w:t>
+            </w:r>
+          </w:p>
+        </w:tc>
+        <w:tc>
+          <w:tcPr>
+            <w:tcW w:w="2910" w:type="dxa"/>
+            <w:tcBorders>
+              <w:top w:val="single" w:sz="8" w:space="0" w:color="000000"/>
+              <w:left w:val="single" w:sz="8" w:space="0" w:color="000000"/>
+              <w:bottom w:val="single" w:sz="8" w:space="0" w:color="000000"/>
+              <w:right w:val="single" w:sz="8" w:space="0" w:color="000000"/>
+            </w:tcBorders>
+            <w:tcMar>
+              <w:top w:w="28" w:type="dxa"/>
+              <w:left w:w="28" w:type="dxa"/>
+              <w:bottom w:w="28" w:type="dxa"/>
+              <w:right w:w="28" w:type="dxa"/>
+            </w:tcMar>
+            <w:hideMark/>
+          </w:tcPr>
+          <w:p>
+            <w:pPr>
+              <w:spacing w:after="0" w:line="240" w:lineRule="auto"/>
+              <w:rPr>
+                <w:rFonts w:ascii="Roboto" w:eastAsia="Times New Roman" w:hAnsi="Roboto" w:cs="Arial"/>
+                <w:color w:val="000000"/>
+                <w:sz w:val="24"/>
+                <w:szCs w:val="24"/>
+              </w:rPr>
+            </w:pPr>
+            <w:r>
+              <w:rPr>
+                <w:rFonts w:ascii="Roboto" w:eastAsia="Times New Roman" w:hAnsi="Roboto" w:cs="Arial"/>
+                <w:color w:val="000000"/>
+                <w:sz w:val="24"/>
+                <w:szCs w:val="24"/>
+              </w:rPr>
+              <w:t>OAuth API Sign-up</w:t>
+            </w:r>
+          </w:p>
+        </w:tc>
+        <w:tc>
+          <w:tcPr>
+            <w:tcW w:w="1516" w:type="dxa"/>
+            <w:tcBorders>
+              <w:top w:val="single" w:sz="8" w:space="0" w:color="000000"/>
+              <w:left w:val="single" w:sz="8" w:space="0" w:color="000000"/>
+              <w:bottom w:val="single" w:sz="8" w:space="0" w:color="000000"/>
+              <w:right w:val="single" w:sz="8" w:space="0" w:color="000000"/>
+            </w:tcBorders>
+            <w:tcMar>
+              <w:top w:w="28" w:type="dxa"/>
+              <w:left w:w="28" w:type="dxa"/>
+              <w:bottom w:w="28" w:type="dxa"/>
+              <w:right w:w="28" w:type="dxa"/>
+            </w:tcMar>
+            <w:hideMark/>
+          </w:tcPr>
+          <w:p>
+            <w:pPr>
+              <w:spacing w:after="0" w:line="240" w:lineRule="auto"/>
+              <w:rPr>
+                <w:rFonts w:ascii="Roboto" w:eastAsia="Times New Roman" w:hAnsi="Roboto" w:cs="Arial"/>
+                <w:color w:val="000000"/>
+                <w:sz w:val="24"/>
+                <w:szCs w:val="24"/>
+              </w:rPr>
+            </w:pPr>
+            <w:r>
+              <w:rPr>
+                <w:rFonts w:ascii="Roboto" w:eastAsia="Times New Roman" w:hAnsi="Roboto" w:cs="Arial"/>
+                <w:color w:val="000000"/>
+                <w:sz w:val="24"/>
+                <w:szCs w:val="24"/>
+              </w:rPr>
+              <w:t xml:space="preserve">very </w:t>
+            </w:r>
+            <w:r>
+              <w:rPr>
+                <w:rFonts w:ascii="Roboto" w:eastAsia="Times New Roman" w:hAnsi="Roboto" w:cs="Arial"/>
+                <w:color w:val="000000"/>
+                <w:sz w:val="24"/>
+                <w:szCs w:val="24"/>
+              </w:rPr>
+              <w:t>low</w:t>
+            </w:r>
+          </w:p>
+        </w:tc>
+        <w:tc>
+          <w:tcPr>
+            <w:tcW w:w="3420" w:type="dxa"/>
+            <w:tcBorders>
+              <w:top w:val="single" w:sz="8" w:space="0" w:color="000000"/>
+              <w:left w:val="single" w:sz="8" w:space="0" w:color="000000"/>
+              <w:bottom w:val="single" w:sz="8" w:space="0" w:color="000000"/>
+              <w:right w:val="single" w:sz="8" w:space="0" w:color="000000"/>
+            </w:tcBorders>
+            <w:tcMar>
+              <w:top w:w="28" w:type="dxa"/>
+              <w:left w:w="28" w:type="dxa"/>
+              <w:bottom w:w="28" w:type="dxa"/>
+              <w:right w:w="28" w:type="dxa"/>
+            </w:tcMar>
+            <w:hideMark/>
+          </w:tcPr>
+          <w:p>
+            <w:pPr>
+              <w:spacing w:after="0" w:line="240" w:lineRule="auto"/>
+              <w:rPr>
+                <w:rFonts w:ascii="Roboto" w:eastAsia="Times New Roman" w:hAnsi="Roboto" w:cs="Arial"/>
+                <w:color w:val="000000"/>
+                <w:sz w:val="24"/>
+                <w:szCs w:val="24"/>
+              </w:rPr>
+            </w:pPr>
+            <w:r>
+              <w:rPr>
+                <w:rFonts w:ascii="Roboto" w:eastAsia="Times New Roman" w:hAnsi="Roboto" w:cs="Arial"/>
+                <w:color w:val="000000"/>
+                <w:sz w:val="24"/>
+                <w:szCs w:val="24"/>
+              </w:rPr>
+              <w:t>As a </w:t>
+            </w:r>
+            <w:r>
+              <w:rPr>
+                <w:rFonts w:ascii="Roboto" w:eastAsia="Times New Roman" w:hAnsi="Roboto" w:cs="Arial"/>
+                <w:i/>
+                <w:iCs/>
+                <w:color w:val="000000"/>
+                <w:sz w:val="24"/>
+                <w:szCs w:val="24"/>
+              </w:rPr>
+              <w:t>Visitor</w:t>
+            </w:r>
+            <w:r>
+              <w:rPr>
+                <w:rFonts w:ascii="Roboto" w:eastAsia="Times New Roman" w:hAnsi="Roboto" w:cs="Arial"/>
+                <w:color w:val="000000"/>
+                <w:sz w:val="24"/>
+                <w:szCs w:val="24"/>
+              </w:rPr>
+              <w:t>, I want to register a new account linked to my Google account, so that I do not need to create a whole new account to use the platform </w:t>
+            </w:r>
+          </w:p>
+        </w:tc>
+      </w:tr>
+      <w:tr>
+        <w:tc>
+          <w:tcPr>
+            <w:tcW w:w="1216" w:type="dxa"/>
+            <w:tcBorders>
+              <w:top w:val="single" w:sz="8" w:space="0" w:color="000000"/>
+              <w:left w:val="single" w:sz="8" w:space="0" w:color="000000"/>
+              <w:bottom w:val="single" w:sz="8" w:space="0" w:color="000000"/>
+              <w:right w:val="single" w:sz="8" w:space="0" w:color="000000"/>
+            </w:tcBorders>
+            <w:tcMar>
+              <w:top w:w="28" w:type="dxa"/>
+              <w:left w:w="28" w:type="dxa"/>
+              <w:bottom w:w="28" w:type="dxa"/>
+              <w:right w:w="28" w:type="dxa"/>
+            </w:tcMar>
+            <w:hideMark/>
+          </w:tcPr>
+          <w:p>
+            <w:pPr>
+              <w:spacing w:after="0" w:line="240" w:lineRule="auto"/>
+              <w:rPr>
+                <w:rFonts w:ascii="Roboto" w:eastAsia="Times New Roman" w:hAnsi="Roboto" w:cs="Arial"/>
+                <w:color w:val="000000"/>
+                <w:sz w:val="24"/>
+                <w:szCs w:val="24"/>
+              </w:rPr>
+            </w:pPr>
+            <w:r>
+              <w:rPr>
+                <w:rFonts w:ascii="Roboto" w:eastAsia="Times New Roman" w:hAnsi="Roboto" w:cs="Arial"/>
+                <w:color w:val="000000"/>
+                <w:sz w:val="24"/>
+                <w:szCs w:val="24"/>
+              </w:rPr>
+              <w:t>US</w:t>
+            </w:r>
+            <w:r>
+              <w:rPr>
+                <w:rFonts w:ascii="Roboto" w:eastAsia="Times New Roman" w:hAnsi="Roboto" w:cs="Arial"/>
+                <w:color w:val="000000"/>
+                <w:sz w:val="24"/>
+                <w:szCs w:val="24"/>
+              </w:rPr>
+              <w:t>1</w:t>
+            </w:r>
+            <w:r>
+              <w:rPr>
+                <w:rFonts w:ascii="Roboto" w:eastAsia="Times New Roman" w:hAnsi="Roboto" w:cs="Arial"/>
+                <w:color w:val="000000"/>
+                <w:sz w:val="24"/>
+                <w:szCs w:val="24"/>
+              </w:rPr>
+              <w:t>4</w:t>
+            </w:r>
+          </w:p>
+        </w:tc>
+        <w:tc>
+          <w:tcPr>
+            <w:tcW w:w="2910" w:type="dxa"/>
+            <w:tcBorders>
+              <w:top w:val="single" w:sz="8" w:space="0" w:color="000000"/>
+              <w:left w:val="single" w:sz="8" w:space="0" w:color="000000"/>
+              <w:bottom w:val="single" w:sz="8" w:space="0" w:color="000000"/>
+              <w:right w:val="single" w:sz="8" w:space="0" w:color="000000"/>
+            </w:tcBorders>
+            <w:tcMar>
+              <w:top w:w="28" w:type="dxa"/>
+              <w:left w:w="28" w:type="dxa"/>
+              <w:bottom w:w="28" w:type="dxa"/>
+              <w:right w:w="28" w:type="dxa"/>
+            </w:tcMar>
+            <w:hideMark/>
+          </w:tcPr>
+          <w:p>
+            <w:pPr>
+              <w:spacing w:after="0" w:line="240" w:lineRule="auto"/>
+              <w:rPr>
+                <w:rFonts w:ascii="Roboto" w:eastAsia="Times New Roman" w:hAnsi="Roboto" w:cs="Arial"/>
+                <w:color w:val="000000"/>
+                <w:sz w:val="24"/>
+                <w:szCs w:val="24"/>
+              </w:rPr>
+            </w:pPr>
+            <w:r>
+              <w:rPr>
+                <w:rFonts w:ascii="Roboto" w:eastAsia="Times New Roman" w:hAnsi="Roboto" w:cs="Arial"/>
+                <w:color w:val="000000"/>
+                <w:sz w:val="24"/>
+                <w:szCs w:val="24"/>
+              </w:rPr>
+              <w:t>OAuth API Sign-in</w:t>
+            </w:r>
+          </w:p>
+        </w:tc>
+        <w:tc>
+          <w:tcPr>
+            <w:tcW w:w="1516" w:type="dxa"/>
+            <w:tcBorders>
+              <w:top w:val="single" w:sz="8" w:space="0" w:color="000000"/>
+              <w:left w:val="single" w:sz="8" w:space="0" w:color="000000"/>
+              <w:bottom w:val="single" w:sz="8" w:space="0" w:color="000000"/>
+              <w:right w:val="single" w:sz="8" w:space="0" w:color="000000"/>
+            </w:tcBorders>
+            <w:tcMar>
+              <w:top w:w="28" w:type="dxa"/>
+              <w:left w:w="28" w:type="dxa"/>
+              <w:bottom w:w="28" w:type="dxa"/>
+              <w:right w:w="28" w:type="dxa"/>
+            </w:tcMar>
+            <w:hideMark/>
+          </w:tcPr>
+          <w:p>
+            <w:pPr>
+              <w:spacing w:after="0" w:line="240" w:lineRule="auto"/>
+              <w:rPr>
+                <w:rFonts w:ascii="Roboto" w:eastAsia="Times New Roman" w:hAnsi="Roboto" w:cs="Arial"/>
+                <w:color w:val="000000"/>
+                <w:sz w:val="24"/>
+                <w:szCs w:val="24"/>
+              </w:rPr>
+            </w:pPr>
+            <w:r>
+              <w:rPr>
+                <w:rFonts w:ascii="Roboto" w:eastAsia="Times New Roman" w:hAnsi="Roboto" w:cs="Arial"/>
+                <w:color w:val="000000"/>
+                <w:sz w:val="24"/>
+                <w:szCs w:val="24"/>
+              </w:rPr>
+              <w:t xml:space="preserve">very </w:t>
+            </w:r>
+            <w:r>
+              <w:rPr>
+                <w:rFonts w:ascii="Roboto" w:eastAsia="Times New Roman" w:hAnsi="Roboto" w:cs="Arial"/>
+                <w:color w:val="000000"/>
+                <w:sz w:val="24"/>
+                <w:szCs w:val="24"/>
+              </w:rPr>
+              <w:t>low</w:t>
+            </w:r>
+          </w:p>
+        </w:tc>
+        <w:tc>
+          <w:tcPr>
+            <w:tcW w:w="3420" w:type="dxa"/>
+            <w:tcBorders>
+              <w:top w:val="single" w:sz="8" w:space="0" w:color="000000"/>
+              <w:left w:val="single" w:sz="8" w:space="0" w:color="000000"/>
+              <w:bottom w:val="single" w:sz="8" w:space="0" w:color="000000"/>
+              <w:right w:val="single" w:sz="8" w:space="0" w:color="000000"/>
+            </w:tcBorders>
+            <w:tcMar>
+              <w:top w:w="28" w:type="dxa"/>
+              <w:left w:w="28" w:type="dxa"/>
+              <w:bottom w:w="28" w:type="dxa"/>
+              <w:right w:w="28" w:type="dxa"/>
+            </w:tcMar>
+            <w:hideMark/>
+          </w:tcPr>
+          <w:p>
+            <w:pPr>
+              <w:spacing w:after="0" w:line="240" w:lineRule="auto"/>
+              <w:rPr>
+                <w:rFonts w:ascii="Roboto" w:eastAsia="Times New Roman" w:hAnsi="Roboto" w:cs="Arial"/>
+                <w:color w:val="000000"/>
+                <w:sz w:val="24"/>
+                <w:szCs w:val="24"/>
+              </w:rPr>
+            </w:pPr>
+            <w:r>
+              <w:rPr>
+                <w:rFonts w:ascii="Roboto" w:eastAsia="Times New Roman" w:hAnsi="Roboto" w:cs="Arial"/>
+                <w:color w:val="000000"/>
+                <w:sz w:val="24"/>
+                <w:szCs w:val="24"/>
+              </w:rPr>
+              <w:t>As a </w:t>
+            </w:r>
+            <w:r>
+              <w:rPr>
+                <w:rFonts w:ascii="Roboto" w:eastAsia="Times New Roman" w:hAnsi="Roboto" w:cs="Arial"/>
+                <w:i/>
+                <w:iCs/>
+                <w:color w:val="000000"/>
+                <w:sz w:val="24"/>
+                <w:szCs w:val="24"/>
+              </w:rPr>
+              <w:t>Visitor</w:t>
+            </w:r>
+            <w:r>
+              <w:rPr>
+                <w:rFonts w:ascii="Roboto" w:eastAsia="Times New Roman" w:hAnsi="Roboto" w:cs="Arial"/>
+                <w:color w:val="000000"/>
+                <w:sz w:val="24"/>
+                <w:szCs w:val="24"/>
+              </w:rPr>
+              <w:t>, I want to sign-in through my Google account, so that I can authenticate myself into the system</w:t>
+            </w:r>
+          </w:p>
+        </w:tc>
+      </w:tr>
+    </w:tbl>
+    <w:p/>
+    <w:tbl>
+      <w:tblPr>
+        <w:tblW w:w="0" w:type="auto"/>
+        <w:tblInd w:w="-28" w:type="dxa"/>
+        <w:tblCellMar>
+          <w:top w:w="15" w:type="dxa"/>
+          <w:left w:w="15" w:type="dxa"/>
+          <w:bottom w:w="15" w:type="dxa"/>
+          <w:right w:w="15" w:type="dxa"/>
+        </w:tblCellMar>
+        <w:tblLook w:val="04A0" w:firstRow="1" w:lastRow="0" w:firstColumn="1" w:lastColumn="0" w:noHBand="0" w:noVBand="1"/>
+      </w:tblPr>
+      <w:tblGrid>
+        <w:gridCol w:w="1198"/>
+        <w:gridCol w:w="2794"/>
+        <w:gridCol w:w="1475"/>
+        <w:gridCol w:w="3302"/>
+      </w:tblGrid>
+      <w:tr>
+        <w:trPr>
+          <w:trHeight w:val="245"/>
+        </w:trPr>
+        <w:tc>
+          <w:tcPr>
+            <w:tcW w:w="1198" w:type="dxa"/>
+            <w:tcBorders>
+              <w:top w:val="single" w:sz="8" w:space="0" w:color="000000"/>
+              <w:left w:val="single" w:sz="8" w:space="0" w:color="000000"/>
+              <w:bottom w:val="single" w:sz="8" w:space="0" w:color="000000"/>
+              <w:right w:val="single" w:sz="8" w:space="0" w:color="000000"/>
+            </w:tcBorders>
+            <w:tcMar>
+              <w:top w:w="28" w:type="dxa"/>
+              <w:left w:w="28" w:type="dxa"/>
+              <w:bottom w:w="28" w:type="dxa"/>
+              <w:right w:w="28" w:type="dxa"/>
+            </w:tcMar>
+            <w:hideMark/>
+          </w:tcPr>
+          <w:p>
+            <w:pPr>
+              <w:spacing w:after="0" w:line="240" w:lineRule="auto"/>
+              <w:jc w:val="center"/>
+              <w:rPr>
+                <w:rFonts w:ascii="Roboto" w:eastAsia="Times New Roman" w:hAnsi="Roboto" w:cs="Arial"/>
+                <w:color w:val="000000"/>
+                <w:sz w:val="24"/>
+                <w:szCs w:val="24"/>
+              </w:rPr>
+            </w:pPr>
+            <w:r>
+              <w:rPr>
+                <w:rFonts w:ascii="Roboto" w:eastAsia="Times New Roman" w:hAnsi="Roboto" w:cs="Arial"/>
+                <w:b/>
+                <w:bCs/>
+                <w:color w:val="000000"/>
+                <w:sz w:val="24"/>
+                <w:szCs w:val="24"/>
+              </w:rPr>
+              <w:t>Identifier</w:t>
+            </w:r>
+          </w:p>
+        </w:tc>
+        <w:tc>
+          <w:tcPr>
+            <w:tcW w:w="2794" w:type="dxa"/>
+            <w:tcBorders>
+              <w:top w:val="single" w:sz="8" w:space="0" w:color="000000"/>
+              <w:left w:val="single" w:sz="8" w:space="0" w:color="000000"/>
+              <w:bottom w:val="single" w:sz="8" w:space="0" w:color="000000"/>
+              <w:right w:val="single" w:sz="8" w:space="0" w:color="000000"/>
+            </w:tcBorders>
+            <w:tcMar>
+              <w:top w:w="28" w:type="dxa"/>
+              <w:left w:w="28" w:type="dxa"/>
+              <w:bottom w:w="28" w:type="dxa"/>
+              <w:right w:w="28" w:type="dxa"/>
+            </w:tcMar>
+            <w:hideMark/>
+          </w:tcPr>
+          <w:p>
+            <w:pPr>
+              <w:spacing w:after="0" w:line="240" w:lineRule="auto"/>
+              <w:jc w:val="center"/>
+              <w:rPr>
+                <w:rFonts w:ascii="Roboto" w:eastAsia="Times New Roman" w:hAnsi="Roboto" w:cs="Arial"/>
+                <w:color w:val="000000"/>
+                <w:sz w:val="24"/>
+                <w:szCs w:val="24"/>
+              </w:rPr>
+            </w:pPr>
+            <w:r>
+              <w:rPr>
+                <w:rFonts w:ascii="Roboto" w:eastAsia="Times New Roman" w:hAnsi="Roboto" w:cs="Arial"/>
+                <w:b/>
+                <w:bCs/>
+                <w:color w:val="000000"/>
+                <w:sz w:val="24"/>
+                <w:szCs w:val="24"/>
+              </w:rPr>
+              <w:t>Name</w:t>
+            </w:r>
+          </w:p>
+        </w:tc>
+        <w:tc>
+          <w:tcPr>
+            <w:tcW w:w="1475" w:type="dxa"/>
+            <w:tcBorders>
+              <w:top w:val="single" w:sz="8" w:space="0" w:color="000000"/>
+              <w:left w:val="single" w:sz="8" w:space="0" w:color="000000"/>
+              <w:bottom w:val="single" w:sz="8" w:space="0" w:color="000000"/>
+              <w:right w:val="single" w:sz="8" w:space="0" w:color="000000"/>
+            </w:tcBorders>
+            <w:tcMar>
+              <w:top w:w="28" w:type="dxa"/>
+              <w:left w:w="28" w:type="dxa"/>
+              <w:bottom w:w="28" w:type="dxa"/>
+              <w:right w:w="28" w:type="dxa"/>
+            </w:tcMar>
+            <w:hideMark/>
+          </w:tcPr>
+          <w:p>
+            <w:pPr>
+              <w:spacing w:after="0" w:line="240" w:lineRule="auto"/>
+              <w:jc w:val="center"/>
+              <w:rPr>
+                <w:rFonts w:ascii="Roboto" w:eastAsia="Times New Roman" w:hAnsi="Roboto" w:cs="Arial"/>
+                <w:color w:val="000000"/>
+                <w:sz w:val="24"/>
+                <w:szCs w:val="24"/>
+              </w:rPr>
+            </w:pPr>
+            <w:r>
+              <w:rPr>
+                <w:rFonts w:ascii="Roboto" w:eastAsia="Times New Roman" w:hAnsi="Roboto" w:cs="Arial"/>
+                <w:b/>
+                <w:bCs/>
+                <w:color w:val="000000"/>
+                <w:sz w:val="24"/>
+                <w:szCs w:val="24"/>
+              </w:rPr>
+              <w:t>Priority</w:t>
+            </w:r>
+          </w:p>
+        </w:tc>
+        <w:tc>
+          <w:tcPr>
+            <w:tcW w:w="3302" w:type="dxa"/>
+            <w:tcBorders>
+              <w:top w:val="single" w:sz="8" w:space="0" w:color="000000"/>
+              <w:left w:val="single" w:sz="8" w:space="0" w:color="000000"/>
+              <w:bottom w:val="single" w:sz="8" w:space="0" w:color="000000"/>
+              <w:right w:val="single" w:sz="8" w:space="0" w:color="000000"/>
+            </w:tcBorders>
+            <w:tcMar>
+              <w:top w:w="28" w:type="dxa"/>
+              <w:left w:w="28" w:type="dxa"/>
+              <w:bottom w:w="28" w:type="dxa"/>
+              <w:right w:w="28" w:type="dxa"/>
+            </w:tcMar>
+            <w:hideMark/>
+          </w:tcPr>
+          <w:p>
+            <w:pPr>
+              <w:spacing w:after="0" w:line="240" w:lineRule="auto"/>
+              <w:jc w:val="center"/>
+              <w:rPr>
+                <w:rFonts w:ascii="Roboto" w:eastAsia="Times New Roman" w:hAnsi="Roboto" w:cs="Arial"/>
+                <w:color w:val="000000"/>
+                <w:sz w:val="24"/>
+                <w:szCs w:val="24"/>
+              </w:rPr>
+            </w:pPr>
+            <w:r>
+              <w:rPr>
+                <w:rFonts w:ascii="Roboto" w:eastAsia="Times New Roman" w:hAnsi="Roboto" w:cs="Arial"/>
+                <w:b/>
+                <w:bCs/>
+                <w:color w:val="000000"/>
+                <w:sz w:val="24"/>
+                <w:szCs w:val="24"/>
+              </w:rPr>
+              <w:t>Description</w:t>
+            </w:r>
+          </w:p>
+        </w:tc>
+      </w:tr>
+      <w:tr>
+        <w:trPr>
+          <w:trHeight w:val="245"/>
+        </w:trPr>
+        <w:tc>
+          <w:tcPr>
+            <w:tcW w:w="1198" w:type="dxa"/>
+            <w:tcBorders>
+              <w:top w:val="single" w:sz="8" w:space="0" w:color="000000"/>
+              <w:left w:val="single" w:sz="8" w:space="0" w:color="000000"/>
+              <w:bottom w:val="single" w:sz="8" w:space="0" w:color="000000"/>
+              <w:right w:val="single" w:sz="8" w:space="0" w:color="000000"/>
+            </w:tcBorders>
+            <w:tcMar>
+              <w:top w:w="28" w:type="dxa"/>
+              <w:left w:w="28" w:type="dxa"/>
+              <w:bottom w:w="28" w:type="dxa"/>
+              <w:right w:w="28" w:type="dxa"/>
+            </w:tcMar>
+            <w:hideMark/>
+          </w:tcPr>
+          <w:p>
+            <w:pPr>
+              <w:spacing w:after="0" w:line="240" w:lineRule="auto"/>
+              <w:rPr>
+                <w:rFonts w:ascii="Roboto" w:eastAsia="Times New Roman" w:hAnsi="Roboto" w:cs="Arial"/>
+                <w:color w:val="000000"/>
+                <w:sz w:val="24"/>
+                <w:szCs w:val="24"/>
+              </w:rPr>
+            </w:pPr>
+            <w:r>
+              <w:rPr>
+                <w:rFonts w:ascii="Roboto" w:eastAsia="Times New Roman" w:hAnsi="Roboto" w:cs="Arial"/>
+                <w:color w:val="000000"/>
+                <w:sz w:val="24"/>
+                <w:szCs w:val="24"/>
+              </w:rPr>
+              <w:t>US</w:t>
+            </w:r>
+            <w:r>
+              <w:rPr>
+                <w:rFonts w:ascii="Roboto" w:eastAsia="Times New Roman" w:hAnsi="Roboto" w:cs="Arial"/>
+                <w:color w:val="000000"/>
+                <w:sz w:val="24"/>
+                <w:szCs w:val="24"/>
+              </w:rPr>
+              <w:t>2</w:t>
+            </w:r>
+            <w:r>
+              <w:rPr>
+                <w:rFonts w:ascii="Roboto" w:eastAsia="Times New Roman" w:hAnsi="Roboto" w:cs="Arial"/>
+                <w:color w:val="000000"/>
+                <w:sz w:val="24"/>
+                <w:szCs w:val="24"/>
+              </w:rPr>
+              <w:t>1</w:t>
+            </w:r>
+          </w:p>
+        </w:tc>
+        <w:tc>
+          <w:tcPr>
+            <w:tcW w:w="2794" w:type="dxa"/>
+            <w:tcBorders>
+              <w:top w:val="single" w:sz="8" w:space="0" w:color="000000"/>
+              <w:left w:val="single" w:sz="8" w:space="0" w:color="000000"/>
+              <w:bottom w:val="single" w:sz="8" w:space="0" w:color="000000"/>
+              <w:right w:val="single" w:sz="8" w:space="0" w:color="000000"/>
+            </w:tcBorders>
+            <w:tcMar>
+              <w:top w:w="28" w:type="dxa"/>
+              <w:left w:w="28" w:type="dxa"/>
+              <w:bottom w:w="28" w:type="dxa"/>
+              <w:right w:w="28" w:type="dxa"/>
+            </w:tcMar>
+            <w:hideMark/>
+          </w:tcPr>
+          <w:p>
+            <w:pPr>
+              <w:spacing w:after="0" w:line="240" w:lineRule="auto"/>
+              <w:rPr>
+                <w:rFonts w:ascii="Roboto" w:eastAsia="Times New Roman" w:hAnsi="Roboto" w:cs="Arial"/>
+                <w:color w:val="000000"/>
+                <w:sz w:val="24"/>
+                <w:szCs w:val="24"/>
+              </w:rPr>
+            </w:pPr>
+            <w:r>
+              <w:rPr>
+                <w:rFonts w:ascii="Roboto" w:eastAsia="Times New Roman" w:hAnsi="Roboto" w:cs="Arial"/>
+                <w:color w:val="000000"/>
+                <w:sz w:val="24"/>
+                <w:szCs w:val="24"/>
+              </w:rPr>
+              <w:t>Create projects</w:t>
+            </w:r>
+          </w:p>
+        </w:tc>
+        <w:tc>
+          <w:tcPr>
+            <w:tcW w:w="1475" w:type="dxa"/>
+            <w:tcBorders>
+              <w:top w:val="single" w:sz="8" w:space="0" w:color="000000"/>
+              <w:left w:val="single" w:sz="8" w:space="0" w:color="000000"/>
+              <w:bottom w:val="single" w:sz="8" w:space="0" w:color="000000"/>
+              <w:right w:val="single" w:sz="8" w:space="0" w:color="000000"/>
+            </w:tcBorders>
+            <w:tcMar>
+              <w:top w:w="28" w:type="dxa"/>
+              <w:left w:w="28" w:type="dxa"/>
+              <w:bottom w:w="28" w:type="dxa"/>
+              <w:right w:w="28" w:type="dxa"/>
+            </w:tcMar>
+            <w:hideMark/>
+          </w:tcPr>
+          <w:p>
+            <w:pPr>
+              <w:spacing w:after="0" w:line="240" w:lineRule="auto"/>
+              <w:rPr>
+                <w:rFonts w:ascii="Roboto" w:eastAsia="Times New Roman" w:hAnsi="Roboto" w:cs="Arial"/>
+                <w:color w:val="000000"/>
+                <w:sz w:val="24"/>
+                <w:szCs w:val="24"/>
+              </w:rPr>
+            </w:pPr>
+            <w:r>
+              <w:rPr>
+                <w:rFonts w:ascii="Roboto" w:eastAsia="Times New Roman" w:hAnsi="Roboto" w:cs="Arial"/>
+                <w:color w:val="000000"/>
+                <w:sz w:val="24"/>
+                <w:szCs w:val="24"/>
+              </w:rPr>
+              <w:t>high</w:t>
+            </w:r>
+          </w:p>
+        </w:tc>
+        <w:tc>
+          <w:tcPr>
+            <w:tcW w:w="3302" w:type="dxa"/>
+            <w:tcBorders>
+              <w:top w:val="single" w:sz="8" w:space="0" w:color="000000"/>
+              <w:left w:val="single" w:sz="8" w:space="0" w:color="000000"/>
+              <w:bottom w:val="single" w:sz="8" w:space="0" w:color="000000"/>
+              <w:right w:val="single" w:sz="8" w:space="0" w:color="000000"/>
+            </w:tcBorders>
+            <w:tcMar>
+              <w:top w:w="28" w:type="dxa"/>
+              <w:left w:w="28" w:type="dxa"/>
+              <w:bottom w:w="28" w:type="dxa"/>
+              <w:right w:w="28" w:type="dxa"/>
+            </w:tcMar>
+            <w:hideMark/>
+          </w:tcPr>
+          <w:p>
+            <w:pPr>
+              <w:spacing w:after="0" w:line="240" w:lineRule="auto"/>
+              <w:rPr>
+                <w:rFonts w:ascii="Roboto" w:eastAsia="Times New Roman" w:hAnsi="Roboto" w:cs="Arial"/>
+                <w:color w:val="000000"/>
+                <w:sz w:val="24"/>
+                <w:szCs w:val="24"/>
+              </w:rPr>
+            </w:pPr>
+            <w:r>
+              <w:rPr>
+                <w:rFonts w:ascii="Roboto" w:eastAsia="Times New Roman" w:hAnsi="Roboto" w:cs="Arial"/>
+                <w:color w:val="000000"/>
+                <w:sz w:val="24"/>
+                <w:szCs w:val="24"/>
+              </w:rPr>
+              <w:t xml:space="preserve">As a </w:t>
+            </w:r>
+            <w:proofErr w:type="spellStart"/>
+            <w:r>
+              <w:rPr>
+                <w:rFonts w:ascii="Roboto" w:eastAsia="Times New Roman" w:hAnsi="Roboto" w:cs="Arial"/>
+                <w:i/>
+                <w:iCs/>
+                <w:color w:val="000000"/>
+                <w:sz w:val="24"/>
+                <w:szCs w:val="24"/>
+              </w:rPr>
+              <w:t>AuthUser</w:t>
+            </w:r>
+            <w:proofErr w:type="spellEnd"/>
+            <w:r>
+              <w:rPr>
+                <w:rFonts w:ascii="Roboto" w:eastAsia="Times New Roman" w:hAnsi="Roboto" w:cs="Arial"/>
+                <w:color w:val="000000"/>
+                <w:sz w:val="24"/>
+                <w:szCs w:val="24"/>
+              </w:rPr>
+              <w:t>, I want to create my own projects, so that the users can work on the project</w:t>
+            </w:r>
+          </w:p>
+        </w:tc>
+      </w:tr>
+      <w:tr>
+        <w:trPr>
+          <w:trHeight w:val="415"/>
+        </w:trPr>
+        <w:tc>
+          <w:tcPr>
+            <w:tcW w:w="1198" w:type="dxa"/>
+            <w:tcBorders>
+              <w:top w:val="single" w:sz="8" w:space="0" w:color="000000"/>
+              <w:left w:val="single" w:sz="8" w:space="0" w:color="000000"/>
+              <w:bottom w:val="single" w:sz="8" w:space="0" w:color="000000"/>
+              <w:right w:val="single" w:sz="8" w:space="0" w:color="000000"/>
+            </w:tcBorders>
+            <w:tcMar>
+              <w:top w:w="28" w:type="dxa"/>
+              <w:left w:w="28" w:type="dxa"/>
+              <w:bottom w:w="28" w:type="dxa"/>
+              <w:right w:w="28" w:type="dxa"/>
+            </w:tcMar>
+            <w:hideMark/>
+          </w:tcPr>
+          <w:p>
+            <w:pPr>
+              <w:spacing w:after="0" w:line="240" w:lineRule="auto"/>
+              <w:rPr>
+                <w:rFonts w:ascii="Roboto" w:eastAsia="Times New Roman" w:hAnsi="Roboto" w:cs="Arial"/>
+                <w:color w:val="000000"/>
+                <w:sz w:val="24"/>
+                <w:szCs w:val="24"/>
+              </w:rPr>
+            </w:pPr>
+            <w:r>
+              <w:rPr>
+                <w:rFonts w:ascii="Roboto" w:eastAsia="Times New Roman" w:hAnsi="Roboto" w:cs="Arial"/>
+                <w:color w:val="000000"/>
+                <w:sz w:val="24"/>
+                <w:szCs w:val="24"/>
+              </w:rPr>
+              <w:t>US</w:t>
+            </w:r>
+            <w:r>
+              <w:rPr>
+                <w:rFonts w:ascii="Roboto" w:eastAsia="Times New Roman" w:hAnsi="Roboto" w:cs="Arial"/>
+                <w:color w:val="000000"/>
+                <w:sz w:val="24"/>
+                <w:szCs w:val="24"/>
+              </w:rPr>
+              <w:t>2</w:t>
+            </w:r>
+            <w:r>
+              <w:rPr>
+                <w:rFonts w:ascii="Roboto" w:eastAsia="Times New Roman" w:hAnsi="Roboto" w:cs="Arial"/>
+                <w:color w:val="000000"/>
+                <w:sz w:val="24"/>
+                <w:szCs w:val="24"/>
+              </w:rPr>
+              <w:t>2</w:t>
+            </w:r>
+          </w:p>
+        </w:tc>
+        <w:tc>
+          <w:tcPr>
+            <w:tcW w:w="2794" w:type="dxa"/>
+            <w:tcBorders>
+              <w:top w:val="single" w:sz="8" w:space="0" w:color="000000"/>
+              <w:left w:val="single" w:sz="8" w:space="0" w:color="000000"/>
+              <w:bottom w:val="single" w:sz="8" w:space="0" w:color="000000"/>
+              <w:right w:val="single" w:sz="8" w:space="0" w:color="000000"/>
+            </w:tcBorders>
+            <w:tcMar>
+              <w:top w:w="28" w:type="dxa"/>
+              <w:left w:w="28" w:type="dxa"/>
+              <w:bottom w:w="28" w:type="dxa"/>
+              <w:right w:w="28" w:type="dxa"/>
+            </w:tcMar>
+            <w:hideMark/>
+          </w:tcPr>
+          <w:p>
+            <w:pPr>
+              <w:rPr>
+                <w:rFonts w:ascii="Roboto" w:eastAsia="Times New Roman" w:hAnsi="Roboto" w:cs="Arial"/>
+                <w:color w:val="000000"/>
+                <w:sz w:val="24"/>
+                <w:szCs w:val="24"/>
+              </w:rPr>
+            </w:pPr>
+            <w:r>
+              <w:rPr>
+                <w:rFonts w:ascii="Roboto" w:eastAsia="Times New Roman" w:hAnsi="Roboto" w:cs="Arial"/>
+                <w:color w:val="000000"/>
+                <w:sz w:val="24"/>
+                <w:szCs w:val="24"/>
+              </w:rPr>
+              <w:t>View projects</w:t>
+            </w:r>
+          </w:p>
+          <w:p>
+            <w:pPr>
+              <w:rPr>
+                <w:rFonts w:ascii="Roboto" w:eastAsia="Times New Roman" w:hAnsi="Roboto" w:cs="Arial"/>
+                <w:sz w:val="24"/>
+                <w:szCs w:val="24"/>
+              </w:rPr>
+            </w:pPr>
+          </w:p>
+        </w:tc>
+        <w:tc>
+          <w:tcPr>
+            <w:tcW w:w="1475" w:type="dxa"/>
+            <w:tcBorders>
+              <w:top w:val="single" w:sz="8" w:space="0" w:color="000000"/>
+              <w:left w:val="single" w:sz="8" w:space="0" w:color="000000"/>
+              <w:bottom w:val="single" w:sz="8" w:space="0" w:color="000000"/>
+              <w:right w:val="single" w:sz="8" w:space="0" w:color="000000"/>
+            </w:tcBorders>
+            <w:tcMar>
+              <w:top w:w="28" w:type="dxa"/>
+              <w:left w:w="28" w:type="dxa"/>
+              <w:bottom w:w="28" w:type="dxa"/>
+              <w:right w:w="28" w:type="dxa"/>
+            </w:tcMar>
+            <w:hideMark/>
+          </w:tcPr>
+          <w:p>
+            <w:pPr>
+              <w:spacing w:after="0" w:line="240" w:lineRule="auto"/>
+              <w:rPr>
+                <w:rFonts w:ascii="Roboto" w:eastAsia="Times New Roman" w:hAnsi="Roboto" w:cs="Arial"/>
+                <w:color w:val="000000"/>
+                <w:sz w:val="24"/>
+                <w:szCs w:val="24"/>
+              </w:rPr>
+            </w:pPr>
+            <w:r>
+              <w:rPr>
+                <w:rFonts w:ascii="Roboto" w:eastAsia="Times New Roman" w:hAnsi="Roboto" w:cs="Arial"/>
+                <w:color w:val="000000"/>
+                <w:sz w:val="24"/>
+                <w:szCs w:val="24"/>
+              </w:rPr>
+              <w:t>high</w:t>
+            </w:r>
+          </w:p>
+        </w:tc>
+        <w:tc>
+          <w:tcPr>
+            <w:tcW w:w="3302" w:type="dxa"/>
+            <w:tcBorders>
+              <w:top w:val="single" w:sz="8" w:space="0" w:color="000000"/>
+              <w:left w:val="single" w:sz="8" w:space="0" w:color="000000"/>
+              <w:bottom w:val="single" w:sz="8" w:space="0" w:color="000000"/>
+              <w:right w:val="single" w:sz="8" w:space="0" w:color="000000"/>
+            </w:tcBorders>
+            <w:tcMar>
+              <w:top w:w="28" w:type="dxa"/>
+              <w:left w:w="28" w:type="dxa"/>
+              <w:bottom w:w="28" w:type="dxa"/>
+              <w:right w:w="28" w:type="dxa"/>
+            </w:tcMar>
+            <w:hideMark/>
+          </w:tcPr>
+          <w:p>
+            <w:pPr>
+              <w:spacing w:after="0" w:line="240" w:lineRule="auto"/>
+              <w:rPr>
+                <w:rFonts w:ascii="Roboto" w:eastAsia="Times New Roman" w:hAnsi="Roboto" w:cs="Arial"/>
+                <w:color w:val="000000"/>
+                <w:sz w:val="24"/>
+                <w:szCs w:val="24"/>
+              </w:rPr>
+            </w:pPr>
+            <w:r>
+              <w:rPr>
+                <w:rFonts w:ascii="Roboto" w:eastAsia="Times New Roman" w:hAnsi="Roboto" w:cs="Arial"/>
+                <w:color w:val="000000"/>
+                <w:sz w:val="24"/>
+                <w:szCs w:val="24"/>
+              </w:rPr>
+              <w:t xml:space="preserve">As a </w:t>
+            </w:r>
+            <w:proofErr w:type="spellStart"/>
+            <w:r>
+              <w:rPr>
+                <w:rFonts w:ascii="Roboto" w:eastAsia="Times New Roman" w:hAnsi="Roboto" w:cs="Arial"/>
+                <w:i/>
+                <w:iCs/>
+                <w:color w:val="000000"/>
+                <w:sz w:val="24"/>
+                <w:szCs w:val="24"/>
+              </w:rPr>
+              <w:t>AuthUser</w:t>
+            </w:r>
+            <w:proofErr w:type="spellEnd"/>
+            <w:r>
+              <w:rPr>
+                <w:rFonts w:ascii="Roboto" w:eastAsia="Times New Roman" w:hAnsi="Roboto" w:cs="Arial"/>
+                <w:color w:val="000000"/>
+                <w:sz w:val="24"/>
+                <w:szCs w:val="24"/>
+              </w:rPr>
+              <w:t>, I want to</w:t>
+            </w:r>
+            <w:r>
+              <w:rPr>
+                <w:rFonts w:ascii="Roboto" w:eastAsia="Times New Roman" w:hAnsi="Roboto" w:cs="Arial"/>
+                <w:color w:val="000000"/>
+                <w:sz w:val="24"/>
+                <w:szCs w:val="24"/>
+              </w:rPr>
+              <w:t xml:space="preserve"> view the projects that are allocated to me, so that I can work on them</w:t>
+            </w:r>
+          </w:p>
+        </w:tc>
+      </w:tr>
+      <w:tr>
+        <w:trPr>
+          <w:trHeight w:val="245"/>
+        </w:trPr>
+        <w:tc>
+          <w:tcPr>
+            <w:tcW w:w="1198" w:type="dxa"/>
+            <w:tcBorders>
+              <w:top w:val="single" w:sz="8" w:space="0" w:color="000000"/>
+              <w:left w:val="single" w:sz="8" w:space="0" w:color="000000"/>
+              <w:bottom w:val="single" w:sz="8" w:space="0" w:color="000000"/>
+              <w:right w:val="single" w:sz="8" w:space="0" w:color="000000"/>
+            </w:tcBorders>
+            <w:tcMar>
+              <w:top w:w="28" w:type="dxa"/>
+              <w:left w:w="28" w:type="dxa"/>
+              <w:bottom w:w="28" w:type="dxa"/>
+              <w:right w:w="28" w:type="dxa"/>
+            </w:tcMar>
+            <w:hideMark/>
+          </w:tcPr>
+          <w:p>
+            <w:pPr>
+              <w:spacing w:after="0" w:line="240" w:lineRule="auto"/>
+              <w:rPr>
+                <w:rFonts w:ascii="Roboto" w:eastAsia="Times New Roman" w:hAnsi="Roboto" w:cs="Arial"/>
+                <w:color w:val="000000"/>
+                <w:sz w:val="24"/>
+                <w:szCs w:val="24"/>
+              </w:rPr>
+            </w:pPr>
+            <w:r>
+              <w:rPr>
+                <w:rFonts w:ascii="Roboto" w:eastAsia="Times New Roman" w:hAnsi="Roboto" w:cs="Arial"/>
+                <w:color w:val="000000"/>
+                <w:sz w:val="24"/>
+                <w:szCs w:val="24"/>
+              </w:rPr>
+              <w:t>US</w:t>
+            </w:r>
+            <w:r>
+              <w:rPr>
+                <w:rFonts w:ascii="Roboto" w:eastAsia="Times New Roman" w:hAnsi="Roboto" w:cs="Arial"/>
+                <w:color w:val="000000"/>
+                <w:sz w:val="24"/>
+                <w:szCs w:val="24"/>
+              </w:rPr>
+              <w:t>2</w:t>
+            </w:r>
+            <w:r>
+              <w:rPr>
+                <w:rFonts w:ascii="Roboto" w:eastAsia="Times New Roman" w:hAnsi="Roboto" w:cs="Arial"/>
+                <w:color w:val="000000"/>
+                <w:sz w:val="24"/>
+                <w:szCs w:val="24"/>
+              </w:rPr>
+              <w:t>3</w:t>
+            </w:r>
+          </w:p>
+        </w:tc>
+        <w:tc>
+          <w:tcPr>
+            <w:tcW w:w="2794" w:type="dxa"/>
+            <w:tcBorders>
+              <w:top w:val="single" w:sz="8" w:space="0" w:color="000000"/>
+              <w:left w:val="single" w:sz="8" w:space="0" w:color="000000"/>
+              <w:bottom w:val="single" w:sz="8" w:space="0" w:color="000000"/>
+              <w:right w:val="single" w:sz="8" w:space="0" w:color="000000"/>
+            </w:tcBorders>
+            <w:tcMar>
+              <w:top w:w="28" w:type="dxa"/>
+              <w:left w:w="28" w:type="dxa"/>
+              <w:bottom w:w="28" w:type="dxa"/>
+              <w:right w:w="28" w:type="dxa"/>
+            </w:tcMar>
+            <w:hideMark/>
+          </w:tcPr>
+          <w:p>
+            <w:pPr>
+              <w:spacing w:after="0" w:line="240" w:lineRule="auto"/>
+              <w:rPr>
+                <w:rFonts w:ascii="Roboto" w:eastAsia="Times New Roman" w:hAnsi="Roboto" w:cs="Arial"/>
+                <w:color w:val="000000"/>
+                <w:sz w:val="24"/>
+                <w:szCs w:val="24"/>
+              </w:rPr>
+            </w:pPr>
+            <w:r>
+              <w:rPr>
+                <w:rFonts w:ascii="Roboto" w:eastAsia="Times New Roman" w:hAnsi="Roboto" w:cs="Arial"/>
+                <w:color w:val="000000"/>
+                <w:sz w:val="24"/>
+                <w:szCs w:val="24"/>
+              </w:rPr>
+              <w:t>Project Invitation</w:t>
+            </w:r>
+          </w:p>
+        </w:tc>
+        <w:tc>
+          <w:tcPr>
+            <w:tcW w:w="1475" w:type="dxa"/>
+            <w:tcBorders>
+              <w:top w:val="single" w:sz="8" w:space="0" w:color="000000"/>
+              <w:left w:val="single" w:sz="8" w:space="0" w:color="000000"/>
+              <w:bottom w:val="single" w:sz="8" w:space="0" w:color="000000"/>
+              <w:right w:val="single" w:sz="8" w:space="0" w:color="000000"/>
+            </w:tcBorders>
+            <w:tcMar>
+              <w:top w:w="28" w:type="dxa"/>
+              <w:left w:w="28" w:type="dxa"/>
+              <w:bottom w:w="28" w:type="dxa"/>
+              <w:right w:w="28" w:type="dxa"/>
+            </w:tcMar>
+            <w:hideMark/>
+          </w:tcPr>
+          <w:p>
+            <w:pPr>
+              <w:spacing w:after="0" w:line="240" w:lineRule="auto"/>
+              <w:rPr>
+                <w:rFonts w:ascii="Roboto" w:eastAsia="Times New Roman" w:hAnsi="Roboto" w:cs="Arial"/>
+                <w:color w:val="000000"/>
+                <w:sz w:val="24"/>
+                <w:szCs w:val="24"/>
+              </w:rPr>
+            </w:pPr>
+            <w:r>
+              <w:rPr>
+                <w:rFonts w:ascii="Roboto" w:eastAsia="Times New Roman" w:hAnsi="Roboto" w:cs="Arial"/>
+                <w:color w:val="000000"/>
+                <w:sz w:val="24"/>
+                <w:szCs w:val="24"/>
+              </w:rPr>
+              <w:t>high</w:t>
+            </w:r>
+          </w:p>
+        </w:tc>
+        <w:tc>
+          <w:tcPr>
+            <w:tcW w:w="3302" w:type="dxa"/>
+            <w:tcBorders>
+              <w:top w:val="single" w:sz="8" w:space="0" w:color="000000"/>
+              <w:left w:val="single" w:sz="8" w:space="0" w:color="000000"/>
+              <w:bottom w:val="single" w:sz="8" w:space="0" w:color="000000"/>
+              <w:right w:val="single" w:sz="8" w:space="0" w:color="000000"/>
+            </w:tcBorders>
+            <w:tcMar>
+              <w:top w:w="28" w:type="dxa"/>
+              <w:left w:w="28" w:type="dxa"/>
+              <w:bottom w:w="28" w:type="dxa"/>
+              <w:right w:w="28" w:type="dxa"/>
+            </w:tcMar>
+            <w:hideMark/>
+          </w:tcPr>
+          <w:p>
+            <w:pPr>
+              <w:spacing w:after="0" w:line="240" w:lineRule="auto"/>
+              <w:rPr>
+                <w:rFonts w:ascii="Roboto" w:eastAsia="Times New Roman" w:hAnsi="Roboto" w:cs="Arial"/>
+                <w:color w:val="000000"/>
+                <w:sz w:val="24"/>
+                <w:szCs w:val="24"/>
+              </w:rPr>
+            </w:pPr>
+            <w:r>
+              <w:rPr>
+                <w:rFonts w:ascii="Roboto" w:eastAsia="Times New Roman" w:hAnsi="Roboto" w:cs="Arial"/>
+                <w:color w:val="000000"/>
+                <w:sz w:val="24"/>
+                <w:szCs w:val="24"/>
+              </w:rPr>
+              <w:t xml:space="preserve">As a </w:t>
+            </w:r>
+            <w:proofErr w:type="spellStart"/>
+            <w:r>
+              <w:rPr>
+                <w:rFonts w:ascii="Roboto" w:eastAsia="Times New Roman" w:hAnsi="Roboto" w:cs="Arial"/>
+                <w:i/>
+                <w:iCs/>
+                <w:color w:val="000000"/>
+                <w:sz w:val="24"/>
+                <w:szCs w:val="24"/>
+              </w:rPr>
+              <w:t>AuthUser</w:t>
+            </w:r>
+            <w:proofErr w:type="spellEnd"/>
+            <w:r>
+              <w:rPr>
+                <w:rFonts w:ascii="Roboto" w:eastAsia="Times New Roman" w:hAnsi="Roboto" w:cs="Arial"/>
+                <w:color w:val="000000"/>
+                <w:sz w:val="24"/>
+                <w:szCs w:val="24"/>
+              </w:rPr>
+              <w:t>, I want to</w:t>
+            </w:r>
+            <w:r>
+              <w:rPr>
+                <w:rFonts w:ascii="Roboto" w:eastAsia="Times New Roman" w:hAnsi="Roboto" w:cs="Arial"/>
+                <w:color w:val="000000"/>
+                <w:sz w:val="24"/>
+                <w:szCs w:val="24"/>
+              </w:rPr>
+              <w:t xml:space="preserve"> manage my project invitations, so that I can accept or refuse the invites</w:t>
+            </w:r>
+          </w:p>
+        </w:tc>
+      </w:tr>
+      <w:tr>
+        <w:trPr>
+          <w:trHeight w:val="245"/>
+        </w:trPr>
+        <w:tc>
+          <w:tcPr>
+            <w:tcW w:w="1198" w:type="dxa"/>
+            <w:tcBorders>
+              <w:top w:val="single" w:sz="8" w:space="0" w:color="000000"/>
+              <w:left w:val="single" w:sz="8" w:space="0" w:color="000000"/>
+              <w:bottom w:val="single" w:sz="8" w:space="0" w:color="000000"/>
+              <w:right w:val="single" w:sz="8" w:space="0" w:color="000000"/>
+            </w:tcBorders>
+            <w:tcMar>
+              <w:top w:w="28" w:type="dxa"/>
+              <w:left w:w="28" w:type="dxa"/>
+              <w:bottom w:w="28" w:type="dxa"/>
+              <w:right w:w="28" w:type="dxa"/>
+            </w:tcMar>
+            <w:hideMark/>
+          </w:tcPr>
+          <w:p>
+            <w:pPr>
+              <w:spacing w:after="0" w:line="240" w:lineRule="auto"/>
+              <w:rPr>
+                <w:rFonts w:ascii="Roboto" w:eastAsia="Times New Roman" w:hAnsi="Roboto" w:cs="Arial"/>
+                <w:color w:val="000000"/>
+                <w:sz w:val="24"/>
+                <w:szCs w:val="24"/>
+              </w:rPr>
+            </w:pPr>
+            <w:r>
+              <w:rPr>
+                <w:rFonts w:ascii="Roboto" w:eastAsia="Times New Roman" w:hAnsi="Roboto" w:cs="Arial"/>
+                <w:color w:val="000000"/>
+                <w:sz w:val="24"/>
+                <w:szCs w:val="24"/>
+              </w:rPr>
+              <w:t>US</w:t>
+            </w:r>
+            <w:r>
+              <w:rPr>
+                <w:rFonts w:ascii="Roboto" w:eastAsia="Times New Roman" w:hAnsi="Roboto" w:cs="Arial"/>
+                <w:color w:val="000000"/>
+                <w:sz w:val="24"/>
+                <w:szCs w:val="24"/>
+              </w:rPr>
+              <w:t>2</w:t>
+            </w:r>
+            <w:r>
+              <w:rPr>
+                <w:rFonts w:ascii="Roboto" w:eastAsia="Times New Roman" w:hAnsi="Roboto" w:cs="Arial"/>
+                <w:color w:val="000000"/>
+                <w:sz w:val="24"/>
+                <w:szCs w:val="24"/>
+              </w:rPr>
+              <w:t>4</w:t>
+            </w:r>
+          </w:p>
+        </w:tc>
+        <w:tc>
+          <w:tcPr>
+            <w:tcW w:w="2794" w:type="dxa"/>
+            <w:tcBorders>
+              <w:top w:val="single" w:sz="8" w:space="0" w:color="000000"/>
+              <w:left w:val="single" w:sz="8" w:space="0" w:color="000000"/>
+              <w:bottom w:val="single" w:sz="8" w:space="0" w:color="000000"/>
+              <w:right w:val="single" w:sz="8" w:space="0" w:color="000000"/>
+            </w:tcBorders>
+            <w:tcMar>
+              <w:top w:w="28" w:type="dxa"/>
+              <w:left w:w="28" w:type="dxa"/>
+              <w:bottom w:w="28" w:type="dxa"/>
+              <w:right w:w="28" w:type="dxa"/>
+            </w:tcMar>
+            <w:hideMark/>
+          </w:tcPr>
+          <w:p>
+            <w:pPr>
+              <w:spacing w:after="0" w:line="240" w:lineRule="auto"/>
+              <w:rPr>
+                <w:rFonts w:ascii="Roboto" w:eastAsia="Times New Roman" w:hAnsi="Roboto" w:cs="Arial"/>
+                <w:color w:val="000000"/>
+                <w:sz w:val="24"/>
+                <w:szCs w:val="24"/>
+              </w:rPr>
+            </w:pPr>
+            <w:r>
+              <w:rPr>
+                <w:rFonts w:ascii="Roboto" w:eastAsia="Times New Roman" w:hAnsi="Roboto" w:cs="Arial"/>
+                <w:color w:val="000000"/>
+                <w:sz w:val="24"/>
+                <w:szCs w:val="24"/>
+              </w:rPr>
+              <w:t>Mark project as favorite</w:t>
+            </w:r>
+          </w:p>
+        </w:tc>
+        <w:tc>
+          <w:tcPr>
+            <w:tcW w:w="1475" w:type="dxa"/>
+            <w:tcBorders>
+              <w:top w:val="single" w:sz="8" w:space="0" w:color="000000"/>
+              <w:left w:val="single" w:sz="8" w:space="0" w:color="000000"/>
+              <w:bottom w:val="single" w:sz="8" w:space="0" w:color="000000"/>
+              <w:right w:val="single" w:sz="8" w:space="0" w:color="000000"/>
+            </w:tcBorders>
+            <w:tcMar>
+              <w:top w:w="28" w:type="dxa"/>
+              <w:left w:w="28" w:type="dxa"/>
+              <w:bottom w:w="28" w:type="dxa"/>
+              <w:right w:w="28" w:type="dxa"/>
+            </w:tcMar>
+            <w:hideMark/>
+          </w:tcPr>
+          <w:p>
+            <w:pPr>
+              <w:spacing w:after="0" w:line="240" w:lineRule="auto"/>
+              <w:rPr>
+                <w:rFonts w:ascii="Roboto" w:eastAsia="Times New Roman" w:hAnsi="Roboto" w:cs="Arial"/>
+                <w:color w:val="000000"/>
+                <w:sz w:val="24"/>
+                <w:szCs w:val="24"/>
+              </w:rPr>
+            </w:pPr>
+            <w:r>
+              <w:rPr>
+                <w:rFonts w:ascii="Roboto" w:eastAsia="Times New Roman" w:hAnsi="Roboto" w:cs="Arial"/>
+                <w:color w:val="000000"/>
+                <w:sz w:val="24"/>
+                <w:szCs w:val="24"/>
+              </w:rPr>
+              <w:t>high</w:t>
+            </w:r>
+          </w:p>
+        </w:tc>
+        <w:tc>
+          <w:tcPr>
+            <w:tcW w:w="3302" w:type="dxa"/>
+            <w:tcBorders>
+              <w:top w:val="single" w:sz="8" w:space="0" w:color="000000"/>
+              <w:left w:val="single" w:sz="8" w:space="0" w:color="000000"/>
+              <w:bottom w:val="single" w:sz="8" w:space="0" w:color="000000"/>
+              <w:right w:val="single" w:sz="8" w:space="0" w:color="000000"/>
+            </w:tcBorders>
+            <w:tcMar>
+              <w:top w:w="28" w:type="dxa"/>
+              <w:left w:w="28" w:type="dxa"/>
+              <w:bottom w:w="28" w:type="dxa"/>
+              <w:right w:w="28" w:type="dxa"/>
+            </w:tcMar>
+            <w:hideMark/>
+          </w:tcPr>
+          <w:p>
+            <w:pPr>
+              <w:spacing w:after="0" w:line="240" w:lineRule="auto"/>
+              <w:rPr>
+                <w:rFonts w:ascii="Roboto" w:eastAsia="Times New Roman" w:hAnsi="Roboto" w:cs="Arial"/>
+                <w:color w:val="000000"/>
+                <w:sz w:val="24"/>
+                <w:szCs w:val="24"/>
+              </w:rPr>
+            </w:pPr>
+            <w:r>
+              <w:rPr>
+                <w:rFonts w:ascii="Roboto" w:eastAsia="Times New Roman" w:hAnsi="Roboto" w:cs="Arial"/>
+                <w:color w:val="000000"/>
+                <w:sz w:val="24"/>
+                <w:szCs w:val="24"/>
+              </w:rPr>
+              <w:t xml:space="preserve">As a </w:t>
+            </w:r>
+            <w:proofErr w:type="spellStart"/>
+            <w:r>
+              <w:rPr>
+                <w:rFonts w:ascii="Roboto" w:eastAsia="Times New Roman" w:hAnsi="Roboto" w:cs="Arial"/>
+                <w:i/>
+                <w:iCs/>
+                <w:color w:val="000000"/>
+                <w:sz w:val="24"/>
+                <w:szCs w:val="24"/>
+              </w:rPr>
+              <w:t>AuthUser</w:t>
+            </w:r>
+            <w:proofErr w:type="spellEnd"/>
+            <w:r>
+              <w:rPr>
+                <w:rFonts w:ascii="Roboto" w:eastAsia="Times New Roman" w:hAnsi="Roboto" w:cs="Arial"/>
+                <w:color w:val="000000"/>
+                <w:sz w:val="24"/>
+                <w:szCs w:val="24"/>
+              </w:rPr>
+              <w:t>, I want to</w:t>
+            </w:r>
+            <w:r>
+              <w:rPr>
+                <w:rFonts w:ascii="Roboto" w:eastAsia="Times New Roman" w:hAnsi="Roboto" w:cs="Arial"/>
+                <w:color w:val="000000"/>
+                <w:sz w:val="24"/>
+                <w:szCs w:val="24"/>
+              </w:rPr>
+              <w:t xml:space="preserve"> mark the projects as favorite, so that I can easily find the projects that interests me the most</w:t>
+            </w:r>
+          </w:p>
+        </w:tc>
+      </w:tr>
+      <w:tr>
+        <w:trPr>
+          <w:trHeight w:val="245"/>
+        </w:trPr>
+        <w:tc>
+          <w:tcPr>
+            <w:tcW w:w="1198" w:type="dxa"/>
+            <w:tcBorders>
+              <w:top w:val="single" w:sz="8" w:space="0" w:color="000000"/>
+              <w:left w:val="single" w:sz="8" w:space="0" w:color="000000"/>
+              <w:bottom w:val="single" w:sz="8" w:space="0" w:color="000000"/>
+              <w:right w:val="single" w:sz="8" w:space="0" w:color="000000"/>
+            </w:tcBorders>
+            <w:tcMar>
+              <w:top w:w="28" w:type="dxa"/>
+              <w:left w:w="28" w:type="dxa"/>
+              <w:bottom w:w="28" w:type="dxa"/>
+              <w:right w:w="28" w:type="dxa"/>
+            </w:tcMar>
+          </w:tcPr>
+          <w:p>
+            <w:pPr>
+              <w:spacing w:after="0" w:line="240" w:lineRule="auto"/>
+              <w:rPr>
+                <w:rFonts w:ascii="Roboto" w:eastAsia="Times New Roman" w:hAnsi="Roboto" w:cs="Arial"/>
+                <w:color w:val="000000"/>
+                <w:sz w:val="24"/>
+                <w:szCs w:val="24"/>
+              </w:rPr>
+            </w:pPr>
+            <w:r>
+              <w:rPr>
+                <w:rFonts w:ascii="Roboto" w:eastAsia="Times New Roman" w:hAnsi="Roboto" w:cs="Arial"/>
+                <w:color w:val="000000"/>
+                <w:sz w:val="24"/>
+                <w:szCs w:val="24"/>
+              </w:rPr>
+              <w:t>US25</w:t>
+            </w:r>
+          </w:p>
+        </w:tc>
+        <w:tc>
+          <w:tcPr>
+            <w:tcW w:w="2794" w:type="dxa"/>
+            <w:tcBorders>
+              <w:top w:val="single" w:sz="8" w:space="0" w:color="000000"/>
+              <w:left w:val="single" w:sz="8" w:space="0" w:color="000000"/>
+              <w:bottom w:val="single" w:sz="8" w:space="0" w:color="000000"/>
+              <w:right w:val="single" w:sz="8" w:space="0" w:color="000000"/>
+            </w:tcBorders>
+            <w:tcMar>
+              <w:top w:w="28" w:type="dxa"/>
+              <w:left w:w="28" w:type="dxa"/>
+              <w:bottom w:w="28" w:type="dxa"/>
+              <w:right w:w="28" w:type="dxa"/>
+            </w:tcMar>
+          </w:tcPr>
+          <w:p>
+            <w:pPr>
+              <w:spacing w:after="0" w:line="240" w:lineRule="auto"/>
+              <w:rPr>
+                <w:rFonts w:ascii="Roboto" w:eastAsia="Times New Roman" w:hAnsi="Roboto" w:cs="Arial"/>
+                <w:color w:val="000000"/>
+                <w:sz w:val="24"/>
+                <w:szCs w:val="24"/>
+              </w:rPr>
+            </w:pPr>
+            <w:r>
+              <w:rPr>
+                <w:rFonts w:ascii="Roboto" w:eastAsia="Times New Roman" w:hAnsi="Roboto" w:cs="Arial"/>
+                <w:color w:val="000000"/>
+                <w:sz w:val="24"/>
+                <w:szCs w:val="24"/>
+              </w:rPr>
+              <w:t>Logout</w:t>
+            </w:r>
+          </w:p>
+        </w:tc>
+        <w:tc>
+          <w:tcPr>
+            <w:tcW w:w="1475" w:type="dxa"/>
+            <w:tcBorders>
+              <w:top w:val="single" w:sz="8" w:space="0" w:color="000000"/>
+              <w:left w:val="single" w:sz="8" w:space="0" w:color="000000"/>
+              <w:bottom w:val="single" w:sz="8" w:space="0" w:color="000000"/>
+              <w:right w:val="single" w:sz="8" w:space="0" w:color="000000"/>
+            </w:tcBorders>
+            <w:tcMar>
+              <w:top w:w="28" w:type="dxa"/>
+              <w:left w:w="28" w:type="dxa"/>
+              <w:bottom w:w="28" w:type="dxa"/>
+              <w:right w:w="28" w:type="dxa"/>
+            </w:tcMar>
+          </w:tcPr>
+          <w:p>
+            <w:pPr>
+              <w:spacing w:after="0" w:line="240" w:lineRule="auto"/>
+              <w:rPr>
+                <w:rFonts w:ascii="Roboto" w:eastAsia="Times New Roman" w:hAnsi="Roboto" w:cs="Arial"/>
+                <w:color w:val="000000"/>
+                <w:sz w:val="24"/>
+                <w:szCs w:val="24"/>
+              </w:rPr>
+            </w:pPr>
+            <w:r>
+              <w:rPr>
+                <w:rFonts w:ascii="Roboto" w:eastAsia="Times New Roman" w:hAnsi="Roboto" w:cs="Arial"/>
+                <w:color w:val="000000"/>
+                <w:sz w:val="24"/>
+                <w:szCs w:val="24"/>
+              </w:rPr>
+              <w:t>high</w:t>
+            </w:r>
+          </w:p>
+        </w:tc>
+        <w:tc>
+          <w:tcPr>
+            <w:tcW w:w="3302" w:type="dxa"/>
+            <w:tcBorders>
+              <w:top w:val="single" w:sz="8" w:space="0" w:color="000000"/>
+              <w:left w:val="single" w:sz="8" w:space="0" w:color="000000"/>
+              <w:bottom w:val="single" w:sz="8" w:space="0" w:color="000000"/>
+              <w:right w:val="single" w:sz="8" w:space="0" w:color="000000"/>
+            </w:tcBorders>
+            <w:tcMar>
+              <w:top w:w="28" w:type="dxa"/>
+              <w:left w:w="28" w:type="dxa"/>
+              <w:bottom w:w="28" w:type="dxa"/>
+              <w:right w:w="28" w:type="dxa"/>
+            </w:tcMar>
+          </w:tcPr>
+          <w:p>
+            <w:pPr>
+              <w:spacing w:after="0" w:line="240" w:lineRule="auto"/>
+              <w:rPr>
+                <w:rFonts w:ascii="Roboto" w:eastAsia="Times New Roman" w:hAnsi="Roboto" w:cs="Arial"/>
+                <w:color w:val="000000"/>
+                <w:sz w:val="24"/>
+                <w:szCs w:val="24"/>
+              </w:rPr>
+            </w:pPr>
+            <w:r>
+              <w:rPr>
+                <w:rFonts w:ascii="Roboto" w:eastAsia="Times New Roman" w:hAnsi="Roboto" w:cs="Arial"/>
+                <w:color w:val="000000"/>
+                <w:sz w:val="24"/>
+                <w:szCs w:val="24"/>
+              </w:rPr>
+              <w:t xml:space="preserve">As a </w:t>
+            </w:r>
+            <w:proofErr w:type="spellStart"/>
+            <w:r>
+              <w:rPr>
+                <w:rFonts w:ascii="Roboto" w:eastAsia="Times New Roman" w:hAnsi="Roboto" w:cs="Arial"/>
+                <w:i/>
+                <w:iCs/>
+                <w:color w:val="000000"/>
+                <w:sz w:val="24"/>
+                <w:szCs w:val="24"/>
+              </w:rPr>
+              <w:t>AuthUser</w:t>
+            </w:r>
+            <w:proofErr w:type="spellEnd"/>
+            <w:r>
+              <w:rPr>
+                <w:rFonts w:ascii="Roboto" w:eastAsia="Times New Roman" w:hAnsi="Roboto" w:cs="Arial"/>
+                <w:color w:val="000000"/>
+                <w:sz w:val="24"/>
+                <w:szCs w:val="24"/>
+              </w:rPr>
+              <w:t>, I want to</w:t>
+            </w:r>
+          </w:p>
+        </w:tc>
+      </w:tr>
+      <w:tr>
+        <w:trPr>
+          <w:trHeight w:val="245"/>
+        </w:trPr>
+        <w:tc>
+          <w:tcPr>
+            <w:tcW w:w="1198" w:type="dxa"/>
+            <w:tcBorders>
+              <w:top w:val="single" w:sz="8" w:space="0" w:color="000000"/>
+              <w:left w:val="single" w:sz="8" w:space="0" w:color="000000"/>
+              <w:bottom w:val="single" w:sz="8" w:space="0" w:color="000000"/>
+              <w:right w:val="single" w:sz="8" w:space="0" w:color="000000"/>
+            </w:tcBorders>
+            <w:tcMar>
+              <w:top w:w="28" w:type="dxa"/>
+              <w:left w:w="28" w:type="dxa"/>
+              <w:bottom w:w="28" w:type="dxa"/>
+              <w:right w:w="28" w:type="dxa"/>
+            </w:tcMar>
+          </w:tcPr>
+          <w:p>
+            <w:pPr>
+              <w:spacing w:after="0" w:line="240" w:lineRule="auto"/>
+              <w:rPr>
+                <w:rFonts w:ascii="Roboto" w:eastAsia="Times New Roman" w:hAnsi="Roboto" w:cs="Arial"/>
+                <w:color w:val="000000"/>
+                <w:sz w:val="24"/>
+                <w:szCs w:val="24"/>
+              </w:rPr>
+            </w:pPr>
+            <w:r>
+              <w:rPr>
+                <w:rFonts w:ascii="Roboto" w:eastAsia="Times New Roman" w:hAnsi="Roboto" w:cs="Arial"/>
+                <w:color w:val="000000"/>
+                <w:sz w:val="24"/>
+                <w:szCs w:val="24"/>
+              </w:rPr>
+              <w:t>US26</w:t>
+            </w:r>
+          </w:p>
+        </w:tc>
+        <w:tc>
+          <w:tcPr>
+            <w:tcW w:w="2794" w:type="dxa"/>
+            <w:tcBorders>
+              <w:top w:val="single" w:sz="8" w:space="0" w:color="000000"/>
+              <w:left w:val="single" w:sz="8" w:space="0" w:color="000000"/>
+              <w:bottom w:val="single" w:sz="8" w:space="0" w:color="000000"/>
+              <w:right w:val="single" w:sz="8" w:space="0" w:color="000000"/>
+            </w:tcBorders>
+            <w:tcMar>
+              <w:top w:w="28" w:type="dxa"/>
+              <w:left w:w="28" w:type="dxa"/>
+              <w:bottom w:w="28" w:type="dxa"/>
+              <w:right w:w="28" w:type="dxa"/>
+            </w:tcMar>
+          </w:tcPr>
+          <w:p>
+            <w:pPr>
+              <w:spacing w:after="0" w:line="240" w:lineRule="auto"/>
+              <w:rPr>
+                <w:rFonts w:ascii="Roboto" w:eastAsia="Times New Roman" w:hAnsi="Roboto" w:cs="Arial"/>
+                <w:color w:val="000000"/>
+                <w:sz w:val="24"/>
+                <w:szCs w:val="24"/>
+              </w:rPr>
+            </w:pPr>
+            <w:r>
+              <w:rPr>
+                <w:rFonts w:ascii="Roboto" w:eastAsia="Times New Roman" w:hAnsi="Roboto" w:cs="Arial"/>
+                <w:color w:val="000000"/>
+                <w:sz w:val="24"/>
+                <w:szCs w:val="24"/>
+              </w:rPr>
+              <w:t>Delete account</w:t>
+            </w:r>
+          </w:p>
+        </w:tc>
+        <w:tc>
+          <w:tcPr>
+            <w:tcW w:w="1475" w:type="dxa"/>
+            <w:tcBorders>
+              <w:top w:val="single" w:sz="8" w:space="0" w:color="000000"/>
+              <w:left w:val="single" w:sz="8" w:space="0" w:color="000000"/>
+              <w:bottom w:val="single" w:sz="8" w:space="0" w:color="000000"/>
+              <w:right w:val="single" w:sz="8" w:space="0" w:color="000000"/>
+            </w:tcBorders>
+            <w:tcMar>
+              <w:top w:w="28" w:type="dxa"/>
+              <w:left w:w="28" w:type="dxa"/>
+              <w:bottom w:w="28" w:type="dxa"/>
+              <w:right w:w="28" w:type="dxa"/>
+            </w:tcMar>
+          </w:tcPr>
+          <w:p>
+            <w:pPr>
+              <w:spacing w:after="0" w:line="240" w:lineRule="auto"/>
+              <w:rPr>
+                <w:rFonts w:ascii="Roboto" w:eastAsia="Times New Roman" w:hAnsi="Roboto" w:cs="Arial"/>
+                <w:color w:val="000000"/>
+                <w:sz w:val="24"/>
+                <w:szCs w:val="24"/>
+              </w:rPr>
+            </w:pPr>
+            <w:r>
+              <w:rPr>
+                <w:rFonts w:ascii="Roboto" w:eastAsia="Times New Roman" w:hAnsi="Roboto" w:cs="Arial"/>
+                <w:color w:val="000000"/>
+                <w:sz w:val="24"/>
+                <w:szCs w:val="24"/>
+              </w:rPr>
+              <w:t>high</w:t>
+            </w:r>
+          </w:p>
+        </w:tc>
+        <w:tc>
+          <w:tcPr>
+            <w:tcW w:w="3302" w:type="dxa"/>
+            <w:tcBorders>
+              <w:top w:val="single" w:sz="8" w:space="0" w:color="000000"/>
+              <w:left w:val="single" w:sz="8" w:space="0" w:color="000000"/>
+              <w:bottom w:val="single" w:sz="8" w:space="0" w:color="000000"/>
+              <w:right w:val="single" w:sz="8" w:space="0" w:color="000000"/>
+            </w:tcBorders>
+            <w:tcMar>
+              <w:top w:w="28" w:type="dxa"/>
+              <w:left w:w="28" w:type="dxa"/>
+              <w:bottom w:w="28" w:type="dxa"/>
+              <w:right w:w="28" w:type="dxa"/>
+            </w:tcMar>
+          </w:tcPr>
+          <w:p>
+            <w:pPr>
+              <w:spacing w:after="0" w:line="240" w:lineRule="auto"/>
+              <w:rPr>
+                <w:rFonts w:ascii="Roboto" w:eastAsia="Times New Roman" w:hAnsi="Roboto" w:cs="Arial"/>
+                <w:color w:val="000000"/>
+                <w:sz w:val="24"/>
+                <w:szCs w:val="24"/>
+              </w:rPr>
+            </w:pPr>
+          </w:p>
+        </w:tc>
+      </w:tr>
+      <w:tr>
+        <w:trPr>
+          <w:trHeight w:val="245"/>
+        </w:trPr>
+        <w:tc>
+          <w:tcPr>
+            <w:tcW w:w="1198" w:type="dxa"/>
+            <w:tcBorders>
+              <w:top w:val="single" w:sz="8" w:space="0" w:color="000000"/>
+              <w:left w:val="single" w:sz="8" w:space="0" w:color="000000"/>
+              <w:bottom w:val="single" w:sz="8" w:space="0" w:color="000000"/>
+              <w:right w:val="single" w:sz="8" w:space="0" w:color="000000"/>
+            </w:tcBorders>
+            <w:tcMar>
+              <w:top w:w="28" w:type="dxa"/>
+              <w:left w:w="28" w:type="dxa"/>
+              <w:bottom w:w="28" w:type="dxa"/>
+              <w:right w:w="28" w:type="dxa"/>
+            </w:tcMar>
+          </w:tcPr>
+          <w:p>
+            <w:pPr>
+              <w:spacing w:after="0" w:line="240" w:lineRule="auto"/>
+              <w:rPr>
+                <w:rFonts w:ascii="Roboto" w:eastAsia="Times New Roman" w:hAnsi="Roboto" w:cs="Arial"/>
+                <w:color w:val="000000"/>
+                <w:sz w:val="24"/>
+                <w:szCs w:val="24"/>
+              </w:rPr>
+            </w:pPr>
+            <w:r>
+              <w:rPr>
+                <w:rFonts w:ascii="Roboto" w:eastAsia="Times New Roman" w:hAnsi="Roboto" w:cs="Arial"/>
+                <w:color w:val="000000"/>
+                <w:sz w:val="24"/>
+                <w:szCs w:val="24"/>
+              </w:rPr>
+              <w:t>US27</w:t>
+            </w:r>
+          </w:p>
+        </w:tc>
+        <w:tc>
+          <w:tcPr>
+            <w:tcW w:w="2794" w:type="dxa"/>
+            <w:tcBorders>
+              <w:top w:val="single" w:sz="8" w:space="0" w:color="000000"/>
+              <w:left w:val="single" w:sz="8" w:space="0" w:color="000000"/>
+              <w:bottom w:val="single" w:sz="8" w:space="0" w:color="000000"/>
+              <w:right w:val="single" w:sz="8" w:space="0" w:color="000000"/>
+            </w:tcBorders>
+            <w:tcMar>
+              <w:top w:w="28" w:type="dxa"/>
+              <w:left w:w="28" w:type="dxa"/>
+              <w:bottom w:w="28" w:type="dxa"/>
+              <w:right w:w="28" w:type="dxa"/>
+            </w:tcMar>
+          </w:tcPr>
+          <w:p>
+            <w:pPr>
+              <w:spacing w:after="0" w:line="240" w:lineRule="auto"/>
+              <w:rPr>
+                <w:rFonts w:ascii="Roboto" w:eastAsia="Times New Roman" w:hAnsi="Roboto" w:cs="Arial"/>
+                <w:color w:val="000000"/>
+                <w:sz w:val="24"/>
+                <w:szCs w:val="24"/>
+              </w:rPr>
+            </w:pPr>
+          </w:p>
+        </w:tc>
+        <w:tc>
+          <w:tcPr>
+            <w:tcW w:w="1475" w:type="dxa"/>
+            <w:tcBorders>
+              <w:top w:val="single" w:sz="8" w:space="0" w:color="000000"/>
+              <w:left w:val="single" w:sz="8" w:space="0" w:color="000000"/>
+              <w:bottom w:val="single" w:sz="8" w:space="0" w:color="000000"/>
+              <w:right w:val="single" w:sz="8" w:space="0" w:color="000000"/>
+            </w:tcBorders>
+            <w:tcMar>
+              <w:top w:w="28" w:type="dxa"/>
+              <w:left w:w="28" w:type="dxa"/>
+              <w:bottom w:w="28" w:type="dxa"/>
+              <w:right w:w="28" w:type="dxa"/>
+            </w:tcMar>
+          </w:tcPr>
+          <w:p>
+            <w:pPr>
+              <w:spacing w:after="0" w:line="240" w:lineRule="auto"/>
+              <w:rPr>
+                <w:rFonts w:ascii="Roboto" w:eastAsia="Times New Roman" w:hAnsi="Roboto" w:cs="Arial"/>
+                <w:color w:val="000000"/>
+                <w:sz w:val="24"/>
+                <w:szCs w:val="24"/>
+              </w:rPr>
+            </w:pPr>
+          </w:p>
+        </w:tc>
+        <w:tc>
+          <w:tcPr>
+            <w:tcW w:w="3302" w:type="dxa"/>
+            <w:tcBorders>
+              <w:top w:val="single" w:sz="8" w:space="0" w:color="000000"/>
+              <w:left w:val="single" w:sz="8" w:space="0" w:color="000000"/>
+              <w:bottom w:val="single" w:sz="8" w:space="0" w:color="000000"/>
+              <w:right w:val="single" w:sz="8" w:space="0" w:color="000000"/>
+            </w:tcBorders>
+            <w:tcMar>
+              <w:top w:w="28" w:type="dxa"/>
+              <w:left w:w="28" w:type="dxa"/>
+              <w:bottom w:w="28" w:type="dxa"/>
+              <w:right w:w="28" w:type="dxa"/>
+            </w:tcMar>
+          </w:tcPr>
+          <w:p>
+            <w:pPr>
+              <w:spacing w:after="0" w:line="240" w:lineRule="auto"/>
+              <w:rPr>
+                <w:rFonts w:ascii="Roboto" w:eastAsia="Times New Roman" w:hAnsi="Roboto" w:cs="Arial"/>
+                <w:color w:val="000000"/>
+                <w:sz w:val="24"/>
+                <w:szCs w:val="24"/>
+              </w:rPr>
+            </w:pPr>
           </w:p>
         </w:tc>
       </w:tr>
@@ -1032,6 +3499,52 @@
       </w:tblBorders>
     </w:tblPr>
   </w:style>
+  <w:style w:type="paragraph" w:customStyle="1" w:styleId="c0">
+    <w:name w:val="c0"/>
+    <w:basedOn w:val="Normal"/>
+    <w:rsid w:val="008B3031"/>
+    <w:pPr>
+      <w:spacing w:before="100" w:beforeAutospacing="1" w:after="100" w:afterAutospacing="1" w:line="240" w:lineRule="auto"/>
+    </w:pPr>
+    <w:rPr>
+      <w:rFonts w:ascii="Times New Roman" w:eastAsia="Times New Roman" w:hAnsi="Times New Roman" w:cs="Times New Roman"/>
+      <w:sz w:val="24"/>
+      <w:szCs w:val="24"/>
+    </w:rPr>
+  </w:style>
+  <w:style w:type="character" w:customStyle="1" w:styleId="c14">
+    <w:name w:val="c14"/>
+    <w:basedOn w:val="DefaultParagraphFont"/>
+    <w:rsid w:val="008B3031"/>
+  </w:style>
+  <w:style w:type="paragraph" w:customStyle="1" w:styleId="c7">
+    <w:name w:val="c7"/>
+    <w:basedOn w:val="Normal"/>
+    <w:rsid w:val="008B3031"/>
+    <w:pPr>
+      <w:spacing w:before="100" w:beforeAutospacing="1" w:after="100" w:afterAutospacing="1" w:line="240" w:lineRule="auto"/>
+    </w:pPr>
+    <w:rPr>
+      <w:rFonts w:ascii="Times New Roman" w:eastAsia="Times New Roman" w:hAnsi="Times New Roman" w:cs="Times New Roman"/>
+      <w:sz w:val="24"/>
+      <w:szCs w:val="24"/>
+    </w:rPr>
+  </w:style>
+  <w:style w:type="character" w:customStyle="1" w:styleId="c4">
+    <w:name w:val="c4"/>
+    <w:basedOn w:val="DefaultParagraphFont"/>
+    <w:rsid w:val="008B3031"/>
+  </w:style>
+  <w:style w:type="character" w:customStyle="1" w:styleId="c13">
+    <w:name w:val="c13"/>
+    <w:basedOn w:val="DefaultParagraphFont"/>
+    <w:rsid w:val="008B3031"/>
+  </w:style>
+  <w:style w:type="character" w:customStyle="1" w:styleId="c21">
+    <w:name w:val="c21"/>
+    <w:basedOn w:val="DefaultParagraphFont"/>
+    <w:rsid w:val="008B3031"/>
+  </w:style>
 </w:styles>
 </file>
 

</xml_diff>

<commit_message>
member tasks added to a2
</commit_message>
<xml_diff>
--- a/Docs/Tables.docx
+++ b/Docs/Tables.docx
@@ -123,11 +123,9 @@
             </w:tcBorders>
           </w:tcPr>
           <w:p>
-            <w:proofErr w:type="spellStart"/>
             <w:r>
               <w:t>AuthUser</w:t>
             </w:r>
-            <w:proofErr w:type="spellEnd"/>
           </w:p>
         </w:tc>
         <w:tc>
@@ -139,7 +137,19 @@
           </w:tcPr>
           <w:p>
             <w:r>
-              <w:t>Authenticated user that can manage project invitation, create new projects as well as view them</w:t>
+              <w:t>Authenticated user that can manage</w:t>
+            </w:r>
+            <w:r>
+              <w:t xml:space="preserve"> its account,</w:t>
+            </w:r>
+            <w:r>
+              <w:t xml:space="preserve"> project invitation</w:t>
+            </w:r>
+            <w:r>
+              <w:t>s</w:t>
+            </w:r>
+            <w:r>
+              <w:t>, create new projects as well as view them</w:t>
             </w:r>
           </w:p>
         </w:tc>
@@ -221,11 +231,9 @@
             </w:tcBorders>
           </w:tcPr>
           <w:p>
-            <w:proofErr w:type="spellStart"/>
             <w:r>
               <w:t>PostAuthor</w:t>
             </w:r>
-            <w:proofErr w:type="spellEnd"/>
           </w:p>
         </w:tc>
         <w:tc>
@@ -313,10 +321,10 @@
         <w:tblLook w:val="04A0" w:firstRow="1" w:lastRow="0" w:firstColumn="1" w:lastColumn="0" w:noHBand="0" w:noVBand="1"/>
       </w:tblPr>
       <w:tblGrid>
-        <w:gridCol w:w="1113"/>
-        <w:gridCol w:w="1957"/>
-        <w:gridCol w:w="1537"/>
-        <w:gridCol w:w="3354"/>
+        <w:gridCol w:w="1199"/>
+        <w:gridCol w:w="1935"/>
+        <w:gridCol w:w="1524"/>
+        <w:gridCol w:w="3303"/>
       </w:tblGrid>
       <w:tr>
         <w:trPr>
@@ -330,7 +338,26 @@
             </w:tcBorders>
           </w:tcPr>
           <w:p>
-            <w:r>
+            <w:pPr>
+              <w:jc w:val="center"/>
+              <w:rPr>
+                <w:rFonts w:ascii="Roboto" w:eastAsia="Times New Roman" w:hAnsi="Roboto" w:cs="Arial"/>
+                <w:b/>
+                <w:bCs/>
+                <w:color w:val="000000"/>
+                <w:sz w:val="24"/>
+                <w:szCs w:val="24"/>
+              </w:rPr>
+            </w:pPr>
+            <w:r>
+              <w:rPr>
+                <w:rFonts w:ascii="Roboto" w:eastAsia="Times New Roman" w:hAnsi="Roboto" w:cs="Arial"/>
+                <w:b/>
+                <w:bCs/>
+                <w:color w:val="000000"/>
+                <w:sz w:val="24"/>
+                <w:szCs w:val="24"/>
+              </w:rPr>
               <w:t>Identifier</w:t>
             </w:r>
           </w:p>
@@ -343,7 +370,26 @@
             </w:tcBorders>
           </w:tcPr>
           <w:p>
-            <w:r>
+            <w:pPr>
+              <w:jc w:val="center"/>
+              <w:rPr>
+                <w:rFonts w:ascii="Roboto" w:eastAsia="Times New Roman" w:hAnsi="Roboto" w:cs="Arial"/>
+                <w:b/>
+                <w:bCs/>
+                <w:color w:val="000000"/>
+                <w:sz w:val="24"/>
+                <w:szCs w:val="24"/>
+              </w:rPr>
+            </w:pPr>
+            <w:r>
+              <w:rPr>
+                <w:rFonts w:ascii="Roboto" w:eastAsia="Times New Roman" w:hAnsi="Roboto" w:cs="Arial"/>
+                <w:b/>
+                <w:bCs/>
+                <w:color w:val="000000"/>
+                <w:sz w:val="24"/>
+                <w:szCs w:val="24"/>
+              </w:rPr>
               <w:t>Name</w:t>
             </w:r>
           </w:p>
@@ -356,7 +402,26 @@
             </w:tcBorders>
           </w:tcPr>
           <w:p>
-            <w:r>
+            <w:pPr>
+              <w:jc w:val="center"/>
+              <w:rPr>
+                <w:rFonts w:ascii="Roboto" w:eastAsia="Times New Roman" w:hAnsi="Roboto" w:cs="Arial"/>
+                <w:b/>
+                <w:bCs/>
+                <w:color w:val="000000"/>
+                <w:sz w:val="24"/>
+                <w:szCs w:val="24"/>
+              </w:rPr>
+            </w:pPr>
+            <w:r>
+              <w:rPr>
+                <w:rFonts w:ascii="Roboto" w:eastAsia="Times New Roman" w:hAnsi="Roboto" w:cs="Arial"/>
+                <w:b/>
+                <w:bCs/>
+                <w:color w:val="000000"/>
+                <w:sz w:val="24"/>
+                <w:szCs w:val="24"/>
+              </w:rPr>
               <w:t>Priority</w:t>
             </w:r>
           </w:p>
@@ -369,7 +434,26 @@
             </w:tcBorders>
           </w:tcPr>
           <w:p>
-            <w:r>
+            <w:pPr>
+              <w:jc w:val="center"/>
+              <w:rPr>
+                <w:rFonts w:ascii="Roboto" w:eastAsia="Times New Roman" w:hAnsi="Roboto" w:cs="Arial"/>
+                <w:b/>
+                <w:bCs/>
+                <w:color w:val="000000"/>
+                <w:sz w:val="24"/>
+                <w:szCs w:val="24"/>
+              </w:rPr>
+            </w:pPr>
+            <w:r>
+              <w:rPr>
+                <w:rFonts w:ascii="Roboto" w:eastAsia="Times New Roman" w:hAnsi="Roboto" w:cs="Arial"/>
+                <w:b/>
+                <w:bCs/>
+                <w:color w:val="000000"/>
+                <w:sz w:val="24"/>
+                <w:szCs w:val="24"/>
+              </w:rPr>
               <w:t>Description</w:t>
             </w:r>
           </w:p>
@@ -387,7 +471,22 @@
             </w:tcBorders>
           </w:tcPr>
           <w:p>
-            <w:r>
+            <w:pPr>
+              <w:jc w:val="center"/>
+              <w:rPr>
+                <w:rFonts w:ascii="Roboto" w:eastAsia="Times New Roman" w:hAnsi="Roboto" w:cs="Arial"/>
+                <w:color w:val="000000"/>
+                <w:sz w:val="24"/>
+                <w:szCs w:val="24"/>
+              </w:rPr>
+            </w:pPr>
+            <w:r>
+              <w:rPr>
+                <w:rFonts w:ascii="Roboto" w:eastAsia="Times New Roman" w:hAnsi="Roboto" w:cs="Arial"/>
+                <w:color w:val="000000"/>
+                <w:sz w:val="24"/>
+                <w:szCs w:val="24"/>
+              </w:rPr>
               <w:t>US01</w:t>
             </w:r>
           </w:p>
@@ -400,7 +499,22 @@
             </w:tcBorders>
           </w:tcPr>
           <w:p>
-            <w:r>
+            <w:pPr>
+              <w:jc w:val="center"/>
+              <w:rPr>
+                <w:rFonts w:ascii="Roboto" w:eastAsia="Times New Roman" w:hAnsi="Roboto" w:cs="Arial"/>
+                <w:color w:val="000000"/>
+                <w:sz w:val="24"/>
+                <w:szCs w:val="24"/>
+              </w:rPr>
+            </w:pPr>
+            <w:r>
+              <w:rPr>
+                <w:rFonts w:ascii="Roboto" w:eastAsia="Times New Roman" w:hAnsi="Roboto" w:cs="Arial"/>
+                <w:color w:val="000000"/>
+                <w:sz w:val="24"/>
+                <w:szCs w:val="24"/>
+              </w:rPr>
               <w:t>See Home</w:t>
             </w:r>
           </w:p>
@@ -413,7 +527,22 @@
             </w:tcBorders>
           </w:tcPr>
           <w:p>
-            <w:r>
+            <w:pPr>
+              <w:jc w:val="center"/>
+              <w:rPr>
+                <w:rFonts w:ascii="Roboto" w:eastAsia="Times New Roman" w:hAnsi="Roboto" w:cs="Arial"/>
+                <w:color w:val="000000"/>
+                <w:sz w:val="24"/>
+                <w:szCs w:val="24"/>
+              </w:rPr>
+            </w:pPr>
+            <w:r>
+              <w:rPr>
+                <w:rFonts w:ascii="Roboto" w:eastAsia="Times New Roman" w:hAnsi="Roboto" w:cs="Arial"/>
+                <w:color w:val="000000"/>
+                <w:sz w:val="24"/>
+                <w:szCs w:val="24"/>
+              </w:rPr>
               <w:t>high</w:t>
             </w:r>
           </w:p>
@@ -426,18 +555,23 @@
             </w:tcBorders>
           </w:tcPr>
           <w:p>
-            <w:r>
-              <w:t xml:space="preserve">As a </w:t>
-            </w:r>
-            <w:r>
-              <w:rPr>
-                <w:i/>
-                <w:iCs/>
-              </w:rPr>
-              <w:t>User</w:t>
-            </w:r>
-            <w:r>
-              <w:t>, I want to access the home page, so that I can see a brief presentation of the website</w:t>
+            <w:pPr>
+              <w:jc w:val="center"/>
+              <w:rPr>
+                <w:rFonts w:ascii="Roboto" w:eastAsia="Times New Roman" w:hAnsi="Roboto" w:cs="Arial"/>
+                <w:color w:val="000000"/>
+                <w:sz w:val="24"/>
+                <w:szCs w:val="24"/>
+              </w:rPr>
+            </w:pPr>
+            <w:r>
+              <w:rPr>
+                <w:rFonts w:ascii="Roboto" w:eastAsia="Times New Roman" w:hAnsi="Roboto" w:cs="Arial"/>
+                <w:color w:val="000000"/>
+                <w:sz w:val="24"/>
+                <w:szCs w:val="24"/>
+              </w:rPr>
+              <w:t>As a User, I want to access the home page, so that I can see a brief presentation of the website</w:t>
             </w:r>
           </w:p>
         </w:tc>
@@ -451,7 +585,22 @@
             <w:tcW w:w="1113" w:type="dxa"/>
           </w:tcPr>
           <w:p>
-            <w:r>
+            <w:pPr>
+              <w:jc w:val="center"/>
+              <w:rPr>
+                <w:rFonts w:ascii="Roboto" w:eastAsia="Times New Roman" w:hAnsi="Roboto" w:cs="Arial"/>
+                <w:color w:val="000000"/>
+                <w:sz w:val="24"/>
+                <w:szCs w:val="24"/>
+              </w:rPr>
+            </w:pPr>
+            <w:r>
+              <w:rPr>
+                <w:rFonts w:ascii="Roboto" w:eastAsia="Times New Roman" w:hAnsi="Roboto" w:cs="Arial"/>
+                <w:color w:val="000000"/>
+                <w:sz w:val="24"/>
+                <w:szCs w:val="24"/>
+              </w:rPr>
               <w:t>US02</w:t>
             </w:r>
           </w:p>
@@ -461,7 +610,22 @@
             <w:tcW w:w="1957" w:type="dxa"/>
           </w:tcPr>
           <w:p>
-            <w:r>
+            <w:pPr>
+              <w:jc w:val="center"/>
+              <w:rPr>
+                <w:rFonts w:ascii="Roboto" w:eastAsia="Times New Roman" w:hAnsi="Roboto" w:cs="Arial"/>
+                <w:color w:val="000000"/>
+                <w:sz w:val="24"/>
+                <w:szCs w:val="24"/>
+              </w:rPr>
+            </w:pPr>
+            <w:r>
+              <w:rPr>
+                <w:rFonts w:ascii="Roboto" w:eastAsia="Times New Roman" w:hAnsi="Roboto" w:cs="Arial"/>
+                <w:color w:val="000000"/>
+                <w:sz w:val="24"/>
+                <w:szCs w:val="24"/>
+              </w:rPr>
               <w:t>See About</w:t>
             </w:r>
           </w:p>
@@ -471,7 +635,22 @@
             <w:tcW w:w="1537" w:type="dxa"/>
           </w:tcPr>
           <w:p>
-            <w:r>
+            <w:pPr>
+              <w:jc w:val="center"/>
+              <w:rPr>
+                <w:rFonts w:ascii="Roboto" w:eastAsia="Times New Roman" w:hAnsi="Roboto" w:cs="Arial"/>
+                <w:color w:val="000000"/>
+                <w:sz w:val="24"/>
+                <w:szCs w:val="24"/>
+              </w:rPr>
+            </w:pPr>
+            <w:r>
+              <w:rPr>
+                <w:rFonts w:ascii="Roboto" w:eastAsia="Times New Roman" w:hAnsi="Roboto" w:cs="Arial"/>
+                <w:color w:val="000000"/>
+                <w:sz w:val="24"/>
+                <w:szCs w:val="24"/>
+              </w:rPr>
               <w:t>high</w:t>
             </w:r>
           </w:p>
@@ -481,18 +660,23 @@
             <w:tcW w:w="3354" w:type="dxa"/>
           </w:tcPr>
           <w:p>
-            <w:r>
-              <w:t xml:space="preserve">As a </w:t>
-            </w:r>
-            <w:r>
-              <w:rPr>
-                <w:i/>
-                <w:iCs/>
-              </w:rPr>
-              <w:t xml:space="preserve">User, </w:t>
-            </w:r>
-            <w:r>
-              <w:t>I want to access the about page, so that I can see a complete description of the website as well as its creators</w:t>
+            <w:pPr>
+              <w:jc w:val="center"/>
+              <w:rPr>
+                <w:rFonts w:ascii="Roboto" w:eastAsia="Times New Roman" w:hAnsi="Roboto" w:cs="Arial"/>
+                <w:color w:val="000000"/>
+                <w:sz w:val="24"/>
+                <w:szCs w:val="24"/>
+              </w:rPr>
+            </w:pPr>
+            <w:r>
+              <w:rPr>
+                <w:rFonts w:ascii="Roboto" w:eastAsia="Times New Roman" w:hAnsi="Roboto" w:cs="Arial"/>
+                <w:color w:val="000000"/>
+                <w:sz w:val="24"/>
+                <w:szCs w:val="24"/>
+              </w:rPr>
+              <w:t>As a User, I want to access the about page, so that I can see a complete description of the website as well as its creators</w:t>
             </w:r>
           </w:p>
         </w:tc>
@@ -506,7 +690,22 @@
             <w:tcW w:w="1113" w:type="dxa"/>
           </w:tcPr>
           <w:p>
-            <w:r>
+            <w:pPr>
+              <w:jc w:val="center"/>
+              <w:rPr>
+                <w:rFonts w:ascii="Roboto" w:eastAsia="Times New Roman" w:hAnsi="Roboto" w:cs="Arial"/>
+                <w:color w:val="000000"/>
+                <w:sz w:val="24"/>
+                <w:szCs w:val="24"/>
+              </w:rPr>
+            </w:pPr>
+            <w:r>
+              <w:rPr>
+                <w:rFonts w:ascii="Roboto" w:eastAsia="Times New Roman" w:hAnsi="Roboto" w:cs="Arial"/>
+                <w:color w:val="000000"/>
+                <w:sz w:val="24"/>
+                <w:szCs w:val="24"/>
+              </w:rPr>
               <w:t>US03</w:t>
             </w:r>
           </w:p>
@@ -516,7 +715,22 @@
             <w:tcW w:w="1957" w:type="dxa"/>
           </w:tcPr>
           <w:p>
-            <w:r>
+            <w:pPr>
+              <w:jc w:val="center"/>
+              <w:rPr>
+                <w:rFonts w:ascii="Roboto" w:eastAsia="Times New Roman" w:hAnsi="Roboto" w:cs="Arial"/>
+                <w:color w:val="000000"/>
+                <w:sz w:val="24"/>
+                <w:szCs w:val="24"/>
+              </w:rPr>
+            </w:pPr>
+            <w:r>
+              <w:rPr>
+                <w:rFonts w:ascii="Roboto" w:eastAsia="Times New Roman" w:hAnsi="Roboto" w:cs="Arial"/>
+                <w:color w:val="000000"/>
+                <w:sz w:val="24"/>
+                <w:szCs w:val="24"/>
+              </w:rPr>
               <w:t>Consult Contacts</w:t>
             </w:r>
           </w:p>
@@ -526,7 +740,22 @@
             <w:tcW w:w="1537" w:type="dxa"/>
           </w:tcPr>
           <w:p>
-            <w:r>
+            <w:pPr>
+              <w:jc w:val="center"/>
+              <w:rPr>
+                <w:rFonts w:ascii="Roboto" w:eastAsia="Times New Roman" w:hAnsi="Roboto" w:cs="Arial"/>
+                <w:color w:val="000000"/>
+                <w:sz w:val="24"/>
+                <w:szCs w:val="24"/>
+              </w:rPr>
+            </w:pPr>
+            <w:r>
+              <w:rPr>
+                <w:rFonts w:ascii="Roboto" w:eastAsia="Times New Roman" w:hAnsi="Roboto" w:cs="Arial"/>
+                <w:color w:val="000000"/>
+                <w:sz w:val="24"/>
+                <w:szCs w:val="24"/>
+              </w:rPr>
               <w:t>medium</w:t>
             </w:r>
           </w:p>
@@ -536,18 +765,23 @@
             <w:tcW w:w="3354" w:type="dxa"/>
           </w:tcPr>
           <w:p>
-            <w:r>
-              <w:t xml:space="preserve">As a </w:t>
-            </w:r>
-            <w:r>
-              <w:rPr>
-                <w:i/>
-                <w:iCs/>
-              </w:rPr>
-              <w:t>User</w:t>
-            </w:r>
-            <w:r>
-              <w:t>, I want to access contacts, so that I can come in touch with the platform creators</w:t>
+            <w:pPr>
+              <w:jc w:val="center"/>
+              <w:rPr>
+                <w:rFonts w:ascii="Roboto" w:eastAsia="Times New Roman" w:hAnsi="Roboto" w:cs="Arial"/>
+                <w:color w:val="000000"/>
+                <w:sz w:val="24"/>
+                <w:szCs w:val="24"/>
+              </w:rPr>
+            </w:pPr>
+            <w:r>
+              <w:rPr>
+                <w:rFonts w:ascii="Roboto" w:eastAsia="Times New Roman" w:hAnsi="Roboto" w:cs="Arial"/>
+                <w:color w:val="000000"/>
+                <w:sz w:val="24"/>
+                <w:szCs w:val="24"/>
+              </w:rPr>
+              <w:t>As a User, I want to access contacts, so that I can come in touch with the platform creators</w:t>
             </w:r>
           </w:p>
         </w:tc>
@@ -561,7 +795,22 @@
             <w:tcW w:w="1113" w:type="dxa"/>
           </w:tcPr>
           <w:p>
-            <w:r>
+            <w:pPr>
+              <w:jc w:val="center"/>
+              <w:rPr>
+                <w:rFonts w:ascii="Roboto" w:eastAsia="Times New Roman" w:hAnsi="Roboto" w:cs="Arial"/>
+                <w:color w:val="000000"/>
+                <w:sz w:val="24"/>
+                <w:szCs w:val="24"/>
+              </w:rPr>
+            </w:pPr>
+            <w:r>
+              <w:rPr>
+                <w:rFonts w:ascii="Roboto" w:eastAsia="Times New Roman" w:hAnsi="Roboto" w:cs="Arial"/>
+                <w:color w:val="000000"/>
+                <w:sz w:val="24"/>
+                <w:szCs w:val="24"/>
+              </w:rPr>
               <w:t>US04</w:t>
             </w:r>
           </w:p>
@@ -571,7 +820,22 @@
             <w:tcW w:w="1957" w:type="dxa"/>
           </w:tcPr>
           <w:p>
-            <w:r>
+            <w:pPr>
+              <w:jc w:val="center"/>
+              <w:rPr>
+                <w:rFonts w:ascii="Roboto" w:eastAsia="Times New Roman" w:hAnsi="Roboto" w:cs="Arial"/>
+                <w:color w:val="000000"/>
+                <w:sz w:val="24"/>
+                <w:szCs w:val="24"/>
+              </w:rPr>
+            </w:pPr>
+            <w:r>
+              <w:rPr>
+                <w:rFonts w:ascii="Roboto" w:eastAsia="Times New Roman" w:hAnsi="Roboto" w:cs="Arial"/>
+                <w:color w:val="000000"/>
+                <w:sz w:val="24"/>
+                <w:szCs w:val="24"/>
+              </w:rPr>
               <w:t>Consult Services</w:t>
             </w:r>
           </w:p>
@@ -581,7 +845,22 @@
             <w:tcW w:w="1537" w:type="dxa"/>
           </w:tcPr>
           <w:p>
-            <w:r>
+            <w:pPr>
+              <w:jc w:val="center"/>
+              <w:rPr>
+                <w:rFonts w:ascii="Roboto" w:eastAsia="Times New Roman" w:hAnsi="Roboto" w:cs="Arial"/>
+                <w:color w:val="000000"/>
+                <w:sz w:val="24"/>
+                <w:szCs w:val="24"/>
+              </w:rPr>
+            </w:pPr>
+            <w:r>
+              <w:rPr>
+                <w:rFonts w:ascii="Roboto" w:eastAsia="Times New Roman" w:hAnsi="Roboto" w:cs="Arial"/>
+                <w:color w:val="000000"/>
+                <w:sz w:val="24"/>
+                <w:szCs w:val="24"/>
+              </w:rPr>
               <w:t>medium</w:t>
             </w:r>
           </w:p>
@@ -591,24 +870,45 @@
             <w:tcW w:w="3354" w:type="dxa"/>
           </w:tcPr>
           <w:p>
-            <w:r>
-              <w:t xml:space="preserve">As a </w:t>
-            </w:r>
-            <w:r>
-              <w:rPr>
-                <w:i/>
-                <w:iCs/>
-              </w:rPr>
-              <w:t>User</w:t>
-            </w:r>
-            <w:r>
-              <w:t>, I want to access the services information, so that I can see the website’s services</w:t>
+            <w:pPr>
+              <w:jc w:val="center"/>
+              <w:rPr>
+                <w:rFonts w:ascii="Roboto" w:eastAsia="Times New Roman" w:hAnsi="Roboto" w:cs="Arial"/>
+                <w:color w:val="000000"/>
+                <w:sz w:val="24"/>
+                <w:szCs w:val="24"/>
+              </w:rPr>
+            </w:pPr>
+            <w:r>
+              <w:rPr>
+                <w:rFonts w:ascii="Roboto" w:eastAsia="Times New Roman" w:hAnsi="Roboto" w:cs="Arial"/>
+                <w:color w:val="000000"/>
+                <w:sz w:val="24"/>
+                <w:szCs w:val="24"/>
+              </w:rPr>
+              <w:t>As a User, I want to access the services information, so that I can see the website’s services</w:t>
             </w:r>
           </w:p>
         </w:tc>
       </w:tr>
     </w:tbl>
     <w:p/>
+    <w:p/>
+    <w:p/>
+    <w:p/>
+    <w:p/>
+    <w:p/>
+    <w:p/>
+    <w:p/>
+    <w:p/>
+    <w:p/>
+    <w:p/>
+    <w:p/>
+    <w:p>
+      <w:r>
+        <w:t>User</w:t>
+      </w:r>
+    </w:p>
     <w:p>
       <w:r>
         <w:br w:type="page"/>
@@ -1946,7 +2246,6 @@
               </w:rPr>
               <w:t xml:space="preserve">As a </w:t>
             </w:r>
-            <w:proofErr w:type="spellStart"/>
             <w:r>
               <w:rPr>
                 <w:rFonts w:ascii="Roboto" w:eastAsia="Times New Roman" w:hAnsi="Roboto" w:cs="Arial"/>
@@ -1958,7 +2257,6 @@
               </w:rPr>
               <w:t>AuthUser</w:t>
             </w:r>
-            <w:proofErr w:type="spellEnd"/>
             <w:r>
               <w:rPr>
                 <w:rFonts w:ascii="Roboto" w:eastAsia="Times New Roman" w:hAnsi="Roboto" w:cs="Arial"/>
@@ -2151,7 +2449,6 @@
               </w:rPr>
               <w:t xml:space="preserve">As a </w:t>
             </w:r>
-            <w:proofErr w:type="spellStart"/>
             <w:r>
               <w:rPr>
                 <w:rFonts w:ascii="Roboto" w:eastAsia="Times New Roman" w:hAnsi="Roboto" w:cs="Arial"/>
@@ -2163,24 +2460,14 @@
               </w:rPr>
               <w:t>AuthUser</w:t>
             </w:r>
-            <w:proofErr w:type="spellEnd"/>
-            <w:r>
-              <w:rPr>
-                <w:rFonts w:ascii="Roboto" w:eastAsia="Times New Roman" w:hAnsi="Roboto" w:cs="Arial"/>
-                <w:color w:val="000000"/>
-                <w:sz w:val="24"/>
-                <w:szCs w:val="24"/>
-              </w:rPr>
-              <w:t>, I want to</w:t>
-            </w:r>
-            <w:r>
-              <w:rPr>
-                <w:rFonts w:ascii="Roboto" w:eastAsia="Times New Roman" w:hAnsi="Roboto" w:cs="Arial"/>
-                <w:color w:val="000000"/>
-                <w:sz w:val="24"/>
-                <w:szCs w:val="24"/>
-              </w:rPr>
-              <w:t xml:space="preserve"> view the projects that are allocated to me, so that I can work on them</w:t>
+            <w:r>
+              <w:rPr>
+                <w:rFonts w:ascii="Roboto" w:eastAsia="Times New Roman" w:hAnsi="Roboto" w:cs="Arial"/>
+                <w:color w:val="000000"/>
+                <w:sz w:val="24"/>
+                <w:szCs w:val="24"/>
+              </w:rPr>
+              <w:t>, I want to view the projects that are allocated to me, so that I can work on them</w:t>
             </w:r>
           </w:p>
         </w:tc>
@@ -2357,7 +2644,6 @@
               </w:rPr>
               <w:t xml:space="preserve">As a </w:t>
             </w:r>
-            <w:proofErr w:type="spellStart"/>
             <w:r>
               <w:rPr>
                 <w:rFonts w:ascii="Roboto" w:eastAsia="Times New Roman" w:hAnsi="Roboto" w:cs="Arial"/>
@@ -2369,24 +2655,14 @@
               </w:rPr>
               <w:t>AuthUser</w:t>
             </w:r>
-            <w:proofErr w:type="spellEnd"/>
-            <w:r>
-              <w:rPr>
-                <w:rFonts w:ascii="Roboto" w:eastAsia="Times New Roman" w:hAnsi="Roboto" w:cs="Arial"/>
-                <w:color w:val="000000"/>
-                <w:sz w:val="24"/>
-                <w:szCs w:val="24"/>
-              </w:rPr>
-              <w:t>, I want to</w:t>
-            </w:r>
-            <w:r>
-              <w:rPr>
-                <w:rFonts w:ascii="Roboto" w:eastAsia="Times New Roman" w:hAnsi="Roboto" w:cs="Arial"/>
-                <w:color w:val="000000"/>
-                <w:sz w:val="24"/>
-                <w:szCs w:val="24"/>
-              </w:rPr>
-              <w:t xml:space="preserve"> manage my project invitations, so that I can accept or refuse the invites</w:t>
+            <w:r>
+              <w:rPr>
+                <w:rFonts w:ascii="Roboto" w:eastAsia="Times New Roman" w:hAnsi="Roboto" w:cs="Arial"/>
+                <w:color w:val="000000"/>
+                <w:sz w:val="24"/>
+                <w:szCs w:val="24"/>
+              </w:rPr>
+              <w:t>, I want to manage my project invitations, so that I can accept or refuse the invites</w:t>
             </w:r>
           </w:p>
         </w:tc>
@@ -2563,7 +2839,6 @@
               </w:rPr>
               <w:t xml:space="preserve">As a </w:t>
             </w:r>
-            <w:proofErr w:type="spellStart"/>
             <w:r>
               <w:rPr>
                 <w:rFonts w:ascii="Roboto" w:eastAsia="Times New Roman" w:hAnsi="Roboto" w:cs="Arial"/>
@@ -2575,7 +2850,6 @@
               </w:rPr>
               <w:t>AuthUser</w:t>
             </w:r>
-            <w:proofErr w:type="spellEnd"/>
             <w:r>
               <w:rPr>
                 <w:rFonts w:ascii="Roboto" w:eastAsia="Times New Roman" w:hAnsi="Roboto" w:cs="Arial"/>
@@ -2747,7 +3021,6 @@
               </w:rPr>
               <w:t xml:space="preserve">As a </w:t>
             </w:r>
-            <w:proofErr w:type="spellStart"/>
             <w:r>
               <w:rPr>
                 <w:rFonts w:ascii="Roboto" w:eastAsia="Times New Roman" w:hAnsi="Roboto" w:cs="Arial"/>
@@ -2759,7 +3032,6 @@
               </w:rPr>
               <w:t>AuthUser</w:t>
             </w:r>
-            <w:proofErr w:type="spellEnd"/>
             <w:r>
               <w:rPr>
                 <w:rFonts w:ascii="Roboto" w:eastAsia="Times New Roman" w:hAnsi="Roboto" w:cs="Arial"/>
@@ -2768,6 +3040,15 @@
                 <w:szCs w:val="24"/>
               </w:rPr>
               <w:t>, I want to</w:t>
+            </w:r>
+            <w:r>
+              <w:rPr>
+                <w:rFonts w:ascii="Roboto" w:eastAsia="Times New Roman" w:hAnsi="Roboto" w:cs="Arial"/>
+                <w:color w:val="000000"/>
+                <w:sz w:val="24"/>
+                <w:szCs w:val="24"/>
+              </w:rPr>
+              <w:t xml:space="preserve"> log out of my account, so that I can leave the website safely </w:t>
             </w:r>
           </w:p>
         </w:tc>
@@ -2809,6 +3090,7 @@
                 <w:sz w:val="24"/>
                 <w:szCs w:val="24"/>
               </w:rPr>
+              <w:lastRenderedPageBreak/>
               <w:t>US26</w:t>
             </w:r>
           </w:p>
@@ -2883,7 +3165,7 @@
                 <w:sz w:val="24"/>
                 <w:szCs w:val="24"/>
               </w:rPr>
-              <w:t>high</w:t>
+              <w:t>High</w:t>
             </w:r>
           </w:p>
         </w:tc>
@@ -2913,6 +3195,53 @@
                 <w:szCs w:val="24"/>
               </w:rPr>
             </w:pPr>
+            <w:r>
+              <w:rPr>
+                <w:rFonts w:ascii="Roboto" w:eastAsia="Times New Roman" w:hAnsi="Roboto" w:cs="Arial"/>
+                <w:color w:val="000000"/>
+                <w:sz w:val="24"/>
+                <w:szCs w:val="24"/>
+              </w:rPr>
+              <w:t xml:space="preserve">As a </w:t>
+            </w:r>
+            <w:r>
+              <w:rPr>
+                <w:rFonts w:ascii="Roboto" w:eastAsia="Times New Roman" w:hAnsi="Roboto" w:cs="Arial"/>
+                <w:i/>
+                <w:iCs/>
+                <w:color w:val="000000"/>
+                <w:sz w:val="24"/>
+                <w:szCs w:val="24"/>
+              </w:rPr>
+              <w:t>AuthUser</w:t>
+            </w:r>
+            <w:r>
+              <w:rPr>
+                <w:rFonts w:ascii="Roboto" w:eastAsia="Times New Roman" w:hAnsi="Roboto" w:cs="Arial"/>
+                <w:color w:val="000000"/>
+                <w:sz w:val="24"/>
+                <w:szCs w:val="24"/>
+              </w:rPr>
+              <w:t>, I want to</w:t>
+            </w:r>
+            <w:r>
+              <w:rPr>
+                <w:rFonts w:ascii="Roboto" w:eastAsia="Times New Roman" w:hAnsi="Roboto" w:cs="Arial"/>
+                <w:color w:val="000000"/>
+                <w:sz w:val="24"/>
+                <w:szCs w:val="24"/>
+              </w:rPr>
+              <w:t xml:space="preserve"> be able to delete my account, so that </w:t>
+            </w:r>
+            <w:r>
+              <w:rPr>
+                <w:rFonts w:ascii="Roboto" w:eastAsia="Times New Roman" w:hAnsi="Roboto" w:cs="Arial"/>
+                <w:color w:val="000000"/>
+                <w:sz w:val="24"/>
+                <w:szCs w:val="24"/>
+              </w:rPr>
+              <w:t>I can remove my information from the website</w:t>
+            </w:r>
           </w:p>
         </w:tc>
       </w:tr>
@@ -2983,6 +3312,15 @@
                 <w:szCs w:val="24"/>
               </w:rPr>
             </w:pPr>
+            <w:r>
+              <w:rPr>
+                <w:rFonts w:ascii="Roboto" w:eastAsia="Times New Roman" w:hAnsi="Roboto" w:cs="Arial"/>
+                <w:color w:val="000000"/>
+                <w:sz w:val="24"/>
+                <w:szCs w:val="24"/>
+              </w:rPr>
+              <w:t>View profile</w:t>
+            </w:r>
           </w:p>
         </w:tc>
         <w:tc>
@@ -3011,6 +3349,15 @@
                 <w:szCs w:val="24"/>
               </w:rPr>
             </w:pPr>
+            <w:r>
+              <w:rPr>
+                <w:rFonts w:ascii="Roboto" w:eastAsia="Times New Roman" w:hAnsi="Roboto" w:cs="Arial"/>
+                <w:color w:val="000000"/>
+                <w:sz w:val="24"/>
+                <w:szCs w:val="24"/>
+              </w:rPr>
+              <w:t>High</w:t>
+            </w:r>
           </w:p>
         </w:tc>
         <w:tc>
@@ -3039,6 +3386,2306 @@
                 <w:szCs w:val="24"/>
               </w:rPr>
             </w:pPr>
+            <w:r>
+              <w:rPr>
+                <w:rFonts w:ascii="Roboto" w:eastAsia="Times New Roman" w:hAnsi="Roboto" w:cs="Arial"/>
+                <w:color w:val="000000"/>
+                <w:sz w:val="24"/>
+                <w:szCs w:val="24"/>
+              </w:rPr>
+              <w:t xml:space="preserve">As a </w:t>
+            </w:r>
+            <w:r>
+              <w:rPr>
+                <w:rFonts w:ascii="Roboto" w:eastAsia="Times New Roman" w:hAnsi="Roboto" w:cs="Arial"/>
+                <w:i/>
+                <w:iCs/>
+                <w:color w:val="000000"/>
+                <w:sz w:val="24"/>
+                <w:szCs w:val="24"/>
+              </w:rPr>
+              <w:t>AuthUser</w:t>
+            </w:r>
+            <w:r>
+              <w:rPr>
+                <w:rFonts w:ascii="Roboto" w:eastAsia="Times New Roman" w:hAnsi="Roboto" w:cs="Arial"/>
+                <w:color w:val="000000"/>
+                <w:sz w:val="24"/>
+                <w:szCs w:val="24"/>
+              </w:rPr>
+              <w:t>, I want to</w:t>
+            </w:r>
+            <w:r>
+              <w:rPr>
+                <w:rFonts w:ascii="Roboto" w:eastAsia="Times New Roman" w:hAnsi="Roboto" w:cs="Arial"/>
+                <w:color w:val="000000"/>
+                <w:sz w:val="24"/>
+                <w:szCs w:val="24"/>
+              </w:rPr>
+              <w:t xml:space="preserve"> view my profile information</w:t>
+            </w:r>
+            <w:r>
+              <w:rPr>
+                <w:rFonts w:ascii="Roboto" w:eastAsia="Times New Roman" w:hAnsi="Roboto" w:cs="Arial"/>
+                <w:color w:val="000000"/>
+                <w:sz w:val="24"/>
+                <w:szCs w:val="24"/>
+              </w:rPr>
+              <w:t>, so that</w:t>
+            </w:r>
+            <w:r>
+              <w:rPr>
+                <w:rFonts w:ascii="Roboto" w:eastAsia="Times New Roman" w:hAnsi="Roboto" w:cs="Arial"/>
+                <w:color w:val="000000"/>
+                <w:sz w:val="24"/>
+                <w:szCs w:val="24"/>
+              </w:rPr>
+              <w:t xml:space="preserve"> I can check it</w:t>
+            </w:r>
+            <w:r>
+              <w:rPr>
+                <w:rFonts w:ascii="Roboto" w:eastAsia="Times New Roman" w:hAnsi="Roboto" w:cs="Arial"/>
+                <w:color w:val="000000"/>
+                <w:sz w:val="24"/>
+                <w:szCs w:val="24"/>
+              </w:rPr>
+              <w:t xml:space="preserve"> </w:t>
+            </w:r>
+          </w:p>
+        </w:tc>
+      </w:tr>
+      <w:tr>
+        <w:trPr>
+          <w:trHeight w:val="245"/>
+        </w:trPr>
+        <w:tc>
+          <w:tcPr>
+            <w:tcW w:w="1198" w:type="dxa"/>
+            <w:tcBorders>
+              <w:top w:val="single" w:sz="8" w:space="0" w:color="000000"/>
+              <w:left w:val="single" w:sz="8" w:space="0" w:color="000000"/>
+              <w:bottom w:val="single" w:sz="8" w:space="0" w:color="000000"/>
+              <w:right w:val="single" w:sz="8" w:space="0" w:color="000000"/>
+            </w:tcBorders>
+            <w:tcMar>
+              <w:top w:w="28" w:type="dxa"/>
+              <w:left w:w="28" w:type="dxa"/>
+              <w:bottom w:w="28" w:type="dxa"/>
+              <w:right w:w="28" w:type="dxa"/>
+            </w:tcMar>
+          </w:tcPr>
+          <w:p>
+            <w:pPr>
+              <w:spacing w:after="0" w:line="240" w:lineRule="auto"/>
+              <w:rPr>
+                <w:rFonts w:ascii="Roboto" w:eastAsia="Times New Roman" w:hAnsi="Roboto" w:cs="Arial"/>
+                <w:color w:val="000000"/>
+                <w:sz w:val="24"/>
+                <w:szCs w:val="24"/>
+              </w:rPr>
+            </w:pPr>
+            <w:r>
+              <w:rPr>
+                <w:rFonts w:ascii="Roboto" w:eastAsia="Times New Roman" w:hAnsi="Roboto" w:cs="Arial"/>
+                <w:color w:val="000000"/>
+                <w:sz w:val="24"/>
+                <w:szCs w:val="24"/>
+              </w:rPr>
+              <w:t>US2</w:t>
+            </w:r>
+            <w:r>
+              <w:rPr>
+                <w:rFonts w:ascii="Roboto" w:eastAsia="Times New Roman" w:hAnsi="Roboto" w:cs="Arial"/>
+                <w:color w:val="000000"/>
+                <w:sz w:val="24"/>
+                <w:szCs w:val="24"/>
+              </w:rPr>
+              <w:t>8</w:t>
+            </w:r>
+          </w:p>
+        </w:tc>
+        <w:tc>
+          <w:tcPr>
+            <w:tcW w:w="2794" w:type="dxa"/>
+            <w:tcBorders>
+              <w:top w:val="single" w:sz="8" w:space="0" w:color="000000"/>
+              <w:left w:val="single" w:sz="8" w:space="0" w:color="000000"/>
+              <w:bottom w:val="single" w:sz="8" w:space="0" w:color="000000"/>
+              <w:right w:val="single" w:sz="8" w:space="0" w:color="000000"/>
+            </w:tcBorders>
+            <w:tcMar>
+              <w:top w:w="28" w:type="dxa"/>
+              <w:left w:w="28" w:type="dxa"/>
+              <w:bottom w:w="28" w:type="dxa"/>
+              <w:right w:w="28" w:type="dxa"/>
+            </w:tcMar>
+          </w:tcPr>
+          <w:p>
+            <w:pPr>
+              <w:spacing w:after="0" w:line="240" w:lineRule="auto"/>
+              <w:rPr>
+                <w:rFonts w:ascii="Roboto" w:eastAsia="Times New Roman" w:hAnsi="Roboto" w:cs="Arial"/>
+                <w:color w:val="000000"/>
+                <w:sz w:val="24"/>
+                <w:szCs w:val="24"/>
+              </w:rPr>
+            </w:pPr>
+            <w:r>
+              <w:rPr>
+                <w:rFonts w:ascii="Roboto" w:eastAsia="Times New Roman" w:hAnsi="Roboto" w:cs="Arial"/>
+                <w:color w:val="000000"/>
+                <w:sz w:val="24"/>
+                <w:szCs w:val="24"/>
+              </w:rPr>
+              <w:t>Edit profile</w:t>
+            </w:r>
+          </w:p>
+        </w:tc>
+        <w:tc>
+          <w:tcPr>
+            <w:tcW w:w="1475" w:type="dxa"/>
+            <w:tcBorders>
+              <w:top w:val="single" w:sz="8" w:space="0" w:color="000000"/>
+              <w:left w:val="single" w:sz="8" w:space="0" w:color="000000"/>
+              <w:bottom w:val="single" w:sz="8" w:space="0" w:color="000000"/>
+              <w:right w:val="single" w:sz="8" w:space="0" w:color="000000"/>
+            </w:tcBorders>
+            <w:tcMar>
+              <w:top w:w="28" w:type="dxa"/>
+              <w:left w:w="28" w:type="dxa"/>
+              <w:bottom w:w="28" w:type="dxa"/>
+              <w:right w:w="28" w:type="dxa"/>
+            </w:tcMar>
+          </w:tcPr>
+          <w:p>
+            <w:pPr>
+              <w:spacing w:after="0" w:line="240" w:lineRule="auto"/>
+              <w:rPr>
+                <w:rFonts w:ascii="Roboto" w:eastAsia="Times New Roman" w:hAnsi="Roboto" w:cs="Arial"/>
+                <w:color w:val="000000"/>
+                <w:sz w:val="24"/>
+                <w:szCs w:val="24"/>
+              </w:rPr>
+            </w:pPr>
+            <w:r>
+              <w:rPr>
+                <w:rFonts w:ascii="Roboto" w:eastAsia="Times New Roman" w:hAnsi="Roboto" w:cs="Arial"/>
+                <w:color w:val="000000"/>
+                <w:sz w:val="24"/>
+                <w:szCs w:val="24"/>
+              </w:rPr>
+              <w:t>High</w:t>
+            </w:r>
+          </w:p>
+        </w:tc>
+        <w:tc>
+          <w:tcPr>
+            <w:tcW w:w="3302" w:type="dxa"/>
+            <w:tcBorders>
+              <w:top w:val="single" w:sz="8" w:space="0" w:color="000000"/>
+              <w:left w:val="single" w:sz="8" w:space="0" w:color="000000"/>
+              <w:bottom w:val="single" w:sz="8" w:space="0" w:color="000000"/>
+              <w:right w:val="single" w:sz="8" w:space="0" w:color="000000"/>
+            </w:tcBorders>
+            <w:tcMar>
+              <w:top w:w="28" w:type="dxa"/>
+              <w:left w:w="28" w:type="dxa"/>
+              <w:bottom w:w="28" w:type="dxa"/>
+              <w:right w:w="28" w:type="dxa"/>
+            </w:tcMar>
+          </w:tcPr>
+          <w:p>
+            <w:pPr>
+              <w:spacing w:after="0" w:line="240" w:lineRule="auto"/>
+              <w:rPr>
+                <w:rFonts w:ascii="Roboto" w:eastAsia="Times New Roman" w:hAnsi="Roboto" w:cs="Arial"/>
+                <w:color w:val="000000"/>
+                <w:sz w:val="24"/>
+                <w:szCs w:val="24"/>
+              </w:rPr>
+            </w:pPr>
+            <w:r>
+              <w:rPr>
+                <w:rFonts w:ascii="Roboto" w:eastAsia="Times New Roman" w:hAnsi="Roboto" w:cs="Arial"/>
+                <w:color w:val="000000"/>
+                <w:sz w:val="24"/>
+                <w:szCs w:val="24"/>
+              </w:rPr>
+              <w:t xml:space="preserve">As a </w:t>
+            </w:r>
+            <w:r>
+              <w:rPr>
+                <w:rFonts w:ascii="Roboto" w:eastAsia="Times New Roman" w:hAnsi="Roboto" w:cs="Arial"/>
+                <w:i/>
+                <w:iCs/>
+                <w:color w:val="000000"/>
+                <w:sz w:val="24"/>
+                <w:szCs w:val="24"/>
+              </w:rPr>
+              <w:t>AuthUser</w:t>
+            </w:r>
+            <w:r>
+              <w:rPr>
+                <w:rFonts w:ascii="Roboto" w:eastAsia="Times New Roman" w:hAnsi="Roboto" w:cs="Arial"/>
+                <w:color w:val="000000"/>
+                <w:sz w:val="24"/>
+                <w:szCs w:val="24"/>
+              </w:rPr>
+              <w:t>, I want to</w:t>
+            </w:r>
+            <w:r>
+              <w:rPr>
+                <w:rFonts w:ascii="Roboto" w:eastAsia="Times New Roman" w:hAnsi="Roboto" w:cs="Arial"/>
+                <w:color w:val="000000"/>
+                <w:sz w:val="24"/>
+                <w:szCs w:val="24"/>
+              </w:rPr>
+              <w:t xml:space="preserve"> edit my profile information</w:t>
+            </w:r>
+            <w:r>
+              <w:rPr>
+                <w:rFonts w:ascii="Roboto" w:eastAsia="Times New Roman" w:hAnsi="Roboto" w:cs="Arial"/>
+                <w:color w:val="000000"/>
+                <w:sz w:val="24"/>
+                <w:szCs w:val="24"/>
+              </w:rPr>
+              <w:t>, so that</w:t>
+            </w:r>
+            <w:r>
+              <w:rPr>
+                <w:rFonts w:ascii="Roboto" w:eastAsia="Times New Roman" w:hAnsi="Roboto" w:cs="Arial"/>
+                <w:color w:val="000000"/>
+                <w:sz w:val="24"/>
+                <w:szCs w:val="24"/>
+              </w:rPr>
+              <w:t xml:space="preserve"> I can update it</w:t>
+            </w:r>
+          </w:p>
+        </w:tc>
+      </w:tr>
+      <w:tr>
+        <w:trPr>
+          <w:trHeight w:val="245"/>
+        </w:trPr>
+        <w:tc>
+          <w:tcPr>
+            <w:tcW w:w="1198" w:type="dxa"/>
+            <w:tcBorders>
+              <w:top w:val="single" w:sz="8" w:space="0" w:color="000000"/>
+              <w:left w:val="single" w:sz="8" w:space="0" w:color="000000"/>
+              <w:bottom w:val="single" w:sz="8" w:space="0" w:color="000000"/>
+              <w:right w:val="single" w:sz="8" w:space="0" w:color="000000"/>
+            </w:tcBorders>
+            <w:tcMar>
+              <w:top w:w="28" w:type="dxa"/>
+              <w:left w:w="28" w:type="dxa"/>
+              <w:bottom w:w="28" w:type="dxa"/>
+              <w:right w:w="28" w:type="dxa"/>
+            </w:tcMar>
+          </w:tcPr>
+          <w:p>
+            <w:pPr>
+              <w:spacing w:after="0" w:line="240" w:lineRule="auto"/>
+              <w:rPr>
+                <w:rFonts w:ascii="Roboto" w:eastAsia="Times New Roman" w:hAnsi="Roboto" w:cs="Arial"/>
+                <w:color w:val="000000"/>
+                <w:sz w:val="24"/>
+                <w:szCs w:val="24"/>
+              </w:rPr>
+            </w:pPr>
+            <w:r>
+              <w:rPr>
+                <w:rFonts w:ascii="Roboto" w:eastAsia="Times New Roman" w:hAnsi="Roboto" w:cs="Arial"/>
+                <w:color w:val="000000"/>
+                <w:sz w:val="24"/>
+                <w:szCs w:val="24"/>
+              </w:rPr>
+              <w:t>US29</w:t>
+            </w:r>
+          </w:p>
+        </w:tc>
+        <w:tc>
+          <w:tcPr>
+            <w:tcW w:w="2794" w:type="dxa"/>
+            <w:tcBorders>
+              <w:top w:val="single" w:sz="8" w:space="0" w:color="000000"/>
+              <w:left w:val="single" w:sz="8" w:space="0" w:color="000000"/>
+              <w:bottom w:val="single" w:sz="8" w:space="0" w:color="000000"/>
+              <w:right w:val="single" w:sz="8" w:space="0" w:color="000000"/>
+            </w:tcBorders>
+            <w:tcMar>
+              <w:top w:w="28" w:type="dxa"/>
+              <w:left w:w="28" w:type="dxa"/>
+              <w:bottom w:w="28" w:type="dxa"/>
+              <w:right w:w="28" w:type="dxa"/>
+            </w:tcMar>
+          </w:tcPr>
+          <w:p>
+            <w:pPr>
+              <w:spacing w:after="0" w:line="240" w:lineRule="auto"/>
+              <w:rPr>
+                <w:rFonts w:ascii="Roboto" w:eastAsia="Times New Roman" w:hAnsi="Roboto" w:cs="Arial"/>
+                <w:color w:val="000000"/>
+                <w:sz w:val="24"/>
+                <w:szCs w:val="24"/>
+              </w:rPr>
+            </w:pPr>
+            <w:r>
+              <w:rPr>
+                <w:rFonts w:ascii="Roboto" w:eastAsia="Times New Roman" w:hAnsi="Roboto" w:cs="Arial"/>
+                <w:color w:val="000000"/>
+                <w:sz w:val="24"/>
+                <w:szCs w:val="24"/>
+              </w:rPr>
+              <w:t>Upload Profile Pictures</w:t>
+            </w:r>
+          </w:p>
+        </w:tc>
+        <w:tc>
+          <w:tcPr>
+            <w:tcW w:w="1475" w:type="dxa"/>
+            <w:tcBorders>
+              <w:top w:val="single" w:sz="8" w:space="0" w:color="000000"/>
+              <w:left w:val="single" w:sz="8" w:space="0" w:color="000000"/>
+              <w:bottom w:val="single" w:sz="8" w:space="0" w:color="000000"/>
+              <w:right w:val="single" w:sz="8" w:space="0" w:color="000000"/>
+            </w:tcBorders>
+            <w:tcMar>
+              <w:top w:w="28" w:type="dxa"/>
+              <w:left w:w="28" w:type="dxa"/>
+              <w:bottom w:w="28" w:type="dxa"/>
+              <w:right w:w="28" w:type="dxa"/>
+            </w:tcMar>
+          </w:tcPr>
+          <w:p>
+            <w:pPr>
+              <w:spacing w:after="0" w:line="240" w:lineRule="auto"/>
+              <w:rPr>
+                <w:rFonts w:ascii="Roboto" w:eastAsia="Times New Roman" w:hAnsi="Roboto" w:cs="Arial"/>
+                <w:color w:val="000000"/>
+                <w:sz w:val="24"/>
+                <w:szCs w:val="24"/>
+              </w:rPr>
+            </w:pPr>
+            <w:r>
+              <w:rPr>
+                <w:rFonts w:ascii="Roboto" w:eastAsia="Times New Roman" w:hAnsi="Roboto" w:cs="Arial"/>
+                <w:color w:val="000000"/>
+                <w:sz w:val="24"/>
+                <w:szCs w:val="24"/>
+              </w:rPr>
+              <w:t>High</w:t>
+            </w:r>
+          </w:p>
+        </w:tc>
+        <w:tc>
+          <w:tcPr>
+            <w:tcW w:w="3302" w:type="dxa"/>
+            <w:tcBorders>
+              <w:top w:val="single" w:sz="8" w:space="0" w:color="000000"/>
+              <w:left w:val="single" w:sz="8" w:space="0" w:color="000000"/>
+              <w:bottom w:val="single" w:sz="8" w:space="0" w:color="000000"/>
+              <w:right w:val="single" w:sz="8" w:space="0" w:color="000000"/>
+            </w:tcBorders>
+            <w:tcMar>
+              <w:top w:w="28" w:type="dxa"/>
+              <w:left w:w="28" w:type="dxa"/>
+              <w:bottom w:w="28" w:type="dxa"/>
+              <w:right w:w="28" w:type="dxa"/>
+            </w:tcMar>
+          </w:tcPr>
+          <w:p>
+            <w:pPr>
+              <w:spacing w:after="0" w:line="240" w:lineRule="auto"/>
+              <w:rPr>
+                <w:rFonts w:ascii="Roboto" w:eastAsia="Times New Roman" w:hAnsi="Roboto" w:cs="Arial"/>
+                <w:color w:val="000000"/>
+                <w:sz w:val="24"/>
+                <w:szCs w:val="24"/>
+              </w:rPr>
+            </w:pPr>
+            <w:r>
+              <w:rPr>
+                <w:rFonts w:ascii="Roboto" w:eastAsia="Times New Roman" w:hAnsi="Roboto" w:cs="Arial"/>
+                <w:color w:val="000000"/>
+                <w:sz w:val="24"/>
+                <w:szCs w:val="24"/>
+              </w:rPr>
+              <w:t xml:space="preserve">As a </w:t>
+            </w:r>
+            <w:r>
+              <w:rPr>
+                <w:rFonts w:ascii="Roboto" w:eastAsia="Times New Roman" w:hAnsi="Roboto" w:cs="Arial"/>
+                <w:i/>
+                <w:iCs/>
+                <w:color w:val="000000"/>
+                <w:sz w:val="24"/>
+                <w:szCs w:val="24"/>
+              </w:rPr>
+              <w:t>AuthUser</w:t>
+            </w:r>
+            <w:r>
+              <w:rPr>
+                <w:rFonts w:ascii="Roboto" w:eastAsia="Times New Roman" w:hAnsi="Roboto" w:cs="Arial"/>
+                <w:color w:val="000000"/>
+                <w:sz w:val="24"/>
+                <w:szCs w:val="24"/>
+              </w:rPr>
+              <w:t>, I want to</w:t>
+            </w:r>
+            <w:r>
+              <w:rPr>
+                <w:rFonts w:ascii="Roboto" w:eastAsia="Times New Roman" w:hAnsi="Roboto" w:cs="Arial"/>
+                <w:color w:val="000000"/>
+                <w:sz w:val="24"/>
+                <w:szCs w:val="24"/>
+              </w:rPr>
+              <w:t xml:space="preserve"> upload a profile picture for me account</w:t>
+            </w:r>
+            <w:r>
+              <w:rPr>
+                <w:rFonts w:ascii="Roboto" w:eastAsia="Times New Roman" w:hAnsi="Roboto" w:cs="Arial"/>
+                <w:color w:val="000000"/>
+                <w:sz w:val="24"/>
+                <w:szCs w:val="24"/>
+              </w:rPr>
+              <w:t xml:space="preserve">, so that </w:t>
+            </w:r>
+            <w:r>
+              <w:rPr>
+                <w:rFonts w:ascii="Roboto" w:eastAsia="Times New Roman" w:hAnsi="Roboto" w:cs="Arial"/>
+                <w:color w:val="000000"/>
+                <w:sz w:val="24"/>
+                <w:szCs w:val="24"/>
+              </w:rPr>
+              <w:t>users can identify me</w:t>
+            </w:r>
+          </w:p>
+        </w:tc>
+      </w:tr>
+      <w:tr>
+        <w:trPr>
+          <w:trHeight w:val="245"/>
+        </w:trPr>
+        <w:tc>
+          <w:tcPr>
+            <w:tcW w:w="1198" w:type="dxa"/>
+            <w:tcBorders>
+              <w:top w:val="single" w:sz="8" w:space="0" w:color="000000"/>
+              <w:left w:val="single" w:sz="8" w:space="0" w:color="000000"/>
+              <w:bottom w:val="single" w:sz="8" w:space="0" w:color="000000"/>
+              <w:right w:val="single" w:sz="8" w:space="0" w:color="000000"/>
+            </w:tcBorders>
+            <w:tcMar>
+              <w:top w:w="28" w:type="dxa"/>
+              <w:left w:w="28" w:type="dxa"/>
+              <w:bottom w:w="28" w:type="dxa"/>
+              <w:right w:w="28" w:type="dxa"/>
+            </w:tcMar>
+          </w:tcPr>
+          <w:p>
+            <w:pPr>
+              <w:spacing w:after="0" w:line="240" w:lineRule="auto"/>
+              <w:rPr>
+                <w:rFonts w:ascii="Roboto" w:eastAsia="Times New Roman" w:hAnsi="Roboto" w:cs="Arial"/>
+                <w:color w:val="000000"/>
+                <w:sz w:val="24"/>
+                <w:szCs w:val="24"/>
+              </w:rPr>
+            </w:pPr>
+            <w:r>
+              <w:rPr>
+                <w:rFonts w:ascii="Roboto" w:eastAsia="Times New Roman" w:hAnsi="Roboto" w:cs="Arial"/>
+                <w:color w:val="000000"/>
+                <w:sz w:val="24"/>
+                <w:szCs w:val="24"/>
+              </w:rPr>
+              <w:t>US</w:t>
+            </w:r>
+            <w:r>
+              <w:rPr>
+                <w:rFonts w:ascii="Roboto" w:eastAsia="Times New Roman" w:hAnsi="Roboto" w:cs="Arial"/>
+                <w:color w:val="000000"/>
+                <w:sz w:val="24"/>
+                <w:szCs w:val="24"/>
+              </w:rPr>
+              <w:t>30</w:t>
+            </w:r>
+          </w:p>
+        </w:tc>
+        <w:tc>
+          <w:tcPr>
+            <w:tcW w:w="2794" w:type="dxa"/>
+            <w:tcBorders>
+              <w:top w:val="single" w:sz="8" w:space="0" w:color="000000"/>
+              <w:left w:val="single" w:sz="8" w:space="0" w:color="000000"/>
+              <w:bottom w:val="single" w:sz="8" w:space="0" w:color="000000"/>
+              <w:right w:val="single" w:sz="8" w:space="0" w:color="000000"/>
+            </w:tcBorders>
+            <w:tcMar>
+              <w:top w:w="28" w:type="dxa"/>
+              <w:left w:w="28" w:type="dxa"/>
+              <w:bottom w:w="28" w:type="dxa"/>
+              <w:right w:w="28" w:type="dxa"/>
+            </w:tcMar>
+          </w:tcPr>
+          <w:p>
+            <w:pPr>
+              <w:spacing w:after="0" w:line="240" w:lineRule="auto"/>
+              <w:rPr>
+                <w:rFonts w:ascii="Roboto" w:eastAsia="Times New Roman" w:hAnsi="Roboto" w:cs="Arial"/>
+                <w:color w:val="000000"/>
+                <w:sz w:val="24"/>
+                <w:szCs w:val="24"/>
+              </w:rPr>
+            </w:pPr>
+            <w:r>
+              <w:rPr>
+                <w:rFonts w:ascii="Roboto" w:eastAsia="Times New Roman" w:hAnsi="Roboto" w:cs="Arial"/>
+                <w:color w:val="000000"/>
+                <w:sz w:val="24"/>
+                <w:szCs w:val="24"/>
+              </w:rPr>
+              <w:t>View notifications</w:t>
+            </w:r>
+          </w:p>
+        </w:tc>
+        <w:tc>
+          <w:tcPr>
+            <w:tcW w:w="1475" w:type="dxa"/>
+            <w:tcBorders>
+              <w:top w:val="single" w:sz="8" w:space="0" w:color="000000"/>
+              <w:left w:val="single" w:sz="8" w:space="0" w:color="000000"/>
+              <w:bottom w:val="single" w:sz="8" w:space="0" w:color="000000"/>
+              <w:right w:val="single" w:sz="8" w:space="0" w:color="000000"/>
+            </w:tcBorders>
+            <w:tcMar>
+              <w:top w:w="28" w:type="dxa"/>
+              <w:left w:w="28" w:type="dxa"/>
+              <w:bottom w:w="28" w:type="dxa"/>
+              <w:right w:w="28" w:type="dxa"/>
+            </w:tcMar>
+          </w:tcPr>
+          <w:p>
+            <w:pPr>
+              <w:spacing w:after="0" w:line="240" w:lineRule="auto"/>
+              <w:rPr>
+                <w:rFonts w:ascii="Roboto" w:eastAsia="Times New Roman" w:hAnsi="Roboto" w:cs="Arial"/>
+                <w:color w:val="000000"/>
+                <w:sz w:val="24"/>
+                <w:szCs w:val="24"/>
+              </w:rPr>
+            </w:pPr>
+            <w:r>
+              <w:rPr>
+                <w:rFonts w:ascii="Roboto" w:eastAsia="Times New Roman" w:hAnsi="Roboto" w:cs="Arial"/>
+                <w:color w:val="000000"/>
+                <w:sz w:val="24"/>
+                <w:szCs w:val="24"/>
+              </w:rPr>
+              <w:t>High</w:t>
+            </w:r>
+          </w:p>
+        </w:tc>
+        <w:tc>
+          <w:tcPr>
+            <w:tcW w:w="3302" w:type="dxa"/>
+            <w:tcBorders>
+              <w:top w:val="single" w:sz="8" w:space="0" w:color="000000"/>
+              <w:left w:val="single" w:sz="8" w:space="0" w:color="000000"/>
+              <w:bottom w:val="single" w:sz="8" w:space="0" w:color="000000"/>
+              <w:right w:val="single" w:sz="8" w:space="0" w:color="000000"/>
+            </w:tcBorders>
+            <w:tcMar>
+              <w:top w:w="28" w:type="dxa"/>
+              <w:left w:w="28" w:type="dxa"/>
+              <w:bottom w:w="28" w:type="dxa"/>
+              <w:right w:w="28" w:type="dxa"/>
+            </w:tcMar>
+          </w:tcPr>
+          <w:p>
+            <w:pPr>
+              <w:spacing w:after="0" w:line="240" w:lineRule="auto"/>
+              <w:rPr>
+                <w:rFonts w:ascii="Roboto" w:eastAsia="Times New Roman" w:hAnsi="Roboto" w:cs="Arial"/>
+                <w:color w:val="000000"/>
+                <w:sz w:val="24"/>
+                <w:szCs w:val="24"/>
+              </w:rPr>
+            </w:pPr>
+            <w:r>
+              <w:rPr>
+                <w:rFonts w:ascii="Roboto" w:eastAsia="Times New Roman" w:hAnsi="Roboto" w:cs="Arial"/>
+                <w:color w:val="000000"/>
+                <w:sz w:val="24"/>
+                <w:szCs w:val="24"/>
+              </w:rPr>
+              <w:t xml:space="preserve">As a </w:t>
+            </w:r>
+            <w:r>
+              <w:rPr>
+                <w:rFonts w:ascii="Roboto" w:eastAsia="Times New Roman" w:hAnsi="Roboto" w:cs="Arial"/>
+                <w:i/>
+                <w:iCs/>
+                <w:color w:val="000000"/>
+                <w:sz w:val="24"/>
+                <w:szCs w:val="24"/>
+              </w:rPr>
+              <w:t>AuthUser</w:t>
+            </w:r>
+            <w:r>
+              <w:rPr>
+                <w:rFonts w:ascii="Roboto" w:eastAsia="Times New Roman" w:hAnsi="Roboto" w:cs="Arial"/>
+                <w:color w:val="000000"/>
+                <w:sz w:val="24"/>
+                <w:szCs w:val="24"/>
+              </w:rPr>
+              <w:t>, I want to</w:t>
+            </w:r>
+            <w:r>
+              <w:rPr>
+                <w:rFonts w:ascii="Roboto" w:eastAsia="Times New Roman" w:hAnsi="Roboto" w:cs="Arial"/>
+                <w:color w:val="000000"/>
+                <w:sz w:val="24"/>
+                <w:szCs w:val="24"/>
+              </w:rPr>
+              <w:t xml:space="preserve"> be able to see the notifications</w:t>
+            </w:r>
+            <w:r>
+              <w:rPr>
+                <w:rFonts w:ascii="Roboto" w:eastAsia="Times New Roman" w:hAnsi="Roboto" w:cs="Arial"/>
+                <w:color w:val="000000"/>
+                <w:sz w:val="24"/>
+                <w:szCs w:val="24"/>
+              </w:rPr>
+              <w:t>, so that</w:t>
+            </w:r>
+            <w:r>
+              <w:rPr>
+                <w:rFonts w:ascii="Roboto" w:eastAsia="Times New Roman" w:hAnsi="Roboto" w:cs="Arial"/>
+                <w:color w:val="000000"/>
+                <w:sz w:val="24"/>
+                <w:szCs w:val="24"/>
+              </w:rPr>
+              <w:t xml:space="preserve"> informs me of some changes</w:t>
+            </w:r>
+          </w:p>
+        </w:tc>
+      </w:tr>
+      <w:tr>
+        <w:trPr>
+          <w:trHeight w:val="245"/>
+        </w:trPr>
+        <w:tc>
+          <w:tcPr>
+            <w:tcW w:w="1198" w:type="dxa"/>
+            <w:tcBorders>
+              <w:top w:val="single" w:sz="8" w:space="0" w:color="000000"/>
+              <w:left w:val="single" w:sz="8" w:space="0" w:color="000000"/>
+              <w:bottom w:val="single" w:sz="8" w:space="0" w:color="000000"/>
+              <w:right w:val="single" w:sz="8" w:space="0" w:color="000000"/>
+            </w:tcBorders>
+            <w:tcMar>
+              <w:top w:w="28" w:type="dxa"/>
+              <w:left w:w="28" w:type="dxa"/>
+              <w:bottom w:w="28" w:type="dxa"/>
+              <w:right w:w="28" w:type="dxa"/>
+            </w:tcMar>
+          </w:tcPr>
+          <w:p>
+            <w:pPr>
+              <w:spacing w:after="0" w:line="240" w:lineRule="auto"/>
+              <w:rPr>
+                <w:rFonts w:ascii="Roboto" w:eastAsia="Times New Roman" w:hAnsi="Roboto" w:cs="Arial"/>
+                <w:color w:val="000000"/>
+                <w:sz w:val="24"/>
+                <w:szCs w:val="24"/>
+              </w:rPr>
+            </w:pPr>
+            <w:r>
+              <w:rPr>
+                <w:rFonts w:ascii="Roboto" w:eastAsia="Times New Roman" w:hAnsi="Roboto" w:cs="Arial"/>
+                <w:color w:val="000000"/>
+                <w:sz w:val="24"/>
+                <w:szCs w:val="24"/>
+              </w:rPr>
+              <w:t>US</w:t>
+            </w:r>
+            <w:r>
+              <w:rPr>
+                <w:rFonts w:ascii="Roboto" w:eastAsia="Times New Roman" w:hAnsi="Roboto" w:cs="Arial"/>
+                <w:color w:val="000000"/>
+                <w:sz w:val="24"/>
+                <w:szCs w:val="24"/>
+              </w:rPr>
+              <w:t>31</w:t>
+            </w:r>
+          </w:p>
+        </w:tc>
+        <w:tc>
+          <w:tcPr>
+            <w:tcW w:w="2794" w:type="dxa"/>
+            <w:tcBorders>
+              <w:top w:val="single" w:sz="8" w:space="0" w:color="000000"/>
+              <w:left w:val="single" w:sz="8" w:space="0" w:color="000000"/>
+              <w:bottom w:val="single" w:sz="8" w:space="0" w:color="000000"/>
+              <w:right w:val="single" w:sz="8" w:space="0" w:color="000000"/>
+            </w:tcBorders>
+            <w:tcMar>
+              <w:top w:w="28" w:type="dxa"/>
+              <w:left w:w="28" w:type="dxa"/>
+              <w:bottom w:w="28" w:type="dxa"/>
+              <w:right w:w="28" w:type="dxa"/>
+            </w:tcMar>
+          </w:tcPr>
+          <w:p>
+            <w:pPr>
+              <w:spacing w:after="0" w:line="240" w:lineRule="auto"/>
+              <w:rPr>
+                <w:rFonts w:ascii="Roboto" w:eastAsia="Times New Roman" w:hAnsi="Roboto" w:cs="Arial"/>
+                <w:color w:val="000000"/>
+                <w:sz w:val="24"/>
+                <w:szCs w:val="24"/>
+              </w:rPr>
+            </w:pPr>
+            <w:r>
+              <w:rPr>
+                <w:rFonts w:ascii="Roboto" w:eastAsia="Times New Roman" w:hAnsi="Roboto" w:cs="Arial"/>
+                <w:color w:val="000000"/>
+                <w:sz w:val="24"/>
+                <w:szCs w:val="24"/>
+              </w:rPr>
+              <w:t>Appeal for unblock</w:t>
+            </w:r>
+          </w:p>
+        </w:tc>
+        <w:tc>
+          <w:tcPr>
+            <w:tcW w:w="1475" w:type="dxa"/>
+            <w:tcBorders>
+              <w:top w:val="single" w:sz="8" w:space="0" w:color="000000"/>
+              <w:left w:val="single" w:sz="8" w:space="0" w:color="000000"/>
+              <w:bottom w:val="single" w:sz="8" w:space="0" w:color="000000"/>
+              <w:right w:val="single" w:sz="8" w:space="0" w:color="000000"/>
+            </w:tcBorders>
+            <w:tcMar>
+              <w:top w:w="28" w:type="dxa"/>
+              <w:left w:w="28" w:type="dxa"/>
+              <w:bottom w:w="28" w:type="dxa"/>
+              <w:right w:w="28" w:type="dxa"/>
+            </w:tcMar>
+          </w:tcPr>
+          <w:p>
+            <w:pPr>
+              <w:spacing w:after="0" w:line="240" w:lineRule="auto"/>
+              <w:rPr>
+                <w:rFonts w:ascii="Roboto" w:eastAsia="Times New Roman" w:hAnsi="Roboto" w:cs="Arial"/>
+                <w:color w:val="000000"/>
+                <w:sz w:val="24"/>
+                <w:szCs w:val="24"/>
+              </w:rPr>
+            </w:pPr>
+            <w:r>
+              <w:rPr>
+                <w:rFonts w:ascii="Roboto" w:eastAsia="Times New Roman" w:hAnsi="Roboto" w:cs="Arial"/>
+                <w:color w:val="000000"/>
+                <w:sz w:val="24"/>
+                <w:szCs w:val="24"/>
+              </w:rPr>
+              <w:t>High</w:t>
+            </w:r>
+          </w:p>
+        </w:tc>
+        <w:tc>
+          <w:tcPr>
+            <w:tcW w:w="3302" w:type="dxa"/>
+            <w:tcBorders>
+              <w:top w:val="single" w:sz="8" w:space="0" w:color="000000"/>
+              <w:left w:val="single" w:sz="8" w:space="0" w:color="000000"/>
+              <w:bottom w:val="single" w:sz="8" w:space="0" w:color="000000"/>
+              <w:right w:val="single" w:sz="8" w:space="0" w:color="000000"/>
+            </w:tcBorders>
+            <w:tcMar>
+              <w:top w:w="28" w:type="dxa"/>
+              <w:left w:w="28" w:type="dxa"/>
+              <w:bottom w:w="28" w:type="dxa"/>
+              <w:right w:w="28" w:type="dxa"/>
+            </w:tcMar>
+          </w:tcPr>
+          <w:p>
+            <w:pPr>
+              <w:spacing w:after="0" w:line="240" w:lineRule="auto"/>
+              <w:rPr>
+                <w:rFonts w:ascii="Roboto" w:eastAsia="Times New Roman" w:hAnsi="Roboto" w:cs="Arial"/>
+                <w:color w:val="000000"/>
+                <w:sz w:val="24"/>
+                <w:szCs w:val="24"/>
+              </w:rPr>
+            </w:pPr>
+            <w:r>
+              <w:rPr>
+                <w:rFonts w:ascii="Roboto" w:eastAsia="Times New Roman" w:hAnsi="Roboto" w:cs="Arial"/>
+                <w:color w:val="000000"/>
+                <w:sz w:val="24"/>
+                <w:szCs w:val="24"/>
+              </w:rPr>
+              <w:t xml:space="preserve">As a </w:t>
+            </w:r>
+            <w:r>
+              <w:rPr>
+                <w:rFonts w:ascii="Roboto" w:eastAsia="Times New Roman" w:hAnsi="Roboto" w:cs="Arial"/>
+                <w:i/>
+                <w:iCs/>
+                <w:color w:val="000000"/>
+                <w:sz w:val="24"/>
+                <w:szCs w:val="24"/>
+              </w:rPr>
+              <w:t>AuthUser</w:t>
+            </w:r>
+            <w:r>
+              <w:rPr>
+                <w:rFonts w:ascii="Roboto" w:eastAsia="Times New Roman" w:hAnsi="Roboto" w:cs="Arial"/>
+                <w:color w:val="000000"/>
+                <w:sz w:val="24"/>
+                <w:szCs w:val="24"/>
+              </w:rPr>
+              <w:t xml:space="preserve">, I want to be able to </w:t>
+            </w:r>
+            <w:r>
+              <w:rPr>
+                <w:rFonts w:ascii="Roboto" w:eastAsia="Times New Roman" w:hAnsi="Roboto" w:cs="Arial"/>
+                <w:color w:val="000000"/>
+                <w:sz w:val="24"/>
+                <w:szCs w:val="24"/>
+              </w:rPr>
+              <w:t>ask for the Administrators to unblock my account</w:t>
+            </w:r>
+            <w:r>
+              <w:rPr>
+                <w:rFonts w:ascii="Roboto" w:eastAsia="Times New Roman" w:hAnsi="Roboto" w:cs="Arial"/>
+                <w:color w:val="000000"/>
+                <w:sz w:val="24"/>
+                <w:szCs w:val="24"/>
+              </w:rPr>
+              <w:t xml:space="preserve">, so that </w:t>
+            </w:r>
+            <w:r>
+              <w:rPr>
+                <w:rFonts w:ascii="Roboto" w:eastAsia="Times New Roman" w:hAnsi="Roboto" w:cs="Arial"/>
+                <w:color w:val="000000"/>
+                <w:sz w:val="24"/>
+                <w:szCs w:val="24"/>
+              </w:rPr>
+              <w:t xml:space="preserve">I can continue with my work </w:t>
+            </w:r>
+          </w:p>
+        </w:tc>
+      </w:tr>
+      <w:tr>
+        <w:trPr>
+          <w:trHeight w:val="245"/>
+        </w:trPr>
+        <w:tc>
+          <w:tcPr>
+            <w:tcW w:w="1198" w:type="dxa"/>
+            <w:tcBorders>
+              <w:top w:val="single" w:sz="8" w:space="0" w:color="000000"/>
+              <w:left w:val="single" w:sz="8" w:space="0" w:color="000000"/>
+              <w:bottom w:val="single" w:sz="8" w:space="0" w:color="000000"/>
+              <w:right w:val="single" w:sz="8" w:space="0" w:color="000000"/>
+            </w:tcBorders>
+            <w:tcMar>
+              <w:top w:w="28" w:type="dxa"/>
+              <w:left w:w="28" w:type="dxa"/>
+              <w:bottom w:w="28" w:type="dxa"/>
+              <w:right w:w="28" w:type="dxa"/>
+            </w:tcMar>
+          </w:tcPr>
+          <w:p>
+            <w:pPr>
+              <w:spacing w:after="0" w:line="240" w:lineRule="auto"/>
+              <w:rPr>
+                <w:rFonts w:ascii="Roboto" w:eastAsia="Times New Roman" w:hAnsi="Roboto" w:cs="Arial"/>
+                <w:color w:val="000000"/>
+                <w:sz w:val="24"/>
+                <w:szCs w:val="24"/>
+              </w:rPr>
+            </w:pPr>
+            <w:r>
+              <w:rPr>
+                <w:rFonts w:ascii="Roboto" w:eastAsia="Times New Roman" w:hAnsi="Roboto" w:cs="Arial"/>
+                <w:color w:val="000000"/>
+                <w:sz w:val="24"/>
+                <w:szCs w:val="24"/>
+              </w:rPr>
+              <w:t>US3</w:t>
+            </w:r>
+            <w:r>
+              <w:rPr>
+                <w:rFonts w:ascii="Roboto" w:eastAsia="Times New Roman" w:hAnsi="Roboto" w:cs="Arial"/>
+                <w:color w:val="000000"/>
+                <w:sz w:val="24"/>
+                <w:szCs w:val="24"/>
+              </w:rPr>
+              <w:t>2</w:t>
+            </w:r>
+          </w:p>
+        </w:tc>
+        <w:tc>
+          <w:tcPr>
+            <w:tcW w:w="2794" w:type="dxa"/>
+            <w:tcBorders>
+              <w:top w:val="single" w:sz="8" w:space="0" w:color="000000"/>
+              <w:left w:val="single" w:sz="8" w:space="0" w:color="000000"/>
+              <w:bottom w:val="single" w:sz="8" w:space="0" w:color="000000"/>
+              <w:right w:val="single" w:sz="8" w:space="0" w:color="000000"/>
+            </w:tcBorders>
+            <w:tcMar>
+              <w:top w:w="28" w:type="dxa"/>
+              <w:left w:w="28" w:type="dxa"/>
+              <w:bottom w:w="28" w:type="dxa"/>
+              <w:right w:w="28" w:type="dxa"/>
+            </w:tcMar>
+          </w:tcPr>
+          <w:p>
+            <w:pPr>
+              <w:spacing w:after="0" w:line="240" w:lineRule="auto"/>
+              <w:rPr>
+                <w:rFonts w:ascii="Roboto" w:eastAsia="Times New Roman" w:hAnsi="Roboto" w:cs="Arial"/>
+                <w:color w:val="000000"/>
+                <w:sz w:val="24"/>
+                <w:szCs w:val="24"/>
+              </w:rPr>
+            </w:pPr>
+            <w:r>
+              <w:rPr>
+                <w:rFonts w:ascii="Roboto" w:eastAsia="Times New Roman" w:hAnsi="Roboto" w:cs="Arial"/>
+                <w:color w:val="000000"/>
+                <w:sz w:val="24"/>
+                <w:szCs w:val="24"/>
+              </w:rPr>
+              <w:t>Order Project</w:t>
+            </w:r>
+          </w:p>
+        </w:tc>
+        <w:tc>
+          <w:tcPr>
+            <w:tcW w:w="1475" w:type="dxa"/>
+            <w:tcBorders>
+              <w:top w:val="single" w:sz="8" w:space="0" w:color="000000"/>
+              <w:left w:val="single" w:sz="8" w:space="0" w:color="000000"/>
+              <w:bottom w:val="single" w:sz="8" w:space="0" w:color="000000"/>
+              <w:right w:val="single" w:sz="8" w:space="0" w:color="000000"/>
+            </w:tcBorders>
+            <w:tcMar>
+              <w:top w:w="28" w:type="dxa"/>
+              <w:left w:w="28" w:type="dxa"/>
+              <w:bottom w:w="28" w:type="dxa"/>
+              <w:right w:w="28" w:type="dxa"/>
+            </w:tcMar>
+          </w:tcPr>
+          <w:p>
+            <w:pPr>
+              <w:spacing w:after="0" w:line="240" w:lineRule="auto"/>
+              <w:rPr>
+                <w:rFonts w:ascii="Roboto" w:eastAsia="Times New Roman" w:hAnsi="Roboto" w:cs="Arial"/>
+                <w:color w:val="000000"/>
+                <w:sz w:val="24"/>
+                <w:szCs w:val="24"/>
+              </w:rPr>
+            </w:pPr>
+            <w:r>
+              <w:rPr>
+                <w:rFonts w:ascii="Roboto" w:eastAsia="Times New Roman" w:hAnsi="Roboto" w:cs="Arial"/>
+                <w:color w:val="000000"/>
+                <w:sz w:val="24"/>
+                <w:szCs w:val="24"/>
+              </w:rPr>
+              <w:t>Low</w:t>
+            </w:r>
+          </w:p>
+        </w:tc>
+        <w:tc>
+          <w:tcPr>
+            <w:tcW w:w="3302" w:type="dxa"/>
+            <w:tcBorders>
+              <w:top w:val="single" w:sz="8" w:space="0" w:color="000000"/>
+              <w:left w:val="single" w:sz="8" w:space="0" w:color="000000"/>
+              <w:bottom w:val="single" w:sz="8" w:space="0" w:color="000000"/>
+              <w:right w:val="single" w:sz="8" w:space="0" w:color="000000"/>
+            </w:tcBorders>
+            <w:tcMar>
+              <w:top w:w="28" w:type="dxa"/>
+              <w:left w:w="28" w:type="dxa"/>
+              <w:bottom w:w="28" w:type="dxa"/>
+              <w:right w:w="28" w:type="dxa"/>
+            </w:tcMar>
+          </w:tcPr>
+          <w:p>
+            <w:pPr>
+              <w:spacing w:after="0" w:line="240" w:lineRule="auto"/>
+              <w:rPr>
+                <w:rFonts w:ascii="Roboto" w:eastAsia="Times New Roman" w:hAnsi="Roboto" w:cs="Arial"/>
+                <w:color w:val="000000"/>
+                <w:sz w:val="24"/>
+                <w:szCs w:val="24"/>
+              </w:rPr>
+            </w:pPr>
+            <w:r>
+              <w:rPr>
+                <w:rFonts w:ascii="Roboto" w:eastAsia="Times New Roman" w:hAnsi="Roboto" w:cs="Arial"/>
+                <w:color w:val="000000"/>
+                <w:sz w:val="24"/>
+                <w:szCs w:val="24"/>
+              </w:rPr>
+              <w:t xml:space="preserve">As a </w:t>
+            </w:r>
+            <w:r>
+              <w:rPr>
+                <w:rFonts w:ascii="Roboto" w:eastAsia="Times New Roman" w:hAnsi="Roboto" w:cs="Arial"/>
+                <w:i/>
+                <w:iCs/>
+                <w:color w:val="000000"/>
+                <w:sz w:val="24"/>
+                <w:szCs w:val="24"/>
+              </w:rPr>
+              <w:t>AuthUser</w:t>
+            </w:r>
+            <w:r>
+              <w:rPr>
+                <w:rFonts w:ascii="Roboto" w:eastAsia="Times New Roman" w:hAnsi="Roboto" w:cs="Arial"/>
+                <w:color w:val="000000"/>
+                <w:sz w:val="24"/>
+                <w:szCs w:val="24"/>
+              </w:rPr>
+              <w:t xml:space="preserve">, I want to be able to </w:t>
+            </w:r>
+            <w:r>
+              <w:rPr>
+                <w:rFonts w:ascii="Roboto" w:eastAsia="Times New Roman" w:hAnsi="Roboto" w:cs="Arial"/>
+                <w:color w:val="000000"/>
+                <w:sz w:val="24"/>
+                <w:szCs w:val="24"/>
+              </w:rPr>
+              <w:t>go through my project in an order of my choice (alphabetical, cronological)</w:t>
+            </w:r>
+            <w:r>
+              <w:rPr>
+                <w:rFonts w:ascii="Roboto" w:eastAsia="Times New Roman" w:hAnsi="Roboto" w:cs="Arial"/>
+                <w:color w:val="000000"/>
+                <w:sz w:val="24"/>
+                <w:szCs w:val="24"/>
+              </w:rPr>
+              <w:t xml:space="preserve">, so that I can </w:t>
+            </w:r>
+            <w:r>
+              <w:rPr>
+                <w:rFonts w:ascii="Roboto" w:eastAsia="Times New Roman" w:hAnsi="Roboto" w:cs="Arial"/>
+                <w:color w:val="000000"/>
+                <w:sz w:val="24"/>
+                <w:szCs w:val="24"/>
+              </w:rPr>
+              <w:t>find it easily</w:t>
+            </w:r>
+          </w:p>
+        </w:tc>
+      </w:tr>
+    </w:tbl>
+    <w:p/>
+    <w:tbl>
+      <w:tblPr>
+        <w:tblStyle w:val="TableGrid"/>
+        <w:tblpPr w:leftFromText="180" w:rightFromText="180" w:vertAnchor="text" w:horzAnchor="margin" w:tblpY="5972"/>
+        <w:tblW w:w="7961" w:type="dxa"/>
+        <w:tblLook w:val="04A0" w:firstRow="1" w:lastRow="0" w:firstColumn="1" w:lastColumn="0" w:noHBand="0" w:noVBand="1"/>
+      </w:tblPr>
+      <w:tblGrid>
+        <w:gridCol w:w="1198"/>
+        <w:gridCol w:w="1935"/>
+        <w:gridCol w:w="1525"/>
+        <w:gridCol w:w="3303"/>
+      </w:tblGrid>
+      <w:tr>
+        <w:trPr>
+          <w:trHeight w:val="182"/>
+        </w:trPr>
+        <w:tc>
+          <w:tcPr>
+            <w:tcW w:w="1198" w:type="dxa"/>
+            <w:tcBorders>
+              <w:bottom w:val="single" w:sz="12" w:space="0" w:color="auto"/>
+            </w:tcBorders>
+          </w:tcPr>
+          <w:p>
+            <w:pPr>
+              <w:jc w:val="center"/>
+              <w:rPr>
+                <w:rFonts w:ascii="Roboto" w:eastAsia="Times New Roman" w:hAnsi="Roboto" w:cs="Arial"/>
+                <w:b/>
+                <w:bCs/>
+                <w:color w:val="000000"/>
+                <w:sz w:val="24"/>
+                <w:szCs w:val="24"/>
+              </w:rPr>
+            </w:pPr>
+            <w:r>
+              <w:rPr>
+                <w:rFonts w:ascii="Roboto" w:eastAsia="Times New Roman" w:hAnsi="Roboto" w:cs="Arial"/>
+                <w:b/>
+                <w:bCs/>
+                <w:color w:val="000000"/>
+                <w:sz w:val="24"/>
+                <w:szCs w:val="24"/>
+              </w:rPr>
+              <w:lastRenderedPageBreak/>
+              <w:t>Identifier</w:t>
+            </w:r>
+          </w:p>
+        </w:tc>
+        <w:tc>
+          <w:tcPr>
+            <w:tcW w:w="1935" w:type="dxa"/>
+            <w:tcBorders>
+              <w:bottom w:val="single" w:sz="12" w:space="0" w:color="auto"/>
+            </w:tcBorders>
+          </w:tcPr>
+          <w:p>
+            <w:pPr>
+              <w:jc w:val="center"/>
+              <w:rPr>
+                <w:rFonts w:ascii="Roboto" w:eastAsia="Times New Roman" w:hAnsi="Roboto" w:cs="Arial"/>
+                <w:b/>
+                <w:bCs/>
+                <w:color w:val="000000"/>
+                <w:sz w:val="24"/>
+                <w:szCs w:val="24"/>
+              </w:rPr>
+            </w:pPr>
+            <w:r>
+              <w:rPr>
+                <w:rFonts w:ascii="Roboto" w:eastAsia="Times New Roman" w:hAnsi="Roboto" w:cs="Arial"/>
+                <w:b/>
+                <w:bCs/>
+                <w:color w:val="000000"/>
+                <w:sz w:val="24"/>
+                <w:szCs w:val="24"/>
+              </w:rPr>
+              <w:t>Name</w:t>
+            </w:r>
+          </w:p>
+        </w:tc>
+        <w:tc>
+          <w:tcPr>
+            <w:tcW w:w="1525" w:type="dxa"/>
+            <w:tcBorders>
+              <w:bottom w:val="single" w:sz="12" w:space="0" w:color="auto"/>
+            </w:tcBorders>
+          </w:tcPr>
+          <w:p>
+            <w:pPr>
+              <w:jc w:val="center"/>
+              <w:rPr>
+                <w:rFonts w:ascii="Roboto" w:eastAsia="Times New Roman" w:hAnsi="Roboto" w:cs="Arial"/>
+                <w:b/>
+                <w:bCs/>
+                <w:color w:val="000000"/>
+                <w:sz w:val="24"/>
+                <w:szCs w:val="24"/>
+              </w:rPr>
+            </w:pPr>
+            <w:r>
+              <w:rPr>
+                <w:rFonts w:ascii="Roboto" w:eastAsia="Times New Roman" w:hAnsi="Roboto" w:cs="Arial"/>
+                <w:b/>
+                <w:bCs/>
+                <w:color w:val="000000"/>
+                <w:sz w:val="24"/>
+                <w:szCs w:val="24"/>
+              </w:rPr>
+              <w:t>Priority</w:t>
+            </w:r>
+          </w:p>
+        </w:tc>
+        <w:tc>
+          <w:tcPr>
+            <w:tcW w:w="3303" w:type="dxa"/>
+            <w:tcBorders>
+              <w:bottom w:val="single" w:sz="12" w:space="0" w:color="auto"/>
+            </w:tcBorders>
+          </w:tcPr>
+          <w:p>
+            <w:pPr>
+              <w:jc w:val="center"/>
+              <w:rPr>
+                <w:rFonts w:ascii="Roboto" w:eastAsia="Times New Roman" w:hAnsi="Roboto" w:cs="Arial"/>
+                <w:b/>
+                <w:bCs/>
+                <w:color w:val="000000"/>
+                <w:sz w:val="24"/>
+                <w:szCs w:val="24"/>
+              </w:rPr>
+            </w:pPr>
+            <w:r>
+              <w:rPr>
+                <w:rFonts w:ascii="Roboto" w:eastAsia="Times New Roman" w:hAnsi="Roboto" w:cs="Arial"/>
+                <w:b/>
+                <w:bCs/>
+                <w:color w:val="000000"/>
+                <w:sz w:val="24"/>
+                <w:szCs w:val="24"/>
+              </w:rPr>
+              <w:t>Description</w:t>
+            </w:r>
+          </w:p>
+        </w:tc>
+      </w:tr>
+      <w:tr>
+        <w:trPr>
+          <w:trHeight w:val="939"/>
+        </w:trPr>
+        <w:tc>
+          <w:tcPr>
+            <w:tcW w:w="1198" w:type="dxa"/>
+            <w:tcBorders>
+              <w:top w:val="single" w:sz="12" w:space="0" w:color="auto"/>
+            </w:tcBorders>
+          </w:tcPr>
+          <w:p>
+            <w:pPr>
+              <w:jc w:val="center"/>
+              <w:rPr>
+                <w:rFonts w:ascii="Roboto" w:eastAsia="Times New Roman" w:hAnsi="Roboto" w:cs="Arial"/>
+                <w:color w:val="000000"/>
+                <w:sz w:val="24"/>
+                <w:szCs w:val="24"/>
+              </w:rPr>
+            </w:pPr>
+            <w:r>
+              <w:rPr>
+                <w:rFonts w:ascii="Roboto" w:eastAsia="Times New Roman" w:hAnsi="Roboto" w:cs="Arial"/>
+                <w:color w:val="000000"/>
+                <w:sz w:val="24"/>
+                <w:szCs w:val="24"/>
+              </w:rPr>
+              <w:t>US</w:t>
+            </w:r>
+            <w:r>
+              <w:rPr>
+                <w:rFonts w:ascii="Roboto" w:eastAsia="Times New Roman" w:hAnsi="Roboto" w:cs="Arial"/>
+                <w:color w:val="000000"/>
+                <w:sz w:val="24"/>
+                <w:szCs w:val="24"/>
+              </w:rPr>
+              <w:t>33</w:t>
+            </w:r>
+          </w:p>
+        </w:tc>
+        <w:tc>
+          <w:tcPr>
+            <w:tcW w:w="1935" w:type="dxa"/>
+            <w:tcBorders>
+              <w:top w:val="single" w:sz="12" w:space="0" w:color="auto"/>
+            </w:tcBorders>
+          </w:tcPr>
+          <w:p>
+            <w:pPr>
+              <w:jc w:val="center"/>
+              <w:rPr>
+                <w:rFonts w:ascii="Roboto" w:eastAsia="Times New Roman" w:hAnsi="Roboto" w:cs="Arial"/>
+                <w:color w:val="000000"/>
+                <w:sz w:val="24"/>
+                <w:szCs w:val="24"/>
+              </w:rPr>
+            </w:pPr>
+            <w:r>
+              <w:rPr>
+                <w:rFonts w:ascii="Roboto" w:eastAsia="Times New Roman" w:hAnsi="Roboto" w:cs="Arial"/>
+                <w:color w:val="000000"/>
+                <w:sz w:val="24"/>
+                <w:szCs w:val="24"/>
+              </w:rPr>
+              <w:t>Create Tasks</w:t>
+            </w:r>
+          </w:p>
+        </w:tc>
+        <w:tc>
+          <w:tcPr>
+            <w:tcW w:w="1525" w:type="dxa"/>
+            <w:tcBorders>
+              <w:top w:val="single" w:sz="12" w:space="0" w:color="auto"/>
+            </w:tcBorders>
+          </w:tcPr>
+          <w:p>
+            <w:pPr>
+              <w:jc w:val="center"/>
+              <w:rPr>
+                <w:rFonts w:ascii="Roboto" w:eastAsia="Times New Roman" w:hAnsi="Roboto" w:cs="Arial"/>
+                <w:color w:val="000000"/>
+                <w:sz w:val="24"/>
+                <w:szCs w:val="24"/>
+              </w:rPr>
+            </w:pPr>
+            <w:r>
+              <w:rPr>
+                <w:rFonts w:ascii="Roboto" w:eastAsia="Times New Roman" w:hAnsi="Roboto" w:cs="Arial"/>
+                <w:color w:val="000000"/>
+                <w:sz w:val="24"/>
+                <w:szCs w:val="24"/>
+              </w:rPr>
+              <w:t>high</w:t>
+            </w:r>
+          </w:p>
+        </w:tc>
+        <w:tc>
+          <w:tcPr>
+            <w:tcW w:w="3303" w:type="dxa"/>
+            <w:tcBorders>
+              <w:top w:val="single" w:sz="12" w:space="0" w:color="auto"/>
+            </w:tcBorders>
+          </w:tcPr>
+          <w:p>
+            <w:pPr>
+              <w:jc w:val="center"/>
+              <w:rPr>
+                <w:rFonts w:ascii="Roboto" w:eastAsia="Times New Roman" w:hAnsi="Roboto" w:cs="Arial"/>
+                <w:color w:val="000000"/>
+                <w:sz w:val="24"/>
+                <w:szCs w:val="24"/>
+              </w:rPr>
+            </w:pPr>
+            <w:r>
+              <w:rPr>
+                <w:rFonts w:ascii="Roboto" w:eastAsia="Times New Roman" w:hAnsi="Roboto" w:cs="Arial"/>
+                <w:color w:val="000000"/>
+                <w:sz w:val="24"/>
+                <w:szCs w:val="24"/>
+              </w:rPr>
+              <w:t xml:space="preserve">As a </w:t>
+            </w:r>
+            <w:r>
+              <w:rPr>
+                <w:rFonts w:ascii="Roboto" w:eastAsia="Times New Roman" w:hAnsi="Roboto" w:cs="Arial"/>
+                <w:color w:val="000000"/>
+                <w:sz w:val="24"/>
+                <w:szCs w:val="24"/>
+              </w:rPr>
+              <w:t>Member</w:t>
+            </w:r>
+            <w:r>
+              <w:rPr>
+                <w:rFonts w:ascii="Roboto" w:eastAsia="Times New Roman" w:hAnsi="Roboto" w:cs="Arial"/>
+                <w:color w:val="000000"/>
+                <w:sz w:val="24"/>
+                <w:szCs w:val="24"/>
+              </w:rPr>
+              <w:t>, I want to</w:t>
+            </w:r>
+            <w:r>
+              <w:rPr>
+                <w:rFonts w:ascii="Roboto" w:eastAsia="Times New Roman" w:hAnsi="Roboto" w:cs="Arial"/>
+                <w:color w:val="000000"/>
+                <w:sz w:val="24"/>
+                <w:szCs w:val="24"/>
+              </w:rPr>
+              <w:t xml:space="preserve"> create tasks</w:t>
+            </w:r>
+            <w:r>
+              <w:rPr>
+                <w:rFonts w:ascii="Roboto" w:eastAsia="Times New Roman" w:hAnsi="Roboto" w:cs="Arial"/>
+                <w:color w:val="000000"/>
+                <w:sz w:val="24"/>
+                <w:szCs w:val="24"/>
+              </w:rPr>
+              <w:t>, so that</w:t>
+            </w:r>
+            <w:r>
+              <w:rPr>
+                <w:rFonts w:ascii="Roboto" w:eastAsia="Times New Roman" w:hAnsi="Roboto" w:cs="Arial"/>
+                <w:color w:val="000000"/>
+                <w:sz w:val="24"/>
+                <w:szCs w:val="24"/>
+              </w:rPr>
+              <w:t xml:space="preserve"> I can add </w:t>
+            </w:r>
+            <w:r>
+              <w:rPr>
+                <w:rFonts w:ascii="Roboto" w:eastAsia="Times New Roman" w:hAnsi="Roboto" w:cs="Arial"/>
+                <w:i/>
+                <w:iCs/>
+                <w:color w:val="000000"/>
+                <w:sz w:val="24"/>
+                <w:szCs w:val="24"/>
+              </w:rPr>
+              <w:t>to dos</w:t>
+            </w:r>
+            <w:r>
+              <w:rPr>
+                <w:rFonts w:ascii="Roboto" w:eastAsia="Times New Roman" w:hAnsi="Roboto" w:cs="Arial"/>
+                <w:color w:val="000000"/>
+                <w:sz w:val="24"/>
+                <w:szCs w:val="24"/>
+              </w:rPr>
+              <w:t xml:space="preserve"> to the project</w:t>
+            </w:r>
+            <w:r>
+              <w:rPr>
+                <w:rFonts w:ascii="Roboto" w:eastAsia="Times New Roman" w:hAnsi="Roboto" w:cs="Arial"/>
+                <w:color w:val="000000"/>
+                <w:sz w:val="24"/>
+                <w:szCs w:val="24"/>
+              </w:rPr>
+              <w:t xml:space="preserve"> </w:t>
+            </w:r>
+          </w:p>
+        </w:tc>
+      </w:tr>
+      <w:tr>
+        <w:trPr>
+          <w:trHeight w:val="1304"/>
+        </w:trPr>
+        <w:tc>
+          <w:tcPr>
+            <w:tcW w:w="1198" w:type="dxa"/>
+          </w:tcPr>
+          <w:p>
+            <w:pPr>
+              <w:jc w:val="center"/>
+              <w:rPr>
+                <w:rFonts w:ascii="Roboto" w:eastAsia="Times New Roman" w:hAnsi="Roboto" w:cs="Arial"/>
+                <w:color w:val="000000"/>
+                <w:sz w:val="24"/>
+                <w:szCs w:val="24"/>
+              </w:rPr>
+            </w:pPr>
+            <w:r>
+              <w:rPr>
+                <w:rFonts w:ascii="Roboto" w:eastAsia="Times New Roman" w:hAnsi="Roboto" w:cs="Arial"/>
+                <w:color w:val="000000"/>
+                <w:sz w:val="24"/>
+                <w:szCs w:val="24"/>
+              </w:rPr>
+              <w:t>US</w:t>
+            </w:r>
+            <w:r>
+              <w:rPr>
+                <w:rFonts w:ascii="Roboto" w:eastAsia="Times New Roman" w:hAnsi="Roboto" w:cs="Arial"/>
+                <w:color w:val="000000"/>
+                <w:sz w:val="24"/>
+                <w:szCs w:val="24"/>
+              </w:rPr>
+              <w:t>33</w:t>
+            </w:r>
+          </w:p>
+        </w:tc>
+        <w:tc>
+          <w:tcPr>
+            <w:tcW w:w="1935" w:type="dxa"/>
+          </w:tcPr>
+          <w:p>
+            <w:pPr>
+              <w:jc w:val="center"/>
+              <w:rPr>
+                <w:rFonts w:ascii="Roboto" w:eastAsia="Times New Roman" w:hAnsi="Roboto" w:cs="Arial"/>
+                <w:color w:val="000000"/>
+                <w:sz w:val="24"/>
+                <w:szCs w:val="24"/>
+              </w:rPr>
+            </w:pPr>
+            <w:r>
+              <w:rPr>
+                <w:rFonts w:ascii="Roboto" w:eastAsia="Times New Roman" w:hAnsi="Roboto" w:cs="Arial"/>
+                <w:color w:val="000000"/>
+                <w:sz w:val="24"/>
+                <w:szCs w:val="24"/>
+              </w:rPr>
+              <w:t>Manage</w:t>
+            </w:r>
+            <w:r>
+              <w:rPr>
+                <w:rFonts w:ascii="Roboto" w:eastAsia="Times New Roman" w:hAnsi="Roboto" w:cs="Arial"/>
+                <w:color w:val="000000"/>
+                <w:sz w:val="24"/>
+                <w:szCs w:val="24"/>
+              </w:rPr>
+              <w:t xml:space="preserve"> Tasks</w:t>
+            </w:r>
+          </w:p>
+        </w:tc>
+        <w:tc>
+          <w:tcPr>
+            <w:tcW w:w="1525" w:type="dxa"/>
+          </w:tcPr>
+          <w:p>
+            <w:pPr>
+              <w:jc w:val="center"/>
+              <w:rPr>
+                <w:rFonts w:ascii="Roboto" w:eastAsia="Times New Roman" w:hAnsi="Roboto" w:cs="Arial"/>
+                <w:color w:val="000000"/>
+                <w:sz w:val="24"/>
+                <w:szCs w:val="24"/>
+              </w:rPr>
+            </w:pPr>
+            <w:r>
+              <w:rPr>
+                <w:rFonts w:ascii="Roboto" w:eastAsia="Times New Roman" w:hAnsi="Roboto" w:cs="Arial"/>
+                <w:color w:val="000000"/>
+                <w:sz w:val="24"/>
+                <w:szCs w:val="24"/>
+              </w:rPr>
+              <w:t>high</w:t>
+            </w:r>
+          </w:p>
+        </w:tc>
+        <w:tc>
+          <w:tcPr>
+            <w:tcW w:w="3303" w:type="dxa"/>
+          </w:tcPr>
+          <w:p>
+            <w:pPr>
+              <w:jc w:val="center"/>
+              <w:rPr>
+                <w:rFonts w:ascii="Roboto" w:eastAsia="Times New Roman" w:hAnsi="Roboto" w:cs="Arial"/>
+                <w:color w:val="000000"/>
+                <w:sz w:val="24"/>
+                <w:szCs w:val="24"/>
+              </w:rPr>
+            </w:pPr>
+            <w:r>
+              <w:rPr>
+                <w:rFonts w:ascii="Roboto" w:eastAsia="Times New Roman" w:hAnsi="Roboto" w:cs="Arial"/>
+                <w:color w:val="000000"/>
+                <w:sz w:val="24"/>
+                <w:szCs w:val="24"/>
+              </w:rPr>
+              <w:t xml:space="preserve">As a </w:t>
+            </w:r>
+            <w:r>
+              <w:rPr>
+                <w:rFonts w:ascii="Roboto" w:eastAsia="Times New Roman" w:hAnsi="Roboto" w:cs="Arial"/>
+                <w:color w:val="000000"/>
+                <w:sz w:val="24"/>
+                <w:szCs w:val="24"/>
+              </w:rPr>
+              <w:t>Member</w:t>
+            </w:r>
+            <w:r>
+              <w:rPr>
+                <w:rFonts w:ascii="Roboto" w:eastAsia="Times New Roman" w:hAnsi="Roboto" w:cs="Arial"/>
+                <w:color w:val="000000"/>
+                <w:sz w:val="24"/>
+                <w:szCs w:val="24"/>
+              </w:rPr>
+              <w:t>, I want to</w:t>
+            </w:r>
+            <w:r>
+              <w:rPr>
+                <w:rFonts w:ascii="Roboto" w:eastAsia="Times New Roman" w:hAnsi="Roboto" w:cs="Arial"/>
+                <w:color w:val="000000"/>
+                <w:sz w:val="24"/>
+                <w:szCs w:val="24"/>
+              </w:rPr>
+              <w:t xml:space="preserve"> manage tasks details</w:t>
+            </w:r>
+            <w:r>
+              <w:rPr>
+                <w:rFonts w:ascii="Roboto" w:eastAsia="Times New Roman" w:hAnsi="Roboto" w:cs="Arial"/>
+                <w:color w:val="000000"/>
+                <w:sz w:val="24"/>
+                <w:szCs w:val="24"/>
+              </w:rPr>
+              <w:t>, so that</w:t>
+            </w:r>
+            <w:r>
+              <w:rPr>
+                <w:rFonts w:ascii="Roboto" w:eastAsia="Times New Roman" w:hAnsi="Roboto" w:cs="Arial"/>
+                <w:color w:val="000000"/>
+                <w:sz w:val="24"/>
+                <w:szCs w:val="24"/>
+              </w:rPr>
+              <w:t xml:space="preserve"> I can change task information such as due date</w:t>
+            </w:r>
+          </w:p>
+        </w:tc>
+      </w:tr>
+      <w:tr>
+        <w:trPr>
+          <w:trHeight w:val="930"/>
+        </w:trPr>
+        <w:tc>
+          <w:tcPr>
+            <w:tcW w:w="1198" w:type="dxa"/>
+          </w:tcPr>
+          <w:p>
+            <w:pPr>
+              <w:jc w:val="center"/>
+              <w:rPr>
+                <w:rFonts w:ascii="Roboto" w:eastAsia="Times New Roman" w:hAnsi="Roboto" w:cs="Arial"/>
+                <w:color w:val="000000"/>
+                <w:sz w:val="24"/>
+                <w:szCs w:val="24"/>
+              </w:rPr>
+            </w:pPr>
+            <w:r>
+              <w:rPr>
+                <w:rFonts w:ascii="Roboto" w:eastAsia="Times New Roman" w:hAnsi="Roboto" w:cs="Arial"/>
+                <w:color w:val="000000"/>
+                <w:sz w:val="24"/>
+                <w:szCs w:val="24"/>
+              </w:rPr>
+              <w:t>US</w:t>
+            </w:r>
+            <w:r>
+              <w:rPr>
+                <w:rFonts w:ascii="Roboto" w:eastAsia="Times New Roman" w:hAnsi="Roboto" w:cs="Arial"/>
+                <w:color w:val="000000"/>
+                <w:sz w:val="24"/>
+                <w:szCs w:val="24"/>
+              </w:rPr>
+              <w:t>33</w:t>
+            </w:r>
+          </w:p>
+        </w:tc>
+        <w:tc>
+          <w:tcPr>
+            <w:tcW w:w="1935" w:type="dxa"/>
+          </w:tcPr>
+          <w:p>
+            <w:pPr>
+              <w:jc w:val="center"/>
+              <w:rPr>
+                <w:rFonts w:ascii="Roboto" w:eastAsia="Times New Roman" w:hAnsi="Roboto" w:cs="Arial"/>
+                <w:color w:val="000000"/>
+                <w:sz w:val="24"/>
+                <w:szCs w:val="24"/>
+              </w:rPr>
+            </w:pPr>
+            <w:r>
+              <w:rPr>
+                <w:rFonts w:ascii="Roboto" w:eastAsia="Times New Roman" w:hAnsi="Roboto" w:cs="Arial"/>
+                <w:color w:val="000000"/>
+                <w:sz w:val="24"/>
+                <w:szCs w:val="24"/>
+              </w:rPr>
+              <w:t>Assign</w:t>
+            </w:r>
+            <w:r>
+              <w:rPr>
+                <w:rFonts w:ascii="Roboto" w:eastAsia="Times New Roman" w:hAnsi="Roboto" w:cs="Arial"/>
+                <w:color w:val="000000"/>
+                <w:sz w:val="24"/>
+                <w:szCs w:val="24"/>
+              </w:rPr>
+              <w:t xml:space="preserve"> Tasks</w:t>
+            </w:r>
+          </w:p>
+        </w:tc>
+        <w:tc>
+          <w:tcPr>
+            <w:tcW w:w="1525" w:type="dxa"/>
+          </w:tcPr>
+          <w:p>
+            <w:pPr>
+              <w:jc w:val="center"/>
+              <w:rPr>
+                <w:rFonts w:ascii="Roboto" w:eastAsia="Times New Roman" w:hAnsi="Roboto" w:cs="Arial"/>
+                <w:color w:val="000000"/>
+                <w:sz w:val="24"/>
+                <w:szCs w:val="24"/>
+              </w:rPr>
+            </w:pPr>
+            <w:r>
+              <w:rPr>
+                <w:rFonts w:ascii="Roboto" w:eastAsia="Times New Roman" w:hAnsi="Roboto" w:cs="Arial"/>
+                <w:color w:val="000000"/>
+                <w:sz w:val="24"/>
+                <w:szCs w:val="24"/>
+              </w:rPr>
+              <w:t>high</w:t>
+            </w:r>
+          </w:p>
+        </w:tc>
+        <w:tc>
+          <w:tcPr>
+            <w:tcW w:w="3303" w:type="dxa"/>
+          </w:tcPr>
+          <w:p>
+            <w:pPr>
+              <w:jc w:val="center"/>
+              <w:rPr>
+                <w:rFonts w:ascii="Roboto" w:eastAsia="Times New Roman" w:hAnsi="Roboto" w:cs="Arial"/>
+                <w:color w:val="000000"/>
+                <w:sz w:val="24"/>
+                <w:szCs w:val="24"/>
+              </w:rPr>
+            </w:pPr>
+            <w:r>
+              <w:rPr>
+                <w:rFonts w:ascii="Roboto" w:eastAsia="Times New Roman" w:hAnsi="Roboto" w:cs="Arial"/>
+                <w:color w:val="000000"/>
+                <w:sz w:val="24"/>
+                <w:szCs w:val="24"/>
+              </w:rPr>
+              <w:t xml:space="preserve">As a </w:t>
+            </w:r>
+            <w:r>
+              <w:rPr>
+                <w:rFonts w:ascii="Roboto" w:eastAsia="Times New Roman" w:hAnsi="Roboto" w:cs="Arial"/>
+                <w:color w:val="000000"/>
+                <w:sz w:val="24"/>
+                <w:szCs w:val="24"/>
+              </w:rPr>
+              <w:t>Member</w:t>
+            </w:r>
+            <w:r>
+              <w:rPr>
+                <w:rFonts w:ascii="Roboto" w:eastAsia="Times New Roman" w:hAnsi="Roboto" w:cs="Arial"/>
+                <w:color w:val="000000"/>
+                <w:sz w:val="24"/>
+                <w:szCs w:val="24"/>
+              </w:rPr>
+              <w:t>, I want to</w:t>
+            </w:r>
+            <w:r>
+              <w:rPr>
+                <w:rFonts w:ascii="Roboto" w:eastAsia="Times New Roman" w:hAnsi="Roboto" w:cs="Arial"/>
+                <w:color w:val="000000"/>
+                <w:sz w:val="24"/>
+                <w:szCs w:val="24"/>
+              </w:rPr>
+              <w:t xml:space="preserve"> assign tasks to members of the project</w:t>
+            </w:r>
+            <w:r>
+              <w:rPr>
+                <w:rFonts w:ascii="Roboto" w:eastAsia="Times New Roman" w:hAnsi="Roboto" w:cs="Arial"/>
+                <w:color w:val="000000"/>
+                <w:sz w:val="24"/>
+                <w:szCs w:val="24"/>
+              </w:rPr>
+              <w:t>, so that</w:t>
+            </w:r>
+            <w:r>
+              <w:rPr>
+                <w:rFonts w:ascii="Roboto" w:eastAsia="Times New Roman" w:hAnsi="Roboto" w:cs="Arial"/>
+                <w:color w:val="000000"/>
+                <w:sz w:val="24"/>
+                <w:szCs w:val="24"/>
+              </w:rPr>
+              <w:t xml:space="preserve"> everyone knows what to do</w:t>
+            </w:r>
+          </w:p>
+        </w:tc>
+      </w:tr>
+      <w:tr>
+        <w:trPr>
+          <w:trHeight w:val="930"/>
+        </w:trPr>
+        <w:tc>
+          <w:tcPr>
+            <w:tcW w:w="1198" w:type="dxa"/>
+          </w:tcPr>
+          <w:p>
+            <w:pPr>
+              <w:jc w:val="center"/>
+              <w:rPr>
+                <w:rFonts w:ascii="Roboto" w:eastAsia="Times New Roman" w:hAnsi="Roboto" w:cs="Arial"/>
+                <w:color w:val="000000"/>
+                <w:sz w:val="24"/>
+                <w:szCs w:val="24"/>
+              </w:rPr>
+            </w:pPr>
+            <w:r>
+              <w:rPr>
+                <w:rFonts w:ascii="Roboto" w:eastAsia="Times New Roman" w:hAnsi="Roboto" w:cs="Arial"/>
+                <w:color w:val="000000"/>
+                <w:sz w:val="24"/>
+                <w:szCs w:val="24"/>
+              </w:rPr>
+              <w:t>US</w:t>
+            </w:r>
+            <w:r>
+              <w:rPr>
+                <w:rFonts w:ascii="Roboto" w:eastAsia="Times New Roman" w:hAnsi="Roboto" w:cs="Arial"/>
+                <w:color w:val="000000"/>
+                <w:sz w:val="24"/>
+                <w:szCs w:val="24"/>
+              </w:rPr>
+              <w:t>33</w:t>
+            </w:r>
+          </w:p>
+        </w:tc>
+        <w:tc>
+          <w:tcPr>
+            <w:tcW w:w="1935" w:type="dxa"/>
+          </w:tcPr>
+          <w:p>
+            <w:pPr>
+              <w:jc w:val="center"/>
+              <w:rPr>
+                <w:rFonts w:ascii="Roboto" w:eastAsia="Times New Roman" w:hAnsi="Roboto" w:cs="Arial"/>
+                <w:color w:val="000000"/>
+                <w:sz w:val="24"/>
+                <w:szCs w:val="24"/>
+              </w:rPr>
+            </w:pPr>
+            <w:r>
+              <w:rPr>
+                <w:rFonts w:ascii="Roboto" w:eastAsia="Times New Roman" w:hAnsi="Roboto" w:cs="Arial"/>
+                <w:color w:val="000000"/>
+                <w:sz w:val="24"/>
+                <w:szCs w:val="24"/>
+              </w:rPr>
+              <w:t>View</w:t>
+            </w:r>
+            <w:r>
+              <w:rPr>
+                <w:rFonts w:ascii="Roboto" w:eastAsia="Times New Roman" w:hAnsi="Roboto" w:cs="Arial"/>
+                <w:color w:val="000000"/>
+                <w:sz w:val="24"/>
+                <w:szCs w:val="24"/>
+              </w:rPr>
+              <w:t xml:space="preserve"> Tasks</w:t>
+            </w:r>
+          </w:p>
+        </w:tc>
+        <w:tc>
+          <w:tcPr>
+            <w:tcW w:w="1525" w:type="dxa"/>
+          </w:tcPr>
+          <w:p>
+            <w:pPr>
+              <w:jc w:val="center"/>
+              <w:rPr>
+                <w:rFonts w:ascii="Roboto" w:eastAsia="Times New Roman" w:hAnsi="Roboto" w:cs="Arial"/>
+                <w:color w:val="000000"/>
+                <w:sz w:val="24"/>
+                <w:szCs w:val="24"/>
+              </w:rPr>
+            </w:pPr>
+            <w:r>
+              <w:rPr>
+                <w:rFonts w:ascii="Roboto" w:eastAsia="Times New Roman" w:hAnsi="Roboto" w:cs="Arial"/>
+                <w:color w:val="000000"/>
+                <w:sz w:val="24"/>
+                <w:szCs w:val="24"/>
+              </w:rPr>
+              <w:t>high</w:t>
+            </w:r>
+          </w:p>
+        </w:tc>
+        <w:tc>
+          <w:tcPr>
+            <w:tcW w:w="3303" w:type="dxa"/>
+          </w:tcPr>
+          <w:p>
+            <w:pPr>
+              <w:jc w:val="center"/>
+              <w:rPr>
+                <w:rFonts w:ascii="Roboto" w:eastAsia="Times New Roman" w:hAnsi="Roboto" w:cs="Arial"/>
+                <w:color w:val="000000"/>
+                <w:sz w:val="24"/>
+                <w:szCs w:val="24"/>
+              </w:rPr>
+            </w:pPr>
+            <w:r>
+              <w:rPr>
+                <w:rFonts w:ascii="Roboto" w:eastAsia="Times New Roman" w:hAnsi="Roboto" w:cs="Arial"/>
+                <w:color w:val="000000"/>
+                <w:sz w:val="24"/>
+                <w:szCs w:val="24"/>
+              </w:rPr>
+              <w:t xml:space="preserve">As a </w:t>
+            </w:r>
+            <w:r>
+              <w:rPr>
+                <w:rFonts w:ascii="Roboto" w:eastAsia="Times New Roman" w:hAnsi="Roboto" w:cs="Arial"/>
+                <w:color w:val="000000"/>
+                <w:sz w:val="24"/>
+                <w:szCs w:val="24"/>
+              </w:rPr>
+              <w:t>Member</w:t>
+            </w:r>
+            <w:r>
+              <w:rPr>
+                <w:rFonts w:ascii="Roboto" w:eastAsia="Times New Roman" w:hAnsi="Roboto" w:cs="Arial"/>
+                <w:color w:val="000000"/>
+                <w:sz w:val="24"/>
+                <w:szCs w:val="24"/>
+              </w:rPr>
+              <w:t>, I want to</w:t>
+            </w:r>
+            <w:r>
+              <w:rPr>
+                <w:rFonts w:ascii="Roboto" w:eastAsia="Times New Roman" w:hAnsi="Roboto" w:cs="Arial"/>
+                <w:color w:val="000000"/>
+                <w:sz w:val="24"/>
+                <w:szCs w:val="24"/>
+              </w:rPr>
+              <w:t xml:space="preserve"> view all the tasks</w:t>
+            </w:r>
+            <w:r>
+              <w:rPr>
+                <w:rFonts w:ascii="Roboto" w:eastAsia="Times New Roman" w:hAnsi="Roboto" w:cs="Arial"/>
+                <w:color w:val="000000"/>
+                <w:sz w:val="24"/>
+                <w:szCs w:val="24"/>
+              </w:rPr>
+              <w:t>, so that</w:t>
+            </w:r>
+            <w:r>
+              <w:rPr>
+                <w:rFonts w:ascii="Roboto" w:eastAsia="Times New Roman" w:hAnsi="Roboto" w:cs="Arial"/>
+                <w:color w:val="000000"/>
+                <w:sz w:val="24"/>
+                <w:szCs w:val="24"/>
+              </w:rPr>
+              <w:t xml:space="preserve"> I can see what everyone needed to do</w:t>
+            </w:r>
+          </w:p>
+        </w:tc>
+      </w:tr>
+      <w:tr>
+        <w:trPr>
+          <w:trHeight w:val="930"/>
+        </w:trPr>
+        <w:tc>
+          <w:tcPr>
+            <w:tcW w:w="1198" w:type="dxa"/>
+          </w:tcPr>
+          <w:p>
+            <w:pPr>
+              <w:jc w:val="center"/>
+              <w:rPr>
+                <w:rFonts w:ascii="Roboto" w:eastAsia="Times New Roman" w:hAnsi="Roboto" w:cs="Arial"/>
+                <w:color w:val="000000"/>
+                <w:sz w:val="24"/>
+                <w:szCs w:val="24"/>
+              </w:rPr>
+            </w:pPr>
+            <w:r>
+              <w:rPr>
+                <w:rFonts w:ascii="Roboto" w:eastAsia="Times New Roman" w:hAnsi="Roboto" w:cs="Arial"/>
+                <w:color w:val="000000"/>
+                <w:sz w:val="24"/>
+                <w:szCs w:val="24"/>
+              </w:rPr>
+              <w:t>US</w:t>
+            </w:r>
+            <w:r>
+              <w:rPr>
+                <w:rFonts w:ascii="Roboto" w:eastAsia="Times New Roman" w:hAnsi="Roboto" w:cs="Arial"/>
+                <w:color w:val="000000"/>
+                <w:sz w:val="24"/>
+                <w:szCs w:val="24"/>
+              </w:rPr>
+              <w:t>33</w:t>
+            </w:r>
+          </w:p>
+        </w:tc>
+        <w:tc>
+          <w:tcPr>
+            <w:tcW w:w="1935" w:type="dxa"/>
+          </w:tcPr>
+          <w:p>
+            <w:pPr>
+              <w:jc w:val="center"/>
+              <w:rPr>
+                <w:rFonts w:ascii="Roboto" w:eastAsia="Times New Roman" w:hAnsi="Roboto" w:cs="Arial"/>
+                <w:color w:val="000000"/>
+                <w:sz w:val="24"/>
+                <w:szCs w:val="24"/>
+              </w:rPr>
+            </w:pPr>
+            <w:r>
+              <w:rPr>
+                <w:rFonts w:ascii="Roboto" w:eastAsia="Times New Roman" w:hAnsi="Roboto" w:cs="Arial"/>
+                <w:color w:val="000000"/>
+                <w:sz w:val="24"/>
+                <w:szCs w:val="24"/>
+              </w:rPr>
+              <w:t>Comment</w:t>
+            </w:r>
+            <w:r>
+              <w:rPr>
+                <w:rFonts w:ascii="Roboto" w:eastAsia="Times New Roman" w:hAnsi="Roboto" w:cs="Arial"/>
+                <w:color w:val="000000"/>
+                <w:sz w:val="24"/>
+                <w:szCs w:val="24"/>
+              </w:rPr>
+              <w:t xml:space="preserve"> Tasks</w:t>
+            </w:r>
+          </w:p>
+        </w:tc>
+        <w:tc>
+          <w:tcPr>
+            <w:tcW w:w="1525" w:type="dxa"/>
+          </w:tcPr>
+          <w:p>
+            <w:pPr>
+              <w:jc w:val="center"/>
+              <w:rPr>
+                <w:rFonts w:ascii="Roboto" w:eastAsia="Times New Roman" w:hAnsi="Roboto" w:cs="Arial"/>
+                <w:color w:val="000000"/>
+                <w:sz w:val="24"/>
+                <w:szCs w:val="24"/>
+              </w:rPr>
+            </w:pPr>
+            <w:r>
+              <w:rPr>
+                <w:rFonts w:ascii="Roboto" w:eastAsia="Times New Roman" w:hAnsi="Roboto" w:cs="Arial"/>
+                <w:color w:val="000000"/>
+                <w:sz w:val="24"/>
+                <w:szCs w:val="24"/>
+              </w:rPr>
+              <w:t>high</w:t>
+            </w:r>
+          </w:p>
+        </w:tc>
+        <w:tc>
+          <w:tcPr>
+            <w:tcW w:w="3303" w:type="dxa"/>
+          </w:tcPr>
+          <w:p>
+            <w:pPr>
+              <w:jc w:val="center"/>
+              <w:rPr>
+                <w:rFonts w:ascii="Roboto" w:eastAsia="Times New Roman" w:hAnsi="Roboto" w:cs="Arial"/>
+                <w:color w:val="000000"/>
+                <w:sz w:val="24"/>
+                <w:szCs w:val="24"/>
+              </w:rPr>
+            </w:pPr>
+            <w:r>
+              <w:rPr>
+                <w:rFonts w:ascii="Roboto" w:eastAsia="Times New Roman" w:hAnsi="Roboto" w:cs="Arial"/>
+                <w:color w:val="000000"/>
+                <w:sz w:val="24"/>
+                <w:szCs w:val="24"/>
+              </w:rPr>
+              <w:t xml:space="preserve">As a </w:t>
+            </w:r>
+            <w:r>
+              <w:rPr>
+                <w:rFonts w:ascii="Roboto" w:eastAsia="Times New Roman" w:hAnsi="Roboto" w:cs="Arial"/>
+                <w:color w:val="000000"/>
+                <w:sz w:val="24"/>
+                <w:szCs w:val="24"/>
+              </w:rPr>
+              <w:t>Member</w:t>
+            </w:r>
+            <w:r>
+              <w:rPr>
+                <w:rFonts w:ascii="Roboto" w:eastAsia="Times New Roman" w:hAnsi="Roboto" w:cs="Arial"/>
+                <w:color w:val="000000"/>
+                <w:sz w:val="24"/>
+                <w:szCs w:val="24"/>
+              </w:rPr>
+              <w:t>, I want to</w:t>
+            </w:r>
+            <w:r>
+              <w:rPr>
+                <w:rFonts w:ascii="Roboto" w:eastAsia="Times New Roman" w:hAnsi="Roboto" w:cs="Arial"/>
+                <w:color w:val="000000"/>
+                <w:sz w:val="24"/>
+                <w:szCs w:val="24"/>
+              </w:rPr>
+              <w:t xml:space="preserve"> comment on tasks</w:t>
+            </w:r>
+            <w:r>
+              <w:rPr>
+                <w:rFonts w:ascii="Roboto" w:eastAsia="Times New Roman" w:hAnsi="Roboto" w:cs="Arial"/>
+                <w:color w:val="000000"/>
+                <w:sz w:val="24"/>
+                <w:szCs w:val="24"/>
+              </w:rPr>
+              <w:t xml:space="preserve">, so that </w:t>
+            </w:r>
+            <w:r>
+              <w:rPr>
+                <w:rFonts w:ascii="Roboto" w:eastAsia="Times New Roman" w:hAnsi="Roboto" w:cs="Arial"/>
+                <w:color w:val="000000"/>
+                <w:sz w:val="24"/>
+                <w:szCs w:val="24"/>
+              </w:rPr>
+              <w:t>I can complete it with additional information</w:t>
+            </w:r>
+          </w:p>
+        </w:tc>
+      </w:tr>
+      <w:tr>
+        <w:trPr>
+          <w:trHeight w:val="930"/>
+        </w:trPr>
+        <w:tc>
+          <w:tcPr>
+            <w:tcW w:w="1198" w:type="dxa"/>
+          </w:tcPr>
+          <w:p>
+            <w:pPr>
+              <w:jc w:val="center"/>
+              <w:rPr>
+                <w:rFonts w:ascii="Roboto" w:eastAsia="Times New Roman" w:hAnsi="Roboto" w:cs="Arial"/>
+                <w:color w:val="000000"/>
+                <w:sz w:val="24"/>
+                <w:szCs w:val="24"/>
+              </w:rPr>
+            </w:pPr>
+            <w:r>
+              <w:rPr>
+                <w:rFonts w:ascii="Roboto" w:eastAsia="Times New Roman" w:hAnsi="Roboto" w:cs="Arial"/>
+                <w:color w:val="000000"/>
+                <w:sz w:val="24"/>
+                <w:szCs w:val="24"/>
+              </w:rPr>
+              <w:lastRenderedPageBreak/>
+              <w:t>US</w:t>
+            </w:r>
+            <w:r>
+              <w:rPr>
+                <w:rFonts w:ascii="Roboto" w:eastAsia="Times New Roman" w:hAnsi="Roboto" w:cs="Arial"/>
+                <w:color w:val="000000"/>
+                <w:sz w:val="24"/>
+                <w:szCs w:val="24"/>
+              </w:rPr>
+              <w:t>33</w:t>
+            </w:r>
+          </w:p>
+        </w:tc>
+        <w:tc>
+          <w:tcPr>
+            <w:tcW w:w="1935" w:type="dxa"/>
+          </w:tcPr>
+          <w:p>
+            <w:pPr>
+              <w:jc w:val="center"/>
+              <w:rPr>
+                <w:rFonts w:ascii="Roboto" w:eastAsia="Times New Roman" w:hAnsi="Roboto" w:cs="Arial"/>
+                <w:color w:val="000000"/>
+                <w:sz w:val="24"/>
+                <w:szCs w:val="24"/>
+              </w:rPr>
+            </w:pPr>
+            <w:r>
+              <w:rPr>
+                <w:rFonts w:ascii="Roboto" w:eastAsia="Times New Roman" w:hAnsi="Roboto" w:cs="Arial"/>
+                <w:color w:val="000000"/>
+                <w:sz w:val="24"/>
+                <w:szCs w:val="24"/>
+              </w:rPr>
+              <w:t>Complete</w:t>
+            </w:r>
+            <w:r>
+              <w:rPr>
+                <w:rFonts w:ascii="Roboto" w:eastAsia="Times New Roman" w:hAnsi="Roboto" w:cs="Arial"/>
+                <w:color w:val="000000"/>
+                <w:sz w:val="24"/>
+                <w:szCs w:val="24"/>
+              </w:rPr>
+              <w:t xml:space="preserve"> Tasks</w:t>
+            </w:r>
+          </w:p>
+        </w:tc>
+        <w:tc>
+          <w:tcPr>
+            <w:tcW w:w="1525" w:type="dxa"/>
+          </w:tcPr>
+          <w:p>
+            <w:pPr>
+              <w:jc w:val="center"/>
+              <w:rPr>
+                <w:rFonts w:ascii="Roboto" w:eastAsia="Times New Roman" w:hAnsi="Roboto" w:cs="Arial"/>
+                <w:color w:val="000000"/>
+                <w:sz w:val="24"/>
+                <w:szCs w:val="24"/>
+              </w:rPr>
+            </w:pPr>
+            <w:r>
+              <w:rPr>
+                <w:rFonts w:ascii="Roboto" w:eastAsia="Times New Roman" w:hAnsi="Roboto" w:cs="Arial"/>
+                <w:color w:val="000000"/>
+                <w:sz w:val="24"/>
+                <w:szCs w:val="24"/>
+              </w:rPr>
+              <w:t>high</w:t>
+            </w:r>
+          </w:p>
+        </w:tc>
+        <w:tc>
+          <w:tcPr>
+            <w:tcW w:w="3303" w:type="dxa"/>
+          </w:tcPr>
+          <w:p>
+            <w:pPr>
+              <w:jc w:val="center"/>
+              <w:rPr>
+                <w:rFonts w:ascii="Roboto" w:eastAsia="Times New Roman" w:hAnsi="Roboto" w:cs="Arial"/>
+                <w:color w:val="000000"/>
+                <w:sz w:val="24"/>
+                <w:szCs w:val="24"/>
+              </w:rPr>
+            </w:pPr>
+            <w:r>
+              <w:rPr>
+                <w:rFonts w:ascii="Roboto" w:eastAsia="Times New Roman" w:hAnsi="Roboto" w:cs="Arial"/>
+                <w:color w:val="000000"/>
+                <w:sz w:val="24"/>
+                <w:szCs w:val="24"/>
+              </w:rPr>
+              <w:t xml:space="preserve">As a </w:t>
+            </w:r>
+            <w:r>
+              <w:rPr>
+                <w:rFonts w:ascii="Roboto" w:eastAsia="Times New Roman" w:hAnsi="Roboto" w:cs="Arial"/>
+                <w:color w:val="000000"/>
+                <w:sz w:val="24"/>
+                <w:szCs w:val="24"/>
+              </w:rPr>
+              <w:t>Member</w:t>
+            </w:r>
+            <w:r>
+              <w:rPr>
+                <w:rFonts w:ascii="Roboto" w:eastAsia="Times New Roman" w:hAnsi="Roboto" w:cs="Arial"/>
+                <w:color w:val="000000"/>
+                <w:sz w:val="24"/>
+                <w:szCs w:val="24"/>
+              </w:rPr>
+              <w:t>, I want to</w:t>
+            </w:r>
+            <w:r>
+              <w:rPr>
+                <w:rFonts w:ascii="Roboto" w:eastAsia="Times New Roman" w:hAnsi="Roboto" w:cs="Arial"/>
+                <w:color w:val="000000"/>
+                <w:sz w:val="24"/>
+                <w:szCs w:val="24"/>
+              </w:rPr>
+              <w:t xml:space="preserve"> be able to check the tasks I have done</w:t>
+            </w:r>
+            <w:r>
+              <w:rPr>
+                <w:rFonts w:ascii="Roboto" w:eastAsia="Times New Roman" w:hAnsi="Roboto" w:cs="Arial"/>
+                <w:color w:val="000000"/>
+                <w:sz w:val="24"/>
+                <w:szCs w:val="24"/>
+              </w:rPr>
+              <w:t>, so that</w:t>
+            </w:r>
+            <w:r>
+              <w:rPr>
+                <w:rFonts w:ascii="Roboto" w:eastAsia="Times New Roman" w:hAnsi="Roboto" w:cs="Arial"/>
+                <w:color w:val="000000"/>
+                <w:sz w:val="24"/>
+                <w:szCs w:val="24"/>
+              </w:rPr>
+              <w:t xml:space="preserve"> everyone knows it is completed</w:t>
+            </w:r>
+            <w:r>
+              <w:rPr>
+                <w:rFonts w:ascii="Roboto" w:eastAsia="Times New Roman" w:hAnsi="Roboto" w:cs="Arial"/>
+                <w:color w:val="000000"/>
+                <w:sz w:val="24"/>
+                <w:szCs w:val="24"/>
+              </w:rPr>
+              <w:t xml:space="preserve"> </w:t>
+            </w:r>
           </w:p>
         </w:tc>
       </w:tr>

</xml_diff>